<commit_message>
Almost done with week 4 DQ1 draft.
</commit_message>
<xml_diff>
--- a/week4_dir/DQ1_dir/DQ1_notes.docx
+++ b/week4_dir/DQ1_dir/DQ1_notes.docx
@@ -16,7 +16,26 @@
           <w:sz w:val="20"/>
           <w:szCs w:val="20"/>
         </w:rPr>
-        <w:t xml:space="preserve">DQ1: Javascript </w:t>
+        <w:t xml:space="preserve">DQ1: </w:t>
+      </w:r>
+      <w:proofErr w:type="spellStart"/>
+      <w:r>
+        <w:rPr>
+          <w:rFonts w:ascii="Lucida grande" w:eastAsia="Times New Roman" w:hAnsi="Lucida grande" w:cs="Lucida grande"/>
+          <w:sz w:val="20"/>
+          <w:szCs w:val="20"/>
+          <w:highlight w:val="yellow"/>
+        </w:rPr>
+        <w:t>Javascript</w:t>
+      </w:r>
+      <w:proofErr w:type="spellEnd"/>
+      <w:r>
+        <w:rPr>
+          <w:rFonts w:ascii="Lucida grande" w:eastAsia="Times New Roman" w:hAnsi="Lucida grande" w:cs="Lucida grande"/>
+          <w:sz w:val="20"/>
+          <w:szCs w:val="20"/>
+        </w:rPr>
+        <w:t xml:space="preserve"> </w:t>
       </w:r>
     </w:p>
     <w:p>
@@ -57,7 +76,41 @@
           <w:color w:val="000000"/>
           <w:shd w:val="clear" w:color="auto" w:fill="FFFFFF"/>
         </w:rPr>
-        <w:t>Assess the extent to which JavaScript has become more or less important than 10 years ago because of the emergence of Mobile Computing. Justify your answer.</w:t>
+        <w:t xml:space="preserve">Assess the extent to which </w:t>
+      </w:r>
+      <w:r>
+        <w:rPr>
+          <w:rFonts w:ascii="Lucida grande" w:hAnsi="Lucida grande" w:cs="Lucida grande"/>
+          <w:color w:val="000000"/>
+          <w:highlight w:val="yellow"/>
+          <w:shd w:val="clear" w:color="auto" w:fill="FFFFFF"/>
+        </w:rPr>
+        <w:t>JavaScript</w:t>
+      </w:r>
+      <w:r>
+        <w:rPr>
+          <w:rFonts w:ascii="Lucida grande" w:hAnsi="Lucida grande" w:cs="Lucida grande"/>
+          <w:color w:val="000000"/>
+          <w:shd w:val="clear" w:color="auto" w:fill="FFFFFF"/>
+        </w:rPr>
+        <w:t xml:space="preserve"> has become more or less important than 10 years ago because of the emergence of </w:t>
+      </w:r>
+      <w:r>
+        <w:rPr>
+          <w:rFonts w:ascii="Lucida grande" w:hAnsi="Lucida grande" w:cs="Lucida grande"/>
+          <w:color w:val="000000"/>
+          <w:highlight w:val="green"/>
+          <w:shd w:val="clear" w:color="auto" w:fill="FFFFFF"/>
+        </w:rPr>
+        <w:t>Mobil</w:t>
+      </w:r>
+      <w:r>
+        <w:rPr>
+          <w:rFonts w:ascii="Lucida grande" w:hAnsi="Lucida grande" w:cs="Lucida grande"/>
+          <w:color w:val="000000"/>
+          <w:shd w:val="clear" w:color="auto" w:fill="FFFFFF"/>
+        </w:rPr>
+        <w:t>e Computing. Justify your answer.</w:t>
       </w:r>
     </w:p>
     <w:p>
@@ -103,7 +156,42 @@
           <w:color w:val="000000"/>
           <w:shd w:val="clear" w:color="auto" w:fill="FFFFFF"/>
         </w:rPr>
-        <w:t>What is JavaScript? (brief).</w:t>
+        <w:t xml:space="preserve">What is </w:t>
+      </w:r>
+      <w:r>
+        <w:rPr>
+          <w:rFonts w:cs="Lucida grande"/>
+          <w:color w:val="000000"/>
+          <w:highlight w:val="yellow"/>
+          <w:shd w:val="clear" w:color="auto" w:fill="FFFFFF"/>
+        </w:rPr>
+        <w:t>JavaScript</w:t>
+      </w:r>
+      <w:r>
+        <w:rPr>
+          <w:rFonts w:cs="Lucida grande"/>
+          <w:color w:val="000000"/>
+          <w:shd w:val="clear" w:color="auto" w:fill="FFFFFF"/>
+        </w:rPr>
+        <w:t>? (</w:t>
+      </w:r>
+      <w:proofErr w:type="gramStart"/>
+      <w:r>
+        <w:rPr>
+          <w:rFonts w:cs="Lucida grande"/>
+          <w:color w:val="000000"/>
+          <w:shd w:val="clear" w:color="auto" w:fill="FFFFFF"/>
+        </w:rPr>
+        <w:t>brief</w:t>
+      </w:r>
+      <w:proofErr w:type="gramEnd"/>
+      <w:r>
+        <w:rPr>
+          <w:rFonts w:cs="Lucida grande"/>
+          <w:color w:val="000000"/>
+          <w:shd w:val="clear" w:color="auto" w:fill="FFFFFF"/>
+        </w:rPr>
+        <w:t>).</w:t>
       </w:r>
     </w:p>
     <w:p>
@@ -126,7 +214,24 @@
           <w:color w:val="000000"/>
           <w:shd w:val="clear" w:color="auto" w:fill="FFFFFF"/>
         </w:rPr>
-        <w:t>As we all know from last week’s discussion, JavaScript is a web programming language used mainly to run on the client-side (browser).</w:t>
+        <w:t xml:space="preserve">As we all know from last week’s discussion, </w:t>
+      </w:r>
+      <w:r>
+        <w:rPr>
+          <w:rFonts w:cs="Lucida grande"/>
+          <w:color w:val="000000"/>
+          <w:highlight w:val="yellow"/>
+          <w:shd w:val="clear" w:color="auto" w:fill="FFFFFF"/>
+        </w:rPr>
+        <w:t>JavaScript</w:t>
+      </w:r>
+      <w:r>
+        <w:rPr>
+          <w:rFonts w:cs="Lucida grande"/>
+          <w:color w:val="000000"/>
+          <w:shd w:val="clear" w:color="auto" w:fill="FFFFFF"/>
+        </w:rPr>
+        <w:t xml:space="preserve"> is a web programming language used mainly to run on the client-side (browser).</w:t>
       </w:r>
     </w:p>
     <w:p>
@@ -149,7 +254,41 @@
           <w:color w:val="000000"/>
           <w:shd w:val="clear" w:color="auto" w:fill="FFFFFF"/>
         </w:rPr>
-        <w:t>There are those that say that JavaScript has become less relevant due to the rise of mobile computing.</w:t>
+        <w:t xml:space="preserve">There are those that say that </w:t>
+      </w:r>
+      <w:r>
+        <w:rPr>
+          <w:rFonts w:cs="Lucida grande"/>
+          <w:color w:val="000000"/>
+          <w:highlight w:val="yellow"/>
+          <w:shd w:val="clear" w:color="auto" w:fill="FFFFFF"/>
+        </w:rPr>
+        <w:t>JavaScript</w:t>
+      </w:r>
+      <w:r>
+        <w:rPr>
+          <w:rFonts w:cs="Lucida grande"/>
+          <w:color w:val="000000"/>
+          <w:shd w:val="clear" w:color="auto" w:fill="FFFFFF"/>
+        </w:rPr>
+        <w:t xml:space="preserve"> has become less relevant due to the rise of </w:t>
+      </w:r>
+      <w:r>
+        <w:rPr>
+          <w:rFonts w:cs="Lucida grande"/>
+          <w:color w:val="000000"/>
+          <w:highlight w:val="green"/>
+          <w:shd w:val="clear" w:color="auto" w:fill="FFFFFF"/>
+        </w:rPr>
+        <w:t>mobil</w:t>
+      </w:r>
+      <w:r>
+        <w:rPr>
+          <w:rFonts w:cs="Lucida grande"/>
+          <w:color w:val="000000"/>
+          <w:shd w:val="clear" w:color="auto" w:fill="FFFFFF"/>
+        </w:rPr>
+        <w:t>e computing.</w:t>
       </w:r>
       <w:r>
         <w:rPr>
@@ -227,7 +366,41 @@
           <w:color w:val="000000"/>
           <w:shd w:val="clear" w:color="auto" w:fill="FFFFFF"/>
         </w:rPr>
-        <w:t>because of mobile computing, JavaScript actually has become more relevant.</w:t>
+        <w:t xml:space="preserve">because of </w:t>
+      </w:r>
+      <w:r>
+        <w:rPr>
+          <w:rFonts w:cs="Lucida grande"/>
+          <w:color w:val="000000"/>
+          <w:highlight w:val="green"/>
+          <w:shd w:val="clear" w:color="auto" w:fill="FFFFFF"/>
+        </w:rPr>
+        <w:t>mobil</w:t>
+      </w:r>
+      <w:r>
+        <w:rPr>
+          <w:rFonts w:cs="Lucida grande"/>
+          <w:color w:val="000000"/>
+          <w:shd w:val="clear" w:color="auto" w:fill="FFFFFF"/>
+        </w:rPr>
+        <w:t xml:space="preserve">e computing, </w:t>
+      </w:r>
+      <w:r>
+        <w:rPr>
+          <w:rFonts w:cs="Lucida grande"/>
+          <w:color w:val="000000"/>
+          <w:highlight w:val="yellow"/>
+          <w:shd w:val="clear" w:color="auto" w:fill="FFFFFF"/>
+        </w:rPr>
+        <w:t>JavaScript</w:t>
+      </w:r>
+      <w:r>
+        <w:rPr>
+          <w:rFonts w:cs="Lucida grande"/>
+          <w:color w:val="000000"/>
+          <w:shd w:val="clear" w:color="auto" w:fill="FFFFFF"/>
+        </w:rPr>
+        <w:t xml:space="preserve"> actually has become more relevant.</w:t>
       </w:r>
     </w:p>
     <w:p>
@@ -294,9 +467,18 @@
         <w:rPr>
           <w:rFonts w:cs="Lucida grande"/>
           <w:color w:val="000000"/>
-          <w:shd w:val="clear" w:color="auto" w:fill="FFFFFF"/>
-        </w:rPr>
-        <w:t>JavaScript, despite Microsoft's best efforts to make an incompatible mess out of it, has become the cross-platform language of choice for application developers and platform developers alike.</w:t>
+          <w:highlight w:val="yellow"/>
+          <w:shd w:val="clear" w:color="auto" w:fill="FFFFFF"/>
+        </w:rPr>
+        <w:t>JavaScript</w:t>
+      </w:r>
+      <w:r>
+        <w:rPr>
+          <w:rFonts w:cs="Lucida grande"/>
+          <w:color w:val="000000"/>
+          <w:shd w:val="clear" w:color="auto" w:fill="FFFFFF"/>
+        </w:rPr>
+        <w:t>, despite Microsoft's best efforts to make an incompatible mess out of it, has become the cross-platform language of choice for application developers and platform developers alike.</w:t>
       </w:r>
     </w:p>
     <w:p>
@@ -313,13 +495,93 @@
           <w:shd w:val="clear" w:color="auto" w:fill="FFFFFF"/>
         </w:rPr>
       </w:pPr>
-      <w:r>
-        <w:rPr>
-          <w:rFonts w:cs="Lucida grande"/>
-          <w:color w:val="000000"/>
-          <w:shd w:val="clear" w:color="auto" w:fill="FFFFFF"/>
-        </w:rPr>
-        <w:t>we don't need any other language to write our Web or mobile applications. You can write the client in JavaScript using the jQuery library (with HTML markup, of course), transmit to and from the server in JSON, and store and query your data in JSON in the MongoDB document database -- and deploy it all to the cloud. From a management perspective, this means one set of developers, who are often cheaper than Java, Ruby, or .Net developers.</w:t>
+      <w:proofErr w:type="gramStart"/>
+      <w:r>
+        <w:rPr>
+          <w:rFonts w:cs="Lucida grande"/>
+          <w:color w:val="000000"/>
+          <w:shd w:val="clear" w:color="auto" w:fill="FFFFFF"/>
+        </w:rPr>
+        <w:t>we</w:t>
+      </w:r>
+      <w:proofErr w:type="gramEnd"/>
+      <w:r>
+        <w:rPr>
+          <w:rFonts w:cs="Lucida grande"/>
+          <w:color w:val="000000"/>
+          <w:shd w:val="clear" w:color="auto" w:fill="FFFFFF"/>
+        </w:rPr>
+        <w:t xml:space="preserve"> don't need any other language to write our Web or </w:t>
+      </w:r>
+      <w:r>
+        <w:rPr>
+          <w:rFonts w:cs="Lucida grande"/>
+          <w:color w:val="000000"/>
+          <w:highlight w:val="green"/>
+          <w:shd w:val="clear" w:color="auto" w:fill="FFFFFF"/>
+        </w:rPr>
+        <w:t>mobil</w:t>
+      </w:r>
+      <w:r>
+        <w:rPr>
+          <w:rFonts w:cs="Lucida grande"/>
+          <w:color w:val="000000"/>
+          <w:shd w:val="clear" w:color="auto" w:fill="FFFFFF"/>
+        </w:rPr>
+        <w:t xml:space="preserve">e applications. You can write the client in </w:t>
+      </w:r>
+      <w:r>
+        <w:rPr>
+          <w:rFonts w:cs="Lucida grande"/>
+          <w:color w:val="000000"/>
+          <w:highlight w:val="yellow"/>
+          <w:shd w:val="clear" w:color="auto" w:fill="FFFFFF"/>
+        </w:rPr>
+        <w:t>JavaScript</w:t>
+      </w:r>
+      <w:r>
+        <w:rPr>
+          <w:rFonts w:cs="Lucida grande"/>
+          <w:color w:val="000000"/>
+          <w:shd w:val="clear" w:color="auto" w:fill="FFFFFF"/>
+        </w:rPr>
+        <w:t xml:space="preserve"> using the </w:t>
+      </w:r>
+      <w:proofErr w:type="spellStart"/>
+      <w:r>
+        <w:rPr>
+          <w:rFonts w:cs="Lucida grande"/>
+          <w:color w:val="000000"/>
+          <w:shd w:val="clear" w:color="auto" w:fill="FFFFFF"/>
+        </w:rPr>
+        <w:t>jQuery</w:t>
+      </w:r>
+      <w:proofErr w:type="spellEnd"/>
+      <w:r>
+        <w:rPr>
+          <w:rFonts w:cs="Lucida grande"/>
+          <w:color w:val="000000"/>
+          <w:shd w:val="clear" w:color="auto" w:fill="FFFFFF"/>
+        </w:rPr>
+        <w:t xml:space="preserve"> library (with HTML markup, of course), transmit to and from the server in JSON, and store and query your data in JSON in the </w:t>
+      </w:r>
+      <w:proofErr w:type="spellStart"/>
+      <w:r>
+        <w:rPr>
+          <w:rFonts w:cs="Lucida grande"/>
+          <w:color w:val="000000"/>
+          <w:shd w:val="clear" w:color="auto" w:fill="FFFFFF"/>
+        </w:rPr>
+        <w:t>MongoDB</w:t>
+      </w:r>
+      <w:proofErr w:type="spellEnd"/>
+      <w:r>
+        <w:rPr>
+          <w:rFonts w:cs="Lucida grande"/>
+          <w:color w:val="000000"/>
+          <w:shd w:val="clear" w:color="auto" w:fill="FFFFFF"/>
+        </w:rPr>
+        <w:t xml:space="preserve"> document database -- and deploy it all to the cloud. From a management perspective, this means one set of developers, who are often cheaper than Java, Ruby, or .Net developers.</w:t>
       </w:r>
     </w:p>
     <w:p>
@@ -388,7 +650,42 @@
           <w:color w:val="000000"/>
           <w:shd w:val="clear" w:color="auto" w:fill="FFFFFF"/>
         </w:rPr>
-        <w:t>User experience has also become a crucial issue, due largely to Apple, who dramatically raised the bar for what is considered acceptable. Users now demand a great user experience, and the overall success and adoption of an app is highly correlated to it. In the enterprise, trends like Bring Your Own Device and Bring Your Own App are driving consumer-like behavior regarding the adoption of mobile apps. The result is that the user experience has become key to the success of any application regardless of its target and not something a CIO can ignore.</w:t>
+        <w:t xml:space="preserve">User experience has also become a crucial issue, due largely to Apple, who dramatically raised the bar for </w:t>
+      </w:r>
+      <w:proofErr w:type="gramStart"/>
+      <w:r>
+        <w:rPr>
+          <w:rFonts w:cs="Lucida grande"/>
+          <w:color w:val="000000"/>
+          <w:shd w:val="clear" w:color="auto" w:fill="FFFFFF"/>
+        </w:rPr>
+        <w:t>what</w:t>
+      </w:r>
+      <w:proofErr w:type="gramEnd"/>
+      <w:r>
+        <w:rPr>
+          <w:rFonts w:cs="Lucida grande"/>
+          <w:color w:val="000000"/>
+          <w:shd w:val="clear" w:color="auto" w:fill="FFFFFF"/>
+        </w:rPr>
+        <w:t xml:space="preserve"> is considered acceptable. Users now demand a great user experience, and the overall success and adoption of an app is highly correlated to it. In the enterprise, trends like Bring Your Own Device and Bring Your Own App are driving consumer-like behavior regarding the adoption of </w:t>
+      </w:r>
+      <w:r>
+        <w:rPr>
+          <w:rFonts w:cs="Lucida grande"/>
+          <w:color w:val="000000"/>
+          <w:highlight w:val="green"/>
+          <w:shd w:val="clear" w:color="auto" w:fill="FFFFFF"/>
+        </w:rPr>
+        <w:t>mobil</w:t>
+      </w:r>
+      <w:r>
+        <w:rPr>
+          <w:rFonts w:cs="Lucida grande"/>
+          <w:color w:val="000000"/>
+          <w:shd w:val="clear" w:color="auto" w:fill="FFFFFF"/>
+        </w:rPr>
+        <w:t>e apps. The result is that the user experience has become key to the success of any application regardless of its target and not something a CIO can ignore.</w:t>
       </w:r>
     </w:p>
     <w:p>
@@ -409,18 +706,64 @@
         <w:rPr>
           <w:rFonts w:cs="Lucida grande"/>
           <w:color w:val="000000"/>
-          <w:shd w:val="clear" w:color="auto" w:fill="FFFFFF"/>
-        </w:rPr>
-        <w:t xml:space="preserve">JavaScript’s ability to meet the demands of rapid development, while at the same time maximizing the user experience, makes it a natural fit for mobile development platforms. It’s no coincidence that both Apple and Google have exposed </w:t>
-      </w:r>
-      <w:r>
-        <w:rPr>
-          <w:rFonts w:cs="Lucida grande"/>
-          <w:color w:val="000000"/>
+          <w:highlight w:val="red"/>
+          <w:shd w:val="clear" w:color="auto" w:fill="FFFFFF"/>
+        </w:rPr>
+        <w:t xml:space="preserve">JavaScript’s ability to meet the demands of rapid development, while at the same time maximizing the user experience, makes it a natural fit for </w:t>
+      </w:r>
+      <w:r>
+        <w:rPr>
+          <w:rFonts w:cs="Lucida grande"/>
+          <w:color w:val="000000"/>
+          <w:highlight w:val="green"/>
+          <w:shd w:val="clear" w:color="auto" w:fill="FFFFFF"/>
+        </w:rPr>
+        <w:t>mobil</w:t>
+      </w:r>
+      <w:r>
+        <w:rPr>
+          <w:rFonts w:cs="Lucida grande"/>
+          <w:color w:val="000000"/>
+          <w:highlight w:val="red"/>
+          <w:shd w:val="clear" w:color="auto" w:fill="FFFFFF"/>
+        </w:rPr>
+        <w:t xml:space="preserve">e development platforms. It’s no coincidence that both Apple and Google have exposed </w:t>
+      </w:r>
+      <w:r>
+        <w:rPr>
+          <w:rFonts w:cs="Lucida grande"/>
+          <w:color w:val="000000"/>
+          <w:highlight w:val="red"/>
           <w:shd w:val="clear" w:color="auto" w:fill="FFFFFF"/>
         </w:rPr>
         <w:lastRenderedPageBreak/>
-        <w:t>JavaScript application programming interfaces to their mobile development tool kits in order to expand their developer base.</w:t>
+        <w:t xml:space="preserve">JavaScript application programming interfaces to their </w:t>
+      </w:r>
+      <w:r>
+        <w:rPr>
+          <w:rFonts w:cs="Lucida grande"/>
+          <w:color w:val="000000"/>
+          <w:highlight w:val="green"/>
+          <w:shd w:val="clear" w:color="auto" w:fill="FFFFFF"/>
+        </w:rPr>
+        <w:t>mobil</w:t>
+      </w:r>
+      <w:r>
+        <w:rPr>
+          <w:rFonts w:cs="Lucida grande"/>
+          <w:color w:val="000000"/>
+          <w:highlight w:val="red"/>
+          <w:shd w:val="clear" w:color="auto" w:fill="FFFFFF"/>
+        </w:rPr>
+        <w:t>e development tool kits in order to expand their developer base</w:t>
+      </w:r>
+      <w:r>
+        <w:rPr>
+          <w:rFonts w:cs="Lucida grande"/>
+          <w:color w:val="000000"/>
+          <w:shd w:val="clear" w:color="auto" w:fill="FFFFFF"/>
+        </w:rPr>
+        <w:t>.</w:t>
       </w:r>
     </w:p>
     <w:p>
@@ -443,7 +786,116 @@
           <w:color w:val="000000"/>
           <w:shd w:val="clear" w:color="auto" w:fill="FFFFFF"/>
         </w:rPr>
-        <w:t>t’s rare that shifts as dramatic as mobile and cloud don’t require IT organizations to re-staff or re-train around the (often complex and befuddling) New Thing. But JavaScript, owing to its power, flexibility and ubiquity, holds out just this promise.Early-adopter enterprises are already repurposing their Web developers as mobile developers, leveraging their JavaScript skills and applying them to these new domains. Similarly, server-side developers of traditional corporate applications are migrating their expertise to JavaScript and find it an easy and natural migration from more complex languages such as Java and C#.</w:t>
+        <w:t>I</w:t>
+      </w:r>
+      <w:r>
+        <w:rPr>
+          <w:rFonts w:cs="Lucida grande"/>
+          <w:color w:val="000000"/>
+          <w:shd w:val="clear" w:color="auto" w:fill="FFFFFF"/>
+        </w:rPr>
+        <w:t xml:space="preserve">t’s rare that shifts as dramatic as </w:t>
+      </w:r>
+      <w:r>
+        <w:rPr>
+          <w:rFonts w:cs="Lucida grande"/>
+          <w:color w:val="000000"/>
+          <w:highlight w:val="green"/>
+          <w:shd w:val="clear" w:color="auto" w:fill="FFFFFF"/>
+        </w:rPr>
+        <w:t>mobil</w:t>
+      </w:r>
+      <w:r>
+        <w:rPr>
+          <w:rFonts w:cs="Lucida grande"/>
+          <w:color w:val="000000"/>
+          <w:shd w:val="clear" w:color="auto" w:fill="FFFFFF"/>
+        </w:rPr>
+        <w:t xml:space="preserve">e and cloud don’t require IT organizations to re-staff or re-train around the (often complex and befuddling) New Thing. But </w:t>
+      </w:r>
+      <w:r>
+        <w:rPr>
+          <w:rFonts w:cs="Lucida grande"/>
+          <w:color w:val="000000"/>
+          <w:highlight w:val="yellow"/>
+          <w:shd w:val="clear" w:color="auto" w:fill="FFFFFF"/>
+        </w:rPr>
+        <w:t>JavaScript</w:t>
+      </w:r>
+      <w:r>
+        <w:rPr>
+          <w:rFonts w:cs="Lucida grande"/>
+          <w:color w:val="000000"/>
+          <w:shd w:val="clear" w:color="auto" w:fill="FFFFFF"/>
+        </w:rPr>
+        <w:t>, owing to its power, flexibility and ubiquity, holds out just this promise.</w:t>
+      </w:r>
+      <w:r>
+        <w:rPr>
+          <w:rFonts w:cs="Lucida grande"/>
+          <w:color w:val="000000"/>
+          <w:shd w:val="clear" w:color="auto" w:fill="FFFFFF"/>
+        </w:rPr>
+        <w:t xml:space="preserve"> </w:t>
+      </w:r>
+      <w:r>
+        <w:rPr>
+          <w:rFonts w:cs="Lucida grande"/>
+          <w:color w:val="000000"/>
+          <w:shd w:val="clear" w:color="auto" w:fill="FFFFFF"/>
+        </w:rPr>
+        <w:t xml:space="preserve">Early-adopter enterprises are already repurposing their Web developers as </w:t>
+      </w:r>
+      <w:r>
+        <w:rPr>
+          <w:rFonts w:cs="Lucida grande"/>
+          <w:color w:val="000000"/>
+          <w:highlight w:val="green"/>
+          <w:shd w:val="clear" w:color="auto" w:fill="FFFFFF"/>
+        </w:rPr>
+        <w:t>mobil</w:t>
+      </w:r>
+      <w:r>
+        <w:rPr>
+          <w:rFonts w:cs="Lucida grande"/>
+          <w:color w:val="000000"/>
+          <w:shd w:val="clear" w:color="auto" w:fill="FFFFFF"/>
+        </w:rPr>
+        <w:t xml:space="preserve">e developers, leveraging their </w:t>
+      </w:r>
+      <w:r>
+        <w:rPr>
+          <w:rFonts w:cs="Lucida grande"/>
+          <w:color w:val="000000"/>
+          <w:highlight w:val="yellow"/>
+          <w:shd w:val="clear" w:color="auto" w:fill="FFFFFF"/>
+        </w:rPr>
+        <w:t>JavaScript</w:t>
+      </w:r>
+      <w:r>
+        <w:rPr>
+          <w:rFonts w:cs="Lucida grande"/>
+          <w:color w:val="000000"/>
+          <w:shd w:val="clear" w:color="auto" w:fill="FFFFFF"/>
+        </w:rPr>
+        <w:t xml:space="preserve"> skills and applying them to these new domains. Similarly, server-side developers of traditional corporate applications are migrating their expertise to </w:t>
+      </w:r>
+      <w:r>
+        <w:rPr>
+          <w:rFonts w:cs="Lucida grande"/>
+          <w:color w:val="000000"/>
+          <w:highlight w:val="yellow"/>
+          <w:shd w:val="clear" w:color="auto" w:fill="FFFFFF"/>
+        </w:rPr>
+        <w:t>JavaScript</w:t>
+      </w:r>
+      <w:r>
+        <w:rPr>
+          <w:rFonts w:cs="Lucida grande"/>
+          <w:color w:val="000000"/>
+          <w:shd w:val="clear" w:color="auto" w:fill="FFFFFF"/>
+        </w:rPr>
+        <w:t xml:space="preserve"> and find it an easy and natural migration from more complex languages such as Java and C#.</w:t>
       </w:r>
     </w:p>
     <w:p>
@@ -483,13 +935,23 @@
           <w:shd w:val="clear" w:color="auto" w:fill="FFFFFF"/>
         </w:rPr>
       </w:pPr>
-      <w:r>
-        <w:rPr>
-          <w:rFonts w:cs="Lucida grande"/>
-          <w:color w:val="000000"/>
-          <w:shd w:val="clear" w:color="auto" w:fill="FFFFFF"/>
-        </w:rPr>
-        <w:t>Wayner, 2014</w:t>
+      <w:proofErr w:type="spellStart"/>
+      <w:r>
+        <w:rPr>
+          <w:rFonts w:cs="Lucida grande"/>
+          <w:color w:val="000000"/>
+          <w:shd w:val="clear" w:color="auto" w:fill="FFFFFF"/>
+        </w:rPr>
+        <w:t>Wayner</w:t>
+      </w:r>
+      <w:proofErr w:type="spellEnd"/>
+      <w:r>
+        <w:rPr>
+          <w:rFonts w:cs="Lucida grande"/>
+          <w:color w:val="000000"/>
+          <w:shd w:val="clear" w:color="auto" w:fill="FFFFFF"/>
+        </w:rPr>
+        <w:t>, 2014</w:t>
       </w:r>
     </w:p>
     <w:p>
@@ -510,9 +972,18 @@
         <w:rPr>
           <w:rFonts w:cs="Lucida grande"/>
           <w:color w:val="000000"/>
-          <w:shd w:val="clear" w:color="auto" w:fill="FFFFFF"/>
-        </w:rPr>
-        <w:t>JavaScript is inescapable on the browser, which now dominates almost everything a client computer does. Now the server side is embracing it with tools like Node.js.</w:t>
+          <w:highlight w:val="yellow"/>
+          <w:shd w:val="clear" w:color="auto" w:fill="FFFFFF"/>
+        </w:rPr>
+        <w:t>JavaScript</w:t>
+      </w:r>
+      <w:r>
+        <w:rPr>
+          <w:rFonts w:cs="Lucida grande"/>
+          <w:color w:val="000000"/>
+          <w:shd w:val="clear" w:color="auto" w:fill="FFFFFF"/>
+        </w:rPr>
+        <w:t xml:space="preserve"> is inescapable on the browser, which now dominates almost everything a client computer does. Now the server side is embracing it with tools like Node.js.</w:t>
       </w:r>
     </w:p>
     <w:p>
@@ -533,9 +1004,53 @@
         <w:rPr>
           <w:rFonts w:cs="Lucida grande"/>
           <w:color w:val="000000"/>
-          <w:shd w:val="clear" w:color="auto" w:fill="FFFFFF"/>
-        </w:rPr>
-        <w:t>JavaScript will assuredly become more dominant in other areas as well. Once the only way into a smartphone was to write code in the native language demanded by the manufacturer: Objective-C for the iPhone; Java for Android; C# for Microsoft. Now most mobile developers can get the performance they want out of HTML5 applications running in browser</w:t>
+          <w:highlight w:val="yellow"/>
+          <w:shd w:val="clear" w:color="auto" w:fill="FFFFFF"/>
+        </w:rPr>
+        <w:t>JavaScript</w:t>
+      </w:r>
+      <w:r>
+        <w:rPr>
+          <w:rFonts w:cs="Lucida grande"/>
+          <w:color w:val="000000"/>
+          <w:shd w:val="clear" w:color="auto" w:fill="FFFFFF"/>
+        </w:rPr>
+        <w:t xml:space="preserve"> will assuredly become more dominant in other areas as well. Once the only way into a smartphone was to write code in the native language demanded by the manufacturer: Objective-C for the iPhone; Java for Android</w:t>
+      </w:r>
+      <w:proofErr w:type="gramStart"/>
+      <w:r>
+        <w:rPr>
+          <w:rFonts w:cs="Lucida grande"/>
+          <w:color w:val="000000"/>
+          <w:shd w:val="clear" w:color="auto" w:fill="FFFFFF"/>
+        </w:rPr>
+        <w:t>;</w:t>
+      </w:r>
+      <w:proofErr w:type="gramEnd"/>
+      <w:r>
+        <w:rPr>
+          <w:rFonts w:cs="Lucida grande"/>
+          <w:color w:val="000000"/>
+          <w:shd w:val="clear" w:color="auto" w:fill="FFFFFF"/>
+        </w:rPr>
+        <w:t xml:space="preserve"> C# for Microsoft. Now most </w:t>
+      </w:r>
+      <w:r>
+        <w:rPr>
+          <w:rFonts w:cs="Lucida grande"/>
+          <w:color w:val="000000"/>
+          <w:highlight w:val="green"/>
+          <w:shd w:val="clear" w:color="auto" w:fill="FFFFFF"/>
+        </w:rPr>
+        <w:t>mobil</w:t>
+      </w:r>
+      <w:r>
+        <w:rPr>
+          <w:rFonts w:cs="Lucida grande"/>
+          <w:color w:val="000000"/>
+          <w:shd w:val="clear" w:color="auto" w:fill="FFFFFF"/>
+        </w:rPr>
+        <w:t>e developers can get the performance they want out of HTML5 applications running in browser</w:t>
       </w:r>
       <w:r>
         <w:rPr>
@@ -551,7 +1066,24 @@
           <w:color w:val="000000"/>
           <w:shd w:val="clear" w:color="auto" w:fill="FFFFFF"/>
         </w:rPr>
-        <w:t>like views. The result may not be as zippy as native code, but the JavaScript is good enough and portable to the Web, too.</w:t>
+        <w:t xml:space="preserve">like views. The result may not be as zippy as native code, but the </w:t>
+      </w:r>
+      <w:r>
+        <w:rPr>
+          <w:rFonts w:cs="Lucida grande"/>
+          <w:color w:val="000000"/>
+          <w:highlight w:val="yellow"/>
+          <w:shd w:val="clear" w:color="auto" w:fill="FFFFFF"/>
+        </w:rPr>
+        <w:t>JavaScript</w:t>
+      </w:r>
+      <w:r>
+        <w:rPr>
+          <w:rFonts w:cs="Lucida grande"/>
+          <w:color w:val="000000"/>
+          <w:shd w:val="clear" w:color="auto" w:fill="FFFFFF"/>
+        </w:rPr>
+        <w:t xml:space="preserve"> is good enough and portable to the Web, too.</w:t>
       </w:r>
     </w:p>
     <w:p>
@@ -574,7 +1106,42 @@
           <w:color w:val="000000"/>
           <w:shd w:val="clear" w:color="auto" w:fill="FFFFFF"/>
         </w:rPr>
-        <w:t>The browser isn't just colonizing phones; it's eating entire platforms. Chrome OS and Chromebooks are making regular operating systems obsolete. Why worry about that layer when JavaScript and the browser can do everything?</w:t>
+        <w:t xml:space="preserve">The browser isn't just colonizing phones; it's eating entire platforms. Chrome OS and </w:t>
+      </w:r>
+      <w:proofErr w:type="spellStart"/>
+      <w:r>
+        <w:rPr>
+          <w:rFonts w:cs="Lucida grande"/>
+          <w:color w:val="000000"/>
+          <w:shd w:val="clear" w:color="auto" w:fill="FFFFFF"/>
+        </w:rPr>
+        <w:t>Chromebooks</w:t>
+      </w:r>
+      <w:proofErr w:type="spellEnd"/>
+      <w:r>
+        <w:rPr>
+          <w:rFonts w:cs="Lucida grande"/>
+          <w:color w:val="000000"/>
+          <w:shd w:val="clear" w:color="auto" w:fill="FFFFFF"/>
+        </w:rPr>
+        <w:t xml:space="preserve"> are making regular operating systems obsolete. Why worry about that layer when </w:t>
+      </w:r>
+      <w:r>
+        <w:rPr>
+          <w:rFonts w:cs="Lucida grande"/>
+          <w:color w:val="000000"/>
+          <w:highlight w:val="yellow"/>
+          <w:shd w:val="clear" w:color="auto" w:fill="FFFFFF"/>
+        </w:rPr>
+        <w:t>JavaScript</w:t>
+      </w:r>
+      <w:r>
+        <w:rPr>
+          <w:rFonts w:cs="Lucida grande"/>
+          <w:color w:val="000000"/>
+          <w:shd w:val="clear" w:color="auto" w:fill="FFFFFF"/>
+        </w:rPr>
+        <w:t xml:space="preserve"> and the browser can do everything?</w:t>
       </w:r>
     </w:p>
     <w:p>
@@ -597,7 +1164,24 @@
           <w:color w:val="000000"/>
           <w:shd w:val="clear" w:color="auto" w:fill="FFFFFF"/>
         </w:rPr>
-        <w:t>The mainframe will have Cobol. Biologists will probably stick with Python. Linux will be written in C. But almost everything else is fair game as JavaScript gobbles the world.</w:t>
+        <w:t xml:space="preserve">The mainframe will have Cobol. Biologists will probably stick with Python. Linux will be written in C. But almost everything else is fair game as </w:t>
+      </w:r>
+      <w:r>
+        <w:rPr>
+          <w:rFonts w:cs="Lucida grande"/>
+          <w:color w:val="000000"/>
+          <w:highlight w:val="yellow"/>
+          <w:shd w:val="clear" w:color="auto" w:fill="FFFFFF"/>
+        </w:rPr>
+        <w:t>JavaScript</w:t>
+      </w:r>
+      <w:r>
+        <w:rPr>
+          <w:rFonts w:cs="Lucida grande"/>
+          <w:color w:val="000000"/>
+          <w:shd w:val="clear" w:color="auto" w:fill="FFFFFF"/>
+        </w:rPr>
+        <w:t xml:space="preserve"> gobbles the world.</w:t>
       </w:r>
     </w:p>
     <w:p>
@@ -637,13 +1221,23 @@
           <w:shd w:val="clear" w:color="auto" w:fill="FFFFFF"/>
         </w:rPr>
       </w:pPr>
-      <w:r>
-        <w:rPr>
-          <w:rFonts w:cs="Lucida grande"/>
-          <w:color w:val="000000"/>
-          <w:shd w:val="clear" w:color="auto" w:fill="FFFFFF"/>
-        </w:rPr>
-        <w:t>Hardawar, 2013</w:t>
+      <w:proofErr w:type="spellStart"/>
+      <w:r>
+        <w:rPr>
+          <w:rFonts w:cs="Lucida grande"/>
+          <w:color w:val="000000"/>
+          <w:shd w:val="clear" w:color="auto" w:fill="FFFFFF"/>
+        </w:rPr>
+        <w:t>Hardawar</w:t>
+      </w:r>
+      <w:proofErr w:type="spellEnd"/>
+      <w:r>
+        <w:rPr>
+          <w:rFonts w:cs="Lucida grande"/>
+          <w:color w:val="000000"/>
+          <w:shd w:val="clear" w:color="auto" w:fill="FFFFFF"/>
+        </w:rPr>
+        <w:t>, 2013</w:t>
       </w:r>
     </w:p>
     <w:p>
@@ -660,13 +1254,114 @@
           <w:shd w:val="clear" w:color="auto" w:fill="FFFFFF"/>
         </w:rPr>
       </w:pPr>
-      <w:r>
-        <w:rPr>
-          <w:rFonts w:cs="Lucida grande"/>
-          <w:color w:val="000000"/>
-          <w:shd w:val="clear" w:color="auto" w:fill="FFFFFF"/>
-        </w:rPr>
-        <w:t>Appcelerator found that devs now view Javascript as the most important programming language for mobile development. 47.2 percent of devs ranked Javascript their No. 1 language, while Java and Objective C trailed with 23 percent and 20 percent, respectively.</w:t>
+      <w:proofErr w:type="spellStart"/>
+      <w:r>
+        <w:rPr>
+          <w:rFonts w:cs="Lucida grande"/>
+          <w:color w:val="000000"/>
+          <w:shd w:val="clear" w:color="auto" w:fill="FFFFFF"/>
+        </w:rPr>
+        <w:t>Appcelerator</w:t>
+      </w:r>
+      <w:proofErr w:type="spellEnd"/>
+      <w:r>
+        <w:rPr>
+          <w:rFonts w:cs="Lucida grande"/>
+          <w:color w:val="000000"/>
+          <w:shd w:val="clear" w:color="auto" w:fill="FFFFFF"/>
+        </w:rPr>
+        <w:t xml:space="preserve"> found that </w:t>
+      </w:r>
+      <w:proofErr w:type="spellStart"/>
+      <w:r>
+        <w:rPr>
+          <w:rFonts w:cs="Lucida grande"/>
+          <w:color w:val="000000"/>
+          <w:shd w:val="clear" w:color="auto" w:fill="FFFFFF"/>
+        </w:rPr>
+        <w:t>devs</w:t>
+      </w:r>
+      <w:proofErr w:type="spellEnd"/>
+      <w:r>
+        <w:rPr>
+          <w:rFonts w:cs="Lucida grande"/>
+          <w:color w:val="000000"/>
+          <w:shd w:val="clear" w:color="auto" w:fill="FFFFFF"/>
+        </w:rPr>
+        <w:t xml:space="preserve"> now view </w:t>
+      </w:r>
+      <w:proofErr w:type="spellStart"/>
+      <w:r>
+        <w:rPr>
+          <w:rFonts w:cs="Lucida grande"/>
+          <w:color w:val="000000"/>
+          <w:highlight w:val="yellow"/>
+          <w:shd w:val="clear" w:color="auto" w:fill="FFFFFF"/>
+        </w:rPr>
+        <w:t>Javascript</w:t>
+      </w:r>
+      <w:proofErr w:type="spellEnd"/>
+      <w:r>
+        <w:rPr>
+          <w:rFonts w:cs="Lucida grande"/>
+          <w:color w:val="000000"/>
+          <w:shd w:val="clear" w:color="auto" w:fill="FFFFFF"/>
+        </w:rPr>
+        <w:t xml:space="preserve"> as the most important programming language for </w:t>
+      </w:r>
+      <w:r>
+        <w:rPr>
+          <w:rFonts w:cs="Lucida grande"/>
+          <w:color w:val="000000"/>
+          <w:highlight w:val="green"/>
+          <w:shd w:val="clear" w:color="auto" w:fill="FFFFFF"/>
+        </w:rPr>
+        <w:t>mobil</w:t>
+      </w:r>
+      <w:r>
+        <w:rPr>
+          <w:rFonts w:cs="Lucida grande"/>
+          <w:color w:val="000000"/>
+          <w:shd w:val="clear" w:color="auto" w:fill="FFFFFF"/>
+        </w:rPr>
+        <w:t xml:space="preserve">e development. 47.2 percent of </w:t>
+      </w:r>
+      <w:proofErr w:type="spellStart"/>
+      <w:r>
+        <w:rPr>
+          <w:rFonts w:cs="Lucida grande"/>
+          <w:color w:val="000000"/>
+          <w:shd w:val="clear" w:color="auto" w:fill="FFFFFF"/>
+        </w:rPr>
+        <w:t>devs</w:t>
+      </w:r>
+      <w:proofErr w:type="spellEnd"/>
+      <w:r>
+        <w:rPr>
+          <w:rFonts w:cs="Lucida grande"/>
+          <w:color w:val="000000"/>
+          <w:shd w:val="clear" w:color="auto" w:fill="FFFFFF"/>
+        </w:rPr>
+        <w:t xml:space="preserve"> ranked </w:t>
+      </w:r>
+      <w:proofErr w:type="spellStart"/>
+      <w:r>
+        <w:rPr>
+          <w:rFonts w:cs="Lucida grande"/>
+          <w:color w:val="000000"/>
+          <w:highlight w:val="yellow"/>
+          <w:shd w:val="clear" w:color="auto" w:fill="FFFFFF"/>
+        </w:rPr>
+        <w:t>Javascript</w:t>
+      </w:r>
+      <w:proofErr w:type="spellEnd"/>
+      <w:r>
+        <w:rPr>
+          <w:rFonts w:cs="Lucida grande"/>
+          <w:color w:val="000000"/>
+          <w:shd w:val="clear" w:color="auto" w:fill="FFFFFF"/>
+        </w:rPr>
+        <w:t xml:space="preserve"> their No. 1 language, while Java and Objective C trailed with 23 percent and 20 percent, respectively.</w:t>
       </w:r>
     </w:p>
     <w:p>
@@ -689,7 +1384,45 @@
           <w:color w:val="000000"/>
           <w:shd w:val="clear" w:color="auto" w:fill="FFFFFF"/>
         </w:rPr>
-        <w:t>You can build in Javascript and actually produce native applications,” King noted. “You can use Javascript on the server side, but also on the client side to build those apps.”</w:t>
+        <w:t xml:space="preserve">You can build in </w:t>
+      </w:r>
+      <w:proofErr w:type="spellStart"/>
+      <w:r>
+        <w:rPr>
+          <w:rFonts w:cs="Lucida grande"/>
+          <w:color w:val="000000"/>
+          <w:highlight w:val="yellow"/>
+          <w:shd w:val="clear" w:color="auto" w:fill="FFFFFF"/>
+        </w:rPr>
+        <w:t>Javascript</w:t>
+      </w:r>
+      <w:proofErr w:type="spellEnd"/>
+      <w:r>
+        <w:rPr>
+          <w:rFonts w:cs="Lucida grande"/>
+          <w:color w:val="000000"/>
+          <w:shd w:val="clear" w:color="auto" w:fill="FFFFFF"/>
+        </w:rPr>
+        <w:t xml:space="preserve"> and actually produce native applications,” King noted. “You can use </w:t>
+      </w:r>
+      <w:proofErr w:type="spellStart"/>
+      <w:r>
+        <w:rPr>
+          <w:rFonts w:cs="Lucida grande"/>
+          <w:color w:val="000000"/>
+          <w:highlight w:val="yellow"/>
+          <w:shd w:val="clear" w:color="auto" w:fill="FFFFFF"/>
+        </w:rPr>
+        <w:t>Javascript</w:t>
+      </w:r>
+      <w:proofErr w:type="spellEnd"/>
+      <w:r>
+        <w:rPr>
+          <w:rFonts w:cs="Lucida grande"/>
+          <w:color w:val="000000"/>
+          <w:shd w:val="clear" w:color="auto" w:fill="FFFFFF"/>
+        </w:rPr>
+        <w:t xml:space="preserve"> on the server side, but also on the client side to build those apps.”</w:t>
       </w:r>
     </w:p>
     <w:p>
@@ -706,13 +1439,23 @@
           <w:shd w:val="clear" w:color="auto" w:fill="FFFFFF"/>
         </w:rPr>
       </w:pPr>
-      <w:r>
-        <w:rPr>
-          <w:rFonts w:cs="Lucida grande"/>
-          <w:color w:val="000000"/>
-          <w:shd w:val="clear" w:color="auto" w:fill="FFFFFF"/>
-        </w:rPr>
-        <w:t>Bubinas, 2014</w:t>
+      <w:proofErr w:type="spellStart"/>
+      <w:r>
+        <w:rPr>
+          <w:rFonts w:cs="Lucida grande"/>
+          <w:color w:val="000000"/>
+          <w:shd w:val="clear" w:color="auto" w:fill="FFFFFF"/>
+        </w:rPr>
+        <w:t>Bubinas</w:t>
+      </w:r>
+      <w:proofErr w:type="spellEnd"/>
+      <w:r>
+        <w:rPr>
+          <w:rFonts w:cs="Lucida grande"/>
+          <w:color w:val="000000"/>
+          <w:shd w:val="clear" w:color="auto" w:fill="FFFFFF"/>
+        </w:rPr>
+        <w:t>, 2014</w:t>
       </w:r>
     </w:p>
     <w:p>
@@ -735,7 +1478,112 @@
           <w:color w:val="000000"/>
           <w:shd w:val="clear" w:color="auto" w:fill="FFFFFF"/>
         </w:rPr>
-        <w:t>With mobile rapidly becoming the primary way many people interact with the Web, the space has seen substantial evolution in 2013 and seems poised for a shift heading into the coming year. A recent survey of mobile developers by Appcelerator and IDC found some unexpected trends in the sector, with developers highlighting Facebook's mobile emphasis, losing interest somewhat in HTML5, pinpointing Javascript as the predominant language for mobile development, witnessing a move toward larger scale app production and changing certain behaviors based on NSA surveillance revelations.</w:t>
+        <w:t xml:space="preserve">With </w:t>
+      </w:r>
+      <w:r>
+        <w:rPr>
+          <w:rFonts w:cs="Lucida grande"/>
+          <w:color w:val="000000"/>
+          <w:highlight w:val="green"/>
+          <w:shd w:val="clear" w:color="auto" w:fill="FFFFFF"/>
+        </w:rPr>
+        <w:t>mobil</w:t>
+      </w:r>
+      <w:r>
+        <w:rPr>
+          <w:rFonts w:cs="Lucida grande"/>
+          <w:color w:val="000000"/>
+          <w:shd w:val="clear" w:color="auto" w:fill="FFFFFF"/>
+        </w:rPr>
+        <w:t xml:space="preserve">e rapidly becoming the primary way many people interact with the Web, the space has seen substantial evolution in 2013 and seems poised for a shift heading into the coming year. A recent survey of </w:t>
+      </w:r>
+      <w:r>
+        <w:rPr>
+          <w:rFonts w:cs="Lucida grande"/>
+          <w:color w:val="000000"/>
+          <w:highlight w:val="green"/>
+          <w:shd w:val="clear" w:color="auto" w:fill="FFFFFF"/>
+        </w:rPr>
+        <w:t>mobil</w:t>
+      </w:r>
+      <w:r>
+        <w:rPr>
+          <w:rFonts w:cs="Lucida grande"/>
+          <w:color w:val="000000"/>
+          <w:shd w:val="clear" w:color="auto" w:fill="FFFFFF"/>
+        </w:rPr>
+        <w:t xml:space="preserve">e developers by </w:t>
+      </w:r>
+      <w:proofErr w:type="spellStart"/>
+      <w:r>
+        <w:rPr>
+          <w:rFonts w:cs="Lucida grande"/>
+          <w:color w:val="000000"/>
+          <w:shd w:val="clear" w:color="auto" w:fill="FFFFFF"/>
+        </w:rPr>
+        <w:t>Appcelerator</w:t>
+      </w:r>
+      <w:proofErr w:type="spellEnd"/>
+      <w:r>
+        <w:rPr>
+          <w:rFonts w:cs="Lucida grande"/>
+          <w:color w:val="000000"/>
+          <w:shd w:val="clear" w:color="auto" w:fill="FFFFFF"/>
+        </w:rPr>
+        <w:t xml:space="preserve"> and IDC found some unexpected trends in the sector, with developers highlighting Facebook's </w:t>
+      </w:r>
+      <w:r>
+        <w:rPr>
+          <w:rFonts w:cs="Lucida grande"/>
+          <w:color w:val="000000"/>
+          <w:highlight w:val="green"/>
+          <w:shd w:val="clear" w:color="auto" w:fill="FFFFFF"/>
+        </w:rPr>
+        <w:t>mobil</w:t>
+      </w:r>
+      <w:r>
+        <w:rPr>
+          <w:rFonts w:cs="Lucida grande"/>
+          <w:color w:val="000000"/>
+          <w:shd w:val="clear" w:color="auto" w:fill="FFFFFF"/>
+        </w:rPr>
+        <w:t xml:space="preserve">e emphasis, losing interest somewhat in HTML5, pinpointing </w:t>
+      </w:r>
+      <w:proofErr w:type="spellStart"/>
+      <w:r>
+        <w:rPr>
+          <w:rFonts w:cs="Lucida grande"/>
+          <w:color w:val="000000"/>
+          <w:highlight w:val="yellow"/>
+          <w:shd w:val="clear" w:color="auto" w:fill="FFFFFF"/>
+        </w:rPr>
+        <w:t>Javascript</w:t>
+      </w:r>
+      <w:proofErr w:type="spellEnd"/>
+      <w:r>
+        <w:rPr>
+          <w:rFonts w:cs="Lucida grande"/>
+          <w:color w:val="000000"/>
+          <w:shd w:val="clear" w:color="auto" w:fill="FFFFFF"/>
+        </w:rPr>
+        <w:t xml:space="preserve"> as the predominant language for </w:t>
+      </w:r>
+      <w:r>
+        <w:rPr>
+          <w:rFonts w:cs="Lucida grande"/>
+          <w:color w:val="000000"/>
+          <w:highlight w:val="green"/>
+          <w:shd w:val="clear" w:color="auto" w:fill="FFFFFF"/>
+        </w:rPr>
+        <w:t>mobil</w:t>
+      </w:r>
+      <w:r>
+        <w:rPr>
+          <w:rFonts w:cs="Lucida grande"/>
+          <w:color w:val="000000"/>
+          <w:shd w:val="clear" w:color="auto" w:fill="FFFFFF"/>
+        </w:rPr>
+        <w:t>e development, witnessing a move toward larger scale app production and changing certain behaviors based on NSA surveillance revelations.</w:t>
       </w:r>
     </w:p>
     <w:p>
@@ -758,7 +1606,58 @@
           <w:color w:val="000000"/>
           <w:shd w:val="clear" w:color="auto" w:fill="FFFFFF"/>
         </w:rPr>
-        <w:t>"Originally developed as a browser-agnostic scripting language, JavaScript appears to becoming the lingua franca for mobile development," the report noted. "It's [sic] ability to render rich results from lightweight, simple-to-learn language has made it a natural fit for mobile's speed of development."</w:t>
+        <w:t xml:space="preserve">"Originally developed as a browser-agnostic scripting language, </w:t>
+      </w:r>
+      <w:r>
+        <w:rPr>
+          <w:rFonts w:cs="Lucida grande"/>
+          <w:color w:val="000000"/>
+          <w:highlight w:val="yellow"/>
+          <w:shd w:val="clear" w:color="auto" w:fill="FFFFFF"/>
+        </w:rPr>
+        <w:t>JavaScript</w:t>
+      </w:r>
+      <w:r>
+        <w:rPr>
+          <w:rFonts w:cs="Lucida grande"/>
+          <w:color w:val="000000"/>
+          <w:shd w:val="clear" w:color="auto" w:fill="FFFFFF"/>
+        </w:rPr>
+        <w:t xml:space="preserve"> appears to becoming the lingua franca for </w:t>
+      </w:r>
+      <w:r>
+        <w:rPr>
+          <w:rFonts w:cs="Lucida grande"/>
+          <w:color w:val="000000"/>
+          <w:highlight w:val="green"/>
+          <w:shd w:val="clear" w:color="auto" w:fill="FFFFFF"/>
+        </w:rPr>
+        <w:t>mobil</w:t>
+      </w:r>
+      <w:r>
+        <w:rPr>
+          <w:rFonts w:cs="Lucida grande"/>
+          <w:color w:val="000000"/>
+          <w:shd w:val="clear" w:color="auto" w:fill="FFFFFF"/>
+        </w:rPr>
+        <w:t xml:space="preserve">e development," the report noted. "It's [sic] ability to render rich results from lightweight, simple-to-learn language has made it a natural fit for </w:t>
+      </w:r>
+      <w:r>
+        <w:rPr>
+          <w:rFonts w:cs="Lucida grande"/>
+          <w:color w:val="000000"/>
+          <w:highlight w:val="green"/>
+          <w:shd w:val="clear" w:color="auto" w:fill="FFFFFF"/>
+        </w:rPr>
+        <w:t>mobil</w:t>
+      </w:r>
+      <w:r>
+        <w:rPr>
+          <w:rFonts w:cs="Lucida grande"/>
+          <w:color w:val="000000"/>
+          <w:shd w:val="clear" w:color="auto" w:fill="FFFFFF"/>
+        </w:rPr>
+        <w:t>e's speed of development."</w:t>
       </w:r>
     </w:p>
     <w:p>
@@ -781,7 +1680,41 @@
           <w:color w:val="000000"/>
           <w:shd w:val="clear" w:color="auto" w:fill="FFFFFF"/>
         </w:rPr>
-        <w:t>Among developers, 47 percent ranked JavaScript as the most relevant language, while just 23 percent and 20 percent said the same of Java and Objective-C, respectively. Nearly nine out of 10 developers said it was likely or very likely that JavaScript would dominate both client-side and server-side development in the year ahead.</w:t>
+        <w:t xml:space="preserve">Among developers, 47 percent ranked </w:t>
+      </w:r>
+      <w:r>
+        <w:rPr>
+          <w:rFonts w:cs="Lucida grande"/>
+          <w:color w:val="000000"/>
+          <w:highlight w:val="yellow"/>
+          <w:shd w:val="clear" w:color="auto" w:fill="FFFFFF"/>
+        </w:rPr>
+        <w:t>JavaScript</w:t>
+      </w:r>
+      <w:r>
+        <w:rPr>
+          <w:rFonts w:cs="Lucida grande"/>
+          <w:color w:val="000000"/>
+          <w:shd w:val="clear" w:color="auto" w:fill="FFFFFF"/>
+        </w:rPr>
+        <w:t xml:space="preserve"> as the most relevant language, while just 23 percent and 20 percent said the same of Java and Objective-C, respectively. Nearly nine out of 10 developers said it was likely or very likely that </w:t>
+      </w:r>
+      <w:r>
+        <w:rPr>
+          <w:rFonts w:cs="Lucida grande"/>
+          <w:color w:val="000000"/>
+          <w:highlight w:val="yellow"/>
+          <w:shd w:val="clear" w:color="auto" w:fill="FFFFFF"/>
+        </w:rPr>
+        <w:t>JavaScript</w:t>
+      </w:r>
+      <w:r>
+        <w:rPr>
+          <w:rFonts w:cs="Lucida grande"/>
+          <w:color w:val="000000"/>
+          <w:shd w:val="clear" w:color="auto" w:fill="FFFFFF"/>
+        </w:rPr>
+        <w:t xml:space="preserve"> would dominate both client-side and server-side development in the year ahead.</w:t>
       </w:r>
     </w:p>
     <w:p>
@@ -850,7 +1783,76 @@
           <w:color w:val="000000"/>
           <w:shd w:val="clear" w:color="auto" w:fill="FFFFFF"/>
         </w:rPr>
-        <w:t>As we wrote about extensively in December of 2012, HTML5 and Java mixed with some JavaScript is proving to be a hugely beneficial standard for mobile app development. Amazon is leading the charge with its hybrid apps that use HTML5 for web view, UI and style sheets, Java for native actions like screen rotation and memory management, and JavaScript bridges serving to tie it all together. While some developers have fears that Java EE might not be up to the task of making nice with HTML5 given its strong connection to HTML4, the transition is already turning out to be pretty smooth. For example, using JavaServer Faces as the UI layer for web apps still works if you simply update the renderer associated with a given JSF component.</w:t>
+        <w:t xml:space="preserve">As we wrote about extensively in December of 2012, HTML5 and Java mixed with some </w:t>
+      </w:r>
+      <w:r>
+        <w:rPr>
+          <w:rFonts w:cs="Lucida grande"/>
+          <w:color w:val="000000"/>
+          <w:highlight w:val="yellow"/>
+          <w:shd w:val="clear" w:color="auto" w:fill="FFFFFF"/>
+        </w:rPr>
+        <w:t>JavaScript</w:t>
+      </w:r>
+      <w:r>
+        <w:rPr>
+          <w:rFonts w:cs="Lucida grande"/>
+          <w:color w:val="000000"/>
+          <w:shd w:val="clear" w:color="auto" w:fill="FFFFFF"/>
+        </w:rPr>
+        <w:t xml:space="preserve"> is proving to be a hugely beneficial standard for </w:t>
+      </w:r>
+      <w:r>
+        <w:rPr>
+          <w:rFonts w:cs="Lucida grande"/>
+          <w:color w:val="000000"/>
+          <w:highlight w:val="green"/>
+          <w:shd w:val="clear" w:color="auto" w:fill="FFFFFF"/>
+        </w:rPr>
+        <w:t>mobil</w:t>
+      </w:r>
+      <w:r>
+        <w:rPr>
+          <w:rFonts w:cs="Lucida grande"/>
+          <w:color w:val="000000"/>
+          <w:shd w:val="clear" w:color="auto" w:fill="FFFFFF"/>
+        </w:rPr>
+        <w:t xml:space="preserve">e app development. Amazon is leading the charge with its hybrid apps that use HTML5 for web view, UI and style sheets, Java for native actions like screen rotation and memory management, and </w:t>
+      </w:r>
+      <w:r>
+        <w:rPr>
+          <w:rFonts w:cs="Lucida grande"/>
+          <w:color w:val="000000"/>
+          <w:highlight w:val="yellow"/>
+          <w:shd w:val="clear" w:color="auto" w:fill="FFFFFF"/>
+        </w:rPr>
+        <w:t>JavaScript</w:t>
+      </w:r>
+      <w:r>
+        <w:rPr>
+          <w:rFonts w:cs="Lucida grande"/>
+          <w:color w:val="000000"/>
+          <w:shd w:val="clear" w:color="auto" w:fill="FFFFFF"/>
+        </w:rPr>
+        <w:t xml:space="preserve"> bridges serving to tie it all together. While some developers have fears that Java EE might not be up to the task of making nice with HTML5 given its strong connection to HTML4, the transition is already turning out to be pretty smooth. For example, using </w:t>
+      </w:r>
+      <w:proofErr w:type="spellStart"/>
+      <w:r>
+        <w:rPr>
+          <w:rFonts w:cs="Lucida grande"/>
+          <w:color w:val="000000"/>
+          <w:shd w:val="clear" w:color="auto" w:fill="FFFFFF"/>
+        </w:rPr>
+        <w:t>JavaServer</w:t>
+      </w:r>
+      <w:proofErr w:type="spellEnd"/>
+      <w:r>
+        <w:rPr>
+          <w:rFonts w:cs="Lucida grande"/>
+          <w:color w:val="000000"/>
+          <w:shd w:val="clear" w:color="auto" w:fill="FFFFFF"/>
+        </w:rPr>
+        <w:t xml:space="preserve"> Faces as the UI layer for web apps still works if you simply update the renderer associated with a given JSF component.</w:t>
       </w:r>
     </w:p>
     <w:p>
@@ -919,7 +1921,99 @@
           <w:color w:val="000000"/>
           <w:shd w:val="clear" w:color="auto" w:fill="FFFFFF"/>
         </w:rPr>
-        <w:t>HTML 5 was the darling of 2011 and 2012 but 2013 has been loving JavaScript and JS related libraries. JavaScript is not only browser friendly but also very flexible and easy to use. JavaScript libraries are on the rise. There are hundreds if not thousands of good and useful libraries developed by the developers and most of them are free and open source.</w:t>
+        <w:t>Trend: JS and HTML5</w:t>
+      </w:r>
+    </w:p>
+    <w:p>
+      <w:pPr>
+        <w:pStyle w:val="ListParagraph"/>
+        <w:numPr>
+          <w:ilvl w:val="3"/>
+          <w:numId w:val="2"/>
+        </w:numPr>
+        <w:spacing w:before="100" w:beforeAutospacing="1" w:after="100" w:afterAutospacing="1"/>
+        <w:rPr>
+          <w:rFonts w:cs="Lucida grande"/>
+          <w:color w:val="000000"/>
+          <w:shd w:val="clear" w:color="auto" w:fill="FFFFFF"/>
+        </w:rPr>
+      </w:pPr>
+      <w:r>
+        <w:rPr>
+          <w:rFonts w:cs="Lucida grande"/>
+          <w:color w:val="000000"/>
+          <w:shd w:val="clear" w:color="auto" w:fill="FFFFFF"/>
+        </w:rPr>
+        <w:t xml:space="preserve">HTML 5 was the darling of 2011 and 2012 but 2013 has </w:t>
+      </w:r>
+      <w:proofErr w:type="gramStart"/>
+      <w:r>
+        <w:rPr>
+          <w:rFonts w:cs="Lucida grande"/>
+          <w:color w:val="000000"/>
+          <w:shd w:val="clear" w:color="auto" w:fill="FFFFFF"/>
+        </w:rPr>
+        <w:t>been loving</w:t>
+      </w:r>
+      <w:proofErr w:type="gramEnd"/>
+      <w:r>
+        <w:rPr>
+          <w:rFonts w:cs="Lucida grande"/>
+          <w:color w:val="000000"/>
+          <w:shd w:val="clear" w:color="auto" w:fill="FFFFFF"/>
+        </w:rPr>
+        <w:t xml:space="preserve"> </w:t>
+      </w:r>
+      <w:r>
+        <w:rPr>
+          <w:rFonts w:cs="Lucida grande"/>
+          <w:color w:val="000000"/>
+          <w:highlight w:val="yellow"/>
+          <w:shd w:val="clear" w:color="auto" w:fill="FFFFFF"/>
+        </w:rPr>
+        <w:t>JavaScript</w:t>
+      </w:r>
+      <w:r>
+        <w:rPr>
+          <w:rFonts w:cs="Lucida grande"/>
+          <w:color w:val="000000"/>
+          <w:shd w:val="clear" w:color="auto" w:fill="FFFFFF"/>
+        </w:rPr>
+        <w:t xml:space="preserve"> and JS related libraries. </w:t>
+      </w:r>
+      <w:r>
+        <w:rPr>
+          <w:rFonts w:cs="Lucida grande"/>
+          <w:color w:val="000000"/>
+          <w:highlight w:val="yellow"/>
+          <w:shd w:val="clear" w:color="auto" w:fill="FFFFFF"/>
+        </w:rPr>
+        <w:t>JavaScript</w:t>
+      </w:r>
+      <w:r>
+        <w:rPr>
+          <w:rFonts w:cs="Lucida grande"/>
+          <w:color w:val="000000"/>
+          <w:shd w:val="clear" w:color="auto" w:fill="FFFFFF"/>
+        </w:rPr>
+        <w:t xml:space="preserve"> is not only browser friendly but also very flexible and easy to use. </w:t>
+      </w:r>
+      <w:r>
+        <w:rPr>
+          <w:rFonts w:cs="Lucida grande"/>
+          <w:color w:val="000000"/>
+          <w:highlight w:val="yellow"/>
+          <w:shd w:val="clear" w:color="auto" w:fill="FFFFFF"/>
+        </w:rPr>
+        <w:t>JavaScript</w:t>
+      </w:r>
+      <w:r>
+        <w:rPr>
+          <w:rFonts w:cs="Lucida grande"/>
+          <w:color w:val="000000"/>
+          <w:shd w:val="clear" w:color="auto" w:fill="FFFFFF"/>
+        </w:rPr>
+        <w:t xml:space="preserve"> libraries are on the rise. There are hundreds if not thousands of good and useful libraries developed by the developers and most of them are free and open source.</w:t>
       </w:r>
     </w:p>
     <w:p>
@@ -932,6 +2026,188 @@
           <w:shd w:val="clear" w:color="auto" w:fill="FFFFFF"/>
         </w:rPr>
       </w:pPr>
+    </w:p>
+    <w:p>
+      <w:pPr>
+        <w:pStyle w:val="ListParagraph"/>
+        <w:numPr>
+          <w:ilvl w:val="3"/>
+          <w:numId w:val="2"/>
+        </w:numPr>
+        <w:spacing w:before="100" w:beforeAutospacing="1" w:after="100" w:afterAutospacing="1"/>
+        <w:rPr>
+          <w:rFonts w:cs="Lucida grande"/>
+          <w:color w:val="000000"/>
+          <w:shd w:val="clear" w:color="auto" w:fill="FFFFFF"/>
+        </w:rPr>
+      </w:pPr>
+      <w:r>
+        <w:rPr>
+          <w:rFonts w:cs="Lucida grande"/>
+          <w:color w:val="000000"/>
+          <w:highlight w:val="yellow"/>
+          <w:shd w:val="clear" w:color="auto" w:fill="FFFFFF"/>
+        </w:rPr>
+        <w:t>JavaScript</w:t>
+      </w:r>
+      <w:r>
+        <w:rPr>
+          <w:rFonts w:cs="Lucida grande"/>
+          <w:color w:val="000000"/>
+          <w:shd w:val="clear" w:color="auto" w:fill="FFFFFF"/>
+        </w:rPr>
+        <w:t xml:space="preserve"> libraries like </w:t>
+      </w:r>
+      <w:proofErr w:type="spellStart"/>
+      <w:r>
+        <w:rPr>
+          <w:rFonts w:cs="Lucida grande"/>
+          <w:color w:val="000000"/>
+          <w:shd w:val="clear" w:color="auto" w:fill="FFFFFF"/>
+        </w:rPr>
+        <w:t>jQuery</w:t>
+      </w:r>
+      <w:proofErr w:type="spellEnd"/>
+      <w:r>
+        <w:rPr>
+          <w:rFonts w:cs="Lucida grande"/>
+          <w:color w:val="000000"/>
+          <w:shd w:val="clear" w:color="auto" w:fill="FFFFFF"/>
+        </w:rPr>
+        <w:t xml:space="preserve">, Node.js, Knockout.js, </w:t>
+      </w:r>
+      <w:proofErr w:type="spellStart"/>
+      <w:r>
+        <w:rPr>
+          <w:rFonts w:cs="Lucida grande"/>
+          <w:color w:val="000000"/>
+          <w:shd w:val="clear" w:color="auto" w:fill="FFFFFF"/>
+        </w:rPr>
+        <w:t>AngularJS</w:t>
+      </w:r>
+      <w:proofErr w:type="spellEnd"/>
+      <w:r>
+        <w:rPr>
+          <w:rFonts w:cs="Lucida grande"/>
+          <w:color w:val="000000"/>
+          <w:shd w:val="clear" w:color="auto" w:fill="FFFFFF"/>
+        </w:rPr>
+        <w:t xml:space="preserve">, and Backbone.JS are becoming a part of the mainstream web development. While the </w:t>
+      </w:r>
+      <w:r>
+        <w:rPr>
+          <w:rFonts w:cs="Lucida grande"/>
+          <w:color w:val="000000"/>
+          <w:highlight w:val="green"/>
+          <w:shd w:val="clear" w:color="auto" w:fill="FFFFFF"/>
+        </w:rPr>
+        <w:t>mobil</w:t>
+      </w:r>
+      <w:r>
+        <w:rPr>
+          <w:rFonts w:cs="Lucida grande"/>
+          <w:color w:val="000000"/>
+          <w:shd w:val="clear" w:color="auto" w:fill="FFFFFF"/>
+        </w:rPr>
+        <w:t xml:space="preserve">e trends are growing, so are the needs for responsive and interactive web sites and </w:t>
+      </w:r>
+      <w:r>
+        <w:rPr>
+          <w:rFonts w:cs="Lucida grande"/>
+          <w:color w:val="000000"/>
+          <w:highlight w:val="yellow"/>
+          <w:shd w:val="clear" w:color="auto" w:fill="FFFFFF"/>
+        </w:rPr>
+        <w:t>JavaScript</w:t>
+      </w:r>
+      <w:r>
+        <w:rPr>
+          <w:rFonts w:cs="Lucida grande"/>
+          <w:color w:val="000000"/>
+          <w:shd w:val="clear" w:color="auto" w:fill="FFFFFF"/>
+        </w:rPr>
+        <w:t xml:space="preserve"> is a big player in it.</w:t>
+      </w:r>
+    </w:p>
+    <w:p>
+      <w:pPr>
+        <w:pStyle w:val="ListParagraph"/>
+        <w:numPr>
+          <w:ilvl w:val="3"/>
+          <w:numId w:val="2"/>
+        </w:numPr>
+        <w:spacing w:before="100" w:beforeAutospacing="1" w:after="100" w:afterAutospacing="1"/>
+        <w:rPr>
+          <w:rFonts w:cs="Lucida grande"/>
+          <w:color w:val="000000"/>
+          <w:shd w:val="clear" w:color="auto" w:fill="FFFFFF"/>
+        </w:rPr>
+      </w:pPr>
+      <w:r>
+        <w:rPr>
+          <w:rFonts w:cs="Lucida grande"/>
+          <w:color w:val="000000"/>
+          <w:shd w:val="clear" w:color="auto" w:fill="FFFFFF"/>
+        </w:rPr>
+        <w:t xml:space="preserve">Recently, HTML 5 has continued to become a vital part of the Web development. However, HTML 5 trends have declined compared to </w:t>
+      </w:r>
+      <w:r>
+        <w:rPr>
+          <w:rFonts w:cs="Lucida grande"/>
+          <w:color w:val="000000"/>
+          <w:highlight w:val="yellow"/>
+          <w:shd w:val="clear" w:color="auto" w:fill="FFFFFF"/>
+        </w:rPr>
+        <w:t>JavaScript</w:t>
+      </w:r>
+      <w:r>
+        <w:rPr>
+          <w:rFonts w:cs="Lucida grande"/>
+          <w:color w:val="000000"/>
+          <w:shd w:val="clear" w:color="auto" w:fill="FFFFFF"/>
+        </w:rPr>
+        <w:t>.</w:t>
+      </w:r>
+    </w:p>
+    <w:p>
+      <w:pPr>
+        <w:pStyle w:val="ListParagraph"/>
+        <w:numPr>
+          <w:ilvl w:val="3"/>
+          <w:numId w:val="2"/>
+        </w:numPr>
+        <w:spacing w:before="100" w:beforeAutospacing="1" w:after="100" w:afterAutospacing="1"/>
+        <w:rPr>
+          <w:rFonts w:cs="Lucida grande"/>
+          <w:color w:val="000000"/>
+          <w:shd w:val="clear" w:color="auto" w:fill="FFFFFF"/>
+        </w:rPr>
+      </w:pPr>
+      <w:r>
+        <w:rPr>
+          <w:rFonts w:cs="Lucida grande"/>
+          <w:color w:val="000000"/>
+          <w:shd w:val="clear" w:color="auto" w:fill="FFFFFF"/>
+        </w:rPr>
+        <w:t xml:space="preserve">Now, these trends may provide some idea but as we all know, both HTML and </w:t>
+      </w:r>
+      <w:r>
+        <w:rPr>
+          <w:rFonts w:cs="Lucida grande"/>
+          <w:color w:val="000000"/>
+          <w:highlight w:val="yellow"/>
+          <w:shd w:val="clear" w:color="auto" w:fill="FFFFFF"/>
+        </w:rPr>
+        <w:t>JavaScript</w:t>
+      </w:r>
+      <w:r>
+        <w:rPr>
+          <w:rFonts w:cs="Lucida grande"/>
+          <w:color w:val="000000"/>
+          <w:shd w:val="clear" w:color="auto" w:fill="FFFFFF"/>
+        </w:rPr>
+        <w:t xml:space="preserve"> are used together. As a web developer, just one is not going to help you. You must know and use both.</w:t>
+      </w:r>
     </w:p>
     <w:p>
       <w:pPr>
@@ -953,7 +2229,508 @@
           <w:color w:val="000000"/>
           <w:shd w:val="clear" w:color="auto" w:fill="FFFFFF"/>
         </w:rPr>
-        <w:t>JavaScript libraries like jQuery, Node.js, Knockout.js, AngularJS, and Backbone.JS are becoming a part of the mainstream web development. While the mobile trends are growing, so are the needs for responsive and interactive web sites and JavaScript is a big player in it.</w:t>
+        <w:t xml:space="preserve">Trend: </w:t>
+      </w:r>
+      <w:r>
+        <w:rPr>
+          <w:rFonts w:cs="Lucida grande"/>
+          <w:color w:val="000000"/>
+          <w:highlight w:val="green"/>
+          <w:shd w:val="clear" w:color="auto" w:fill="FFFFFF"/>
+        </w:rPr>
+        <w:t>Mobil</w:t>
+      </w:r>
+      <w:r>
+        <w:rPr>
+          <w:rFonts w:cs="Lucida grande"/>
+          <w:color w:val="000000"/>
+          <w:shd w:val="clear" w:color="auto" w:fill="FFFFFF"/>
+        </w:rPr>
+        <w:t>e and Apps</w:t>
+      </w:r>
+    </w:p>
+    <w:p>
+      <w:pPr>
+        <w:pStyle w:val="ListParagraph"/>
+        <w:numPr>
+          <w:ilvl w:val="3"/>
+          <w:numId w:val="2"/>
+        </w:numPr>
+        <w:spacing w:before="100" w:beforeAutospacing="1" w:after="100" w:afterAutospacing="1"/>
+        <w:rPr>
+          <w:rFonts w:cs="Lucida grande"/>
+          <w:color w:val="000000"/>
+          <w:shd w:val="clear" w:color="auto" w:fill="FFFFFF"/>
+        </w:rPr>
+      </w:pPr>
+      <w:r>
+        <w:rPr>
+          <w:rFonts w:cs="Lucida grande"/>
+          <w:color w:val="000000"/>
+          <w:shd w:val="clear" w:color="auto" w:fill="FFFFFF"/>
+        </w:rPr>
+        <w:t xml:space="preserve">There are 6.587 billion </w:t>
+      </w:r>
+      <w:r>
+        <w:rPr>
+          <w:rFonts w:cs="Lucida grande"/>
+          <w:color w:val="000000"/>
+          <w:highlight w:val="green"/>
+          <w:shd w:val="clear" w:color="auto" w:fill="FFFFFF"/>
+        </w:rPr>
+        <w:t>mobil</w:t>
+      </w:r>
+      <w:r>
+        <w:rPr>
+          <w:rFonts w:cs="Lucida grande"/>
+          <w:color w:val="000000"/>
+          <w:shd w:val="clear" w:color="auto" w:fill="FFFFFF"/>
+        </w:rPr>
+        <w:t>e devices in the world, according to mobiThinking.com.</w:t>
+      </w:r>
+    </w:p>
+    <w:p>
+      <w:pPr>
+        <w:pStyle w:val="ListParagraph"/>
+        <w:numPr>
+          <w:ilvl w:val="3"/>
+          <w:numId w:val="2"/>
+        </w:numPr>
+        <w:spacing w:before="100" w:beforeAutospacing="1" w:after="100" w:afterAutospacing="1"/>
+        <w:rPr>
+          <w:rFonts w:cs="Lucida grande"/>
+          <w:color w:val="000000"/>
+          <w:shd w:val="clear" w:color="auto" w:fill="FFFFFF"/>
+        </w:rPr>
+      </w:pPr>
+      <w:r>
+        <w:rPr>
+          <w:rFonts w:cs="Lucida grande"/>
+          <w:color w:val="000000"/>
+          <w:shd w:val="clear" w:color="auto" w:fill="FFFFFF"/>
+        </w:rPr>
+        <w:t xml:space="preserve">Today, software development is changing rapidly. The software industry is ready to disrupt the way we think about software. Not only the businesses </w:t>
+      </w:r>
+      <w:proofErr w:type="gramStart"/>
+      <w:r>
+        <w:rPr>
+          <w:rFonts w:cs="Lucida grande"/>
+          <w:color w:val="000000"/>
+          <w:shd w:val="clear" w:color="auto" w:fill="FFFFFF"/>
+        </w:rPr>
+        <w:t>but</w:t>
+      </w:r>
+      <w:proofErr w:type="gramEnd"/>
+      <w:r>
+        <w:rPr>
+          <w:rFonts w:cs="Lucida grande"/>
+          <w:color w:val="000000"/>
+          <w:shd w:val="clear" w:color="auto" w:fill="FFFFFF"/>
+        </w:rPr>
+        <w:t xml:space="preserve"> the consumers and the developers think differently as a result of the way software is built, maintained and consumed.</w:t>
+      </w:r>
+    </w:p>
+    <w:p>
+      <w:pPr>
+        <w:pStyle w:val="ListParagraph"/>
+        <w:numPr>
+          <w:ilvl w:val="3"/>
+          <w:numId w:val="2"/>
+        </w:numPr>
+        <w:spacing w:before="100" w:beforeAutospacing="1" w:after="100" w:afterAutospacing="1"/>
+        <w:rPr>
+          <w:rFonts w:cs="Lucida grande"/>
+          <w:color w:val="000000"/>
+          <w:shd w:val="clear" w:color="auto" w:fill="FFFFFF"/>
+        </w:rPr>
+      </w:pPr>
+      <w:r>
+        <w:rPr>
+          <w:rFonts w:cs="Lucida grande"/>
+          <w:color w:val="000000"/>
+          <w:highlight w:val="green"/>
+          <w:shd w:val="clear" w:color="auto" w:fill="FFFFFF"/>
+        </w:rPr>
+        <w:t>Mobil</w:t>
+      </w:r>
+      <w:r>
+        <w:rPr>
+          <w:rFonts w:cs="Lucida grande"/>
+          <w:color w:val="000000"/>
+          <w:shd w:val="clear" w:color="auto" w:fill="FFFFFF"/>
+        </w:rPr>
+        <w:t xml:space="preserve">es and apps are the trends today. Every business wants to move to </w:t>
+      </w:r>
+      <w:r>
+        <w:rPr>
+          <w:rFonts w:cs="Lucida grande"/>
+          <w:color w:val="000000"/>
+          <w:highlight w:val="green"/>
+          <w:shd w:val="clear" w:color="auto" w:fill="FFFFFF"/>
+        </w:rPr>
+        <w:t>mobil</w:t>
+      </w:r>
+      <w:r>
+        <w:rPr>
+          <w:rFonts w:cs="Lucida grande"/>
+          <w:color w:val="000000"/>
+          <w:shd w:val="clear" w:color="auto" w:fill="FFFFFF"/>
+        </w:rPr>
+        <w:t xml:space="preserve">e. Every person wants to consume information and service via his/her </w:t>
+      </w:r>
+      <w:r>
+        <w:rPr>
+          <w:rFonts w:cs="Lucida grande"/>
+          <w:color w:val="000000"/>
+          <w:highlight w:val="green"/>
+          <w:shd w:val="clear" w:color="auto" w:fill="FFFFFF"/>
+        </w:rPr>
+        <w:t>mobil</w:t>
+      </w:r>
+      <w:r>
+        <w:rPr>
+          <w:rFonts w:cs="Lucida grande"/>
+          <w:color w:val="000000"/>
+          <w:shd w:val="clear" w:color="auto" w:fill="FFFFFF"/>
+        </w:rPr>
+        <w:t>e.</w:t>
+      </w:r>
+      <w:r>
+        <w:rPr>
+          <w:rFonts w:cs="Lucida grande"/>
+          <w:color w:val="000000"/>
+          <w:shd w:val="clear" w:color="auto" w:fill="FFFFFF"/>
+        </w:rPr>
+        <w:t xml:space="preserve"> </w:t>
+      </w:r>
+    </w:p>
+    <w:p>
+      <w:pPr>
+        <w:pStyle w:val="ListParagraph"/>
+        <w:numPr>
+          <w:ilvl w:val="3"/>
+          <w:numId w:val="2"/>
+        </w:numPr>
+        <w:spacing w:before="100" w:beforeAutospacing="1" w:after="100" w:afterAutospacing="1"/>
+        <w:rPr>
+          <w:rFonts w:cs="Lucida grande"/>
+          <w:color w:val="000000"/>
+          <w:shd w:val="clear" w:color="auto" w:fill="FFFFFF"/>
+        </w:rPr>
+      </w:pPr>
+      <w:r>
+        <w:rPr>
+          <w:rFonts w:cs="Lucida grande"/>
+          <w:color w:val="000000"/>
+          <w:shd w:val="clear" w:color="auto" w:fill="FFFFFF"/>
+        </w:rPr>
+        <w:t>Both the Google Play store and Apple iTunes Store have over 1 Million apps and over billons of downloads. Even Microsoft’s new baby, Windows Store has over 200,000 apps. An average US smartphone user has 41 apps downloads.</w:t>
+      </w:r>
+      <w:r>
+        <w:rPr>
+          <w:rFonts w:cs="Lucida grande"/>
+          <w:color w:val="000000"/>
+          <w:shd w:val="clear" w:color="auto" w:fill="FFFFFF"/>
+        </w:rPr>
+        <w:t xml:space="preserve"> </w:t>
+      </w:r>
+      <w:r>
+        <w:rPr>
+          <w:rFonts w:cs="Lucida grande"/>
+          <w:color w:val="000000"/>
+          <w:shd w:val="clear" w:color="auto" w:fill="FFFFFF"/>
+        </w:rPr>
+        <w:t xml:space="preserve">That means, both </w:t>
+      </w:r>
+      <w:proofErr w:type="spellStart"/>
+      <w:r>
+        <w:rPr>
+          <w:rFonts w:cs="Lucida grande"/>
+          <w:color w:val="000000"/>
+          <w:shd w:val="clear" w:color="auto" w:fill="FFFFFF"/>
+        </w:rPr>
+        <w:t>iOS</w:t>
+      </w:r>
+      <w:proofErr w:type="spellEnd"/>
+      <w:r>
+        <w:rPr>
+          <w:rFonts w:cs="Lucida grande"/>
+          <w:color w:val="000000"/>
+          <w:shd w:val="clear" w:color="auto" w:fill="FFFFFF"/>
+        </w:rPr>
+        <w:t xml:space="preserve"> and Android developers are in and will be in high demand.</w:t>
+      </w:r>
+    </w:p>
+    <w:p>
+      <w:pPr>
+        <w:pStyle w:val="ListParagraph"/>
+        <w:numPr>
+          <w:ilvl w:val="3"/>
+          <w:numId w:val="2"/>
+        </w:numPr>
+        <w:spacing w:before="100" w:beforeAutospacing="1" w:after="100" w:afterAutospacing="1"/>
+        <w:rPr>
+          <w:rFonts w:cs="Lucida grande"/>
+          <w:color w:val="000000"/>
+          <w:shd w:val="clear" w:color="auto" w:fill="FFFFFF"/>
+        </w:rPr>
+      </w:pPr>
+      <w:r>
+        <w:rPr>
+          <w:rFonts w:cs="Lucida grande"/>
+          <w:color w:val="000000"/>
+          <w:shd w:val="clear" w:color="auto" w:fill="FFFFFF"/>
+        </w:rPr>
+        <w:t xml:space="preserve">Android app development has grown much faster in 2013 compared to </w:t>
+      </w:r>
+      <w:proofErr w:type="spellStart"/>
+      <w:r>
+        <w:rPr>
+          <w:rFonts w:cs="Lucida grande"/>
+          <w:color w:val="000000"/>
+          <w:shd w:val="clear" w:color="auto" w:fill="FFFFFF"/>
+        </w:rPr>
+        <w:t>iOS</w:t>
+      </w:r>
+      <w:proofErr w:type="spellEnd"/>
+      <w:r>
+        <w:rPr>
+          <w:rFonts w:cs="Lucida grande"/>
+          <w:color w:val="000000"/>
+          <w:shd w:val="clear" w:color="auto" w:fill="FFFFFF"/>
+        </w:rPr>
+        <w:t xml:space="preserve"> and Windows Phone. Google Trends in Figure 5 present the following graph trends for </w:t>
+      </w:r>
+      <w:proofErr w:type="spellStart"/>
+      <w:r>
+        <w:rPr>
+          <w:rFonts w:cs="Lucida grande"/>
+          <w:color w:val="000000"/>
+          <w:shd w:val="clear" w:color="auto" w:fill="FFFFFF"/>
+        </w:rPr>
+        <w:t>iOS</w:t>
+      </w:r>
+      <w:proofErr w:type="spellEnd"/>
+      <w:r>
+        <w:rPr>
+          <w:rFonts w:cs="Lucida grande"/>
+          <w:color w:val="000000"/>
+          <w:shd w:val="clear" w:color="auto" w:fill="FFFFFF"/>
+        </w:rPr>
+        <w:t xml:space="preserve"> </w:t>
+      </w:r>
+      <w:proofErr w:type="spellStart"/>
+      <w:r>
+        <w:rPr>
+          <w:rFonts w:cs="Lucida grande"/>
+          <w:color w:val="000000"/>
+          <w:shd w:val="clear" w:color="auto" w:fill="FFFFFF"/>
+        </w:rPr>
+        <w:t>vs</w:t>
+      </w:r>
+      <w:proofErr w:type="spellEnd"/>
+      <w:r>
+        <w:rPr>
+          <w:rFonts w:cs="Lucida grande"/>
+          <w:color w:val="000000"/>
+          <w:shd w:val="clear" w:color="auto" w:fill="FFFFFF"/>
+        </w:rPr>
+        <w:t xml:space="preserve"> Android </w:t>
+      </w:r>
+      <w:proofErr w:type="spellStart"/>
+      <w:r>
+        <w:rPr>
+          <w:rFonts w:cs="Lucida grande"/>
+          <w:color w:val="000000"/>
+          <w:shd w:val="clear" w:color="auto" w:fill="FFFFFF"/>
+        </w:rPr>
+        <w:t>vs</w:t>
+      </w:r>
+      <w:proofErr w:type="spellEnd"/>
+      <w:r>
+        <w:rPr>
+          <w:rFonts w:cs="Lucida grande"/>
+          <w:color w:val="000000"/>
+          <w:shd w:val="clear" w:color="auto" w:fill="FFFFFF"/>
+        </w:rPr>
+        <w:t xml:space="preserve"> Windows Phone.</w:t>
+      </w:r>
+      <w:r>
+        <w:rPr>
+          <w:rFonts w:cs="Lucida grande"/>
+          <w:color w:val="000000"/>
+          <w:shd w:val="clear" w:color="auto" w:fill="FFFFFF"/>
+        </w:rPr>
+        <w:t xml:space="preserve"> </w:t>
+      </w:r>
+      <w:r>
+        <w:rPr>
+          <w:rFonts w:cs="Lucida grande"/>
+          <w:color w:val="000000"/>
+          <w:shd w:val="clear" w:color="auto" w:fill="FFFFFF"/>
+        </w:rPr>
+        <w:t xml:space="preserve">“We’re seeing a tremendous disruption by </w:t>
+      </w:r>
+      <w:r>
+        <w:rPr>
+          <w:rFonts w:cs="Lucida grande"/>
+          <w:color w:val="000000"/>
+          <w:highlight w:val="green"/>
+          <w:shd w:val="clear" w:color="auto" w:fill="FFFFFF"/>
+        </w:rPr>
+        <w:t>mobil</w:t>
+      </w:r>
+      <w:r>
+        <w:rPr>
+          <w:rFonts w:cs="Lucida grande"/>
+          <w:color w:val="000000"/>
+          <w:shd w:val="clear" w:color="auto" w:fill="FFFFFF"/>
+        </w:rPr>
+        <w:t xml:space="preserve">e” as huge numbers of people move from the traditional web to </w:t>
+      </w:r>
+      <w:r>
+        <w:rPr>
+          <w:rFonts w:cs="Lucida grande"/>
+          <w:color w:val="000000"/>
+          <w:highlight w:val="green"/>
+          <w:shd w:val="clear" w:color="auto" w:fill="FFFFFF"/>
+        </w:rPr>
+        <w:t>mobil</w:t>
+      </w:r>
+      <w:r>
+        <w:rPr>
+          <w:rFonts w:cs="Lucida grande"/>
+          <w:color w:val="000000"/>
+          <w:shd w:val="clear" w:color="auto" w:fill="FFFFFF"/>
+        </w:rPr>
+        <w:t xml:space="preserve">e devices, </w:t>
+      </w:r>
+      <w:proofErr w:type="spellStart"/>
+      <w:r>
+        <w:rPr>
+          <w:rFonts w:cs="Lucida grande"/>
+          <w:color w:val="000000"/>
+          <w:shd w:val="clear" w:color="auto" w:fill="FFFFFF"/>
+        </w:rPr>
+        <w:t>Prashant</w:t>
+      </w:r>
+      <w:proofErr w:type="spellEnd"/>
+      <w:r>
+        <w:rPr>
+          <w:rFonts w:cs="Lucida grande"/>
+          <w:color w:val="000000"/>
+          <w:shd w:val="clear" w:color="auto" w:fill="FFFFFF"/>
+        </w:rPr>
+        <w:t xml:space="preserve"> </w:t>
+      </w:r>
+      <w:proofErr w:type="spellStart"/>
+      <w:r>
+        <w:rPr>
+          <w:rFonts w:cs="Lucida grande"/>
+          <w:color w:val="000000"/>
+          <w:shd w:val="clear" w:color="auto" w:fill="FFFFFF"/>
+        </w:rPr>
+        <w:t>Fuloria</w:t>
+      </w:r>
+      <w:proofErr w:type="spellEnd"/>
+      <w:r>
+        <w:rPr>
+          <w:rFonts w:cs="Lucida grande"/>
+          <w:color w:val="000000"/>
+          <w:shd w:val="clear" w:color="auto" w:fill="FFFFFF"/>
+        </w:rPr>
+        <w:t xml:space="preserve">, Chief Product Officer of Flurry said. </w:t>
+      </w:r>
+      <w:proofErr w:type="gramStart"/>
+      <w:r>
+        <w:rPr>
+          <w:rFonts w:cs="Lucida grande"/>
+          <w:color w:val="000000"/>
+          <w:shd w:val="clear" w:color="auto" w:fill="FFFFFF"/>
+        </w:rPr>
+        <w:t xml:space="preserve">That’s being driven by the large number of </w:t>
+      </w:r>
+      <w:r>
+        <w:rPr>
+          <w:rFonts w:cs="Lucida grande"/>
+          <w:color w:val="000000"/>
+          <w:highlight w:val="green"/>
+          <w:shd w:val="clear" w:color="auto" w:fill="FFFFFF"/>
+        </w:rPr>
+        <w:t>mobil</w:t>
+      </w:r>
+      <w:r>
+        <w:rPr>
+          <w:rFonts w:cs="Lucida grande"/>
+          <w:color w:val="000000"/>
+          <w:shd w:val="clear" w:color="auto" w:fill="FFFFFF"/>
+        </w:rPr>
+        <w:t>e devices around the world</w:t>
+      </w:r>
+      <w:proofErr w:type="gramEnd"/>
+      <w:r>
+        <w:rPr>
+          <w:rFonts w:cs="Lucida grande"/>
+          <w:color w:val="000000"/>
+          <w:shd w:val="clear" w:color="auto" w:fill="FFFFFF"/>
+        </w:rPr>
+        <w:t>, and there’s plenty of room for more growth.</w:t>
+      </w:r>
+    </w:p>
+    <w:p>
+      <w:pPr>
+        <w:pStyle w:val="ListParagraph"/>
+        <w:numPr>
+          <w:ilvl w:val="0"/>
+          <w:numId w:val="2"/>
+        </w:numPr>
+        <w:spacing w:before="100" w:beforeAutospacing="1" w:after="100" w:afterAutospacing="1"/>
+        <w:rPr>
+          <w:rFonts w:cs="Lucida grande"/>
+          <w:color w:val="000000"/>
+          <w:shd w:val="clear" w:color="auto" w:fill="FFFFFF"/>
+        </w:rPr>
+      </w:pPr>
+      <w:r>
+        <w:rPr>
+          <w:rFonts w:cs="Lucida grande"/>
+          <w:color w:val="000000"/>
+          <w:shd w:val="clear" w:color="auto" w:fill="FFFFFF"/>
+        </w:rPr>
+        <w:t>Justification 7</w:t>
+      </w:r>
+    </w:p>
+    <w:p>
+      <w:pPr>
+        <w:pStyle w:val="ListParagraph"/>
+        <w:numPr>
+          <w:ilvl w:val="1"/>
+          <w:numId w:val="2"/>
+        </w:numPr>
+        <w:spacing w:before="100" w:beforeAutospacing="1" w:after="100" w:afterAutospacing="1"/>
+        <w:rPr>
+          <w:rFonts w:cs="Lucida grande"/>
+          <w:color w:val="000000"/>
+          <w:shd w:val="clear" w:color="auto" w:fill="FFFFFF"/>
+        </w:rPr>
+      </w:pPr>
+      <w:proofErr w:type="spellStart"/>
+      <w:r>
+        <w:rPr>
+          <w:rFonts w:cs="Lucida grande"/>
+          <w:color w:val="000000"/>
+          <w:shd w:val="clear" w:color="auto" w:fill="FFFFFF"/>
+        </w:rPr>
+        <w:t>Appcelerator</w:t>
+      </w:r>
+      <w:proofErr w:type="spellEnd"/>
+      <w:r>
+        <w:rPr>
+          <w:rFonts w:cs="Lucida grande"/>
+          <w:color w:val="000000"/>
+          <w:shd w:val="clear" w:color="auto" w:fill="FFFFFF"/>
+        </w:rPr>
+        <w:t>, 2013</w:t>
       </w:r>
     </w:p>
     <w:p>
@@ -976,7 +2753,361 @@
           <w:color w:val="000000"/>
           <w:shd w:val="clear" w:color="auto" w:fill="FFFFFF"/>
         </w:rPr>
-        <w:t>Recently, HTML 5 has continued to become a vital part of the Web development. However, HTML 5 trends have declined compared to JavaScript.</w:t>
+        <w:t xml:space="preserve">THE FUTURE WILL BE WRITTEN IN </w:t>
+      </w:r>
+      <w:r>
+        <w:rPr>
+          <w:rFonts w:cs="Lucida grande"/>
+          <w:color w:val="000000"/>
+          <w:highlight w:val="yellow"/>
+          <w:shd w:val="clear" w:color="auto" w:fill="FFFFFF"/>
+        </w:rPr>
+        <w:t>JAVASCRIPT</w:t>
+      </w:r>
+    </w:p>
+    <w:p>
+      <w:pPr>
+        <w:pStyle w:val="ListParagraph"/>
+        <w:numPr>
+          <w:ilvl w:val="3"/>
+          <w:numId w:val="2"/>
+        </w:numPr>
+        <w:spacing w:before="100" w:beforeAutospacing="1" w:after="100" w:afterAutospacing="1"/>
+        <w:rPr>
+          <w:rFonts w:cs="Lucida grande"/>
+          <w:color w:val="000000"/>
+          <w:shd w:val="clear" w:color="auto" w:fill="FFFFFF"/>
+        </w:rPr>
+      </w:pPr>
+      <w:r>
+        <w:rPr>
+          <w:rFonts w:cs="Lucida grande"/>
+          <w:color w:val="000000"/>
+          <w:shd w:val="clear" w:color="auto" w:fill="FFFFFF"/>
+        </w:rPr>
+        <w:t xml:space="preserve">In ranking the relevance of development languages for </w:t>
+      </w:r>
+      <w:r>
+        <w:rPr>
+          <w:rFonts w:cs="Lucida grande"/>
+          <w:color w:val="000000"/>
+          <w:highlight w:val="green"/>
+          <w:shd w:val="clear" w:color="auto" w:fill="FFFFFF"/>
+        </w:rPr>
+        <w:t>mobil</w:t>
+      </w:r>
+      <w:r>
+        <w:rPr>
+          <w:rFonts w:cs="Lucida grande"/>
+          <w:color w:val="000000"/>
+          <w:shd w:val="clear" w:color="auto" w:fill="FFFFFF"/>
+        </w:rPr>
+        <w:t xml:space="preserve">e app development, </w:t>
+      </w:r>
+      <w:r>
+        <w:rPr>
+          <w:rFonts w:cs="Lucida grande"/>
+          <w:color w:val="000000"/>
+          <w:highlight w:val="yellow"/>
+          <w:shd w:val="clear" w:color="auto" w:fill="FFFFFF"/>
+        </w:rPr>
+        <w:t>JavaScript</w:t>
+      </w:r>
+      <w:r>
+        <w:rPr>
+          <w:rFonts w:cs="Lucida grande"/>
+          <w:color w:val="000000"/>
+          <w:shd w:val="clear" w:color="auto" w:fill="FFFFFF"/>
+        </w:rPr>
+        <w:t xml:space="preserve"> emerges as</w:t>
+      </w:r>
+      <w:r>
+        <w:rPr>
+          <w:rFonts w:cs="Lucida grande"/>
+          <w:color w:val="000000"/>
+          <w:shd w:val="clear" w:color="auto" w:fill="FFFFFF"/>
+        </w:rPr>
+        <w:t xml:space="preserve"> </w:t>
+      </w:r>
+      <w:r>
+        <w:rPr>
+          <w:rFonts w:cs="Lucida grande"/>
+          <w:color w:val="000000"/>
+          <w:shd w:val="clear" w:color="auto" w:fill="FFFFFF"/>
+        </w:rPr>
+        <w:t>the clear winner: 47.2% of respondents ranked it first, more than ten percentage points ahead of the next closest language</w:t>
+      </w:r>
+      <w:r>
+        <w:rPr>
+          <w:rFonts w:cs="Lucida grande"/>
+          <w:color w:val="000000"/>
+          <w:shd w:val="clear" w:color="auto" w:fill="FFFFFF"/>
+        </w:rPr>
+        <w:t>.</w:t>
+      </w:r>
+    </w:p>
+    <w:p>
+      <w:pPr>
+        <w:pStyle w:val="ListParagraph"/>
+        <w:numPr>
+          <w:ilvl w:val="3"/>
+          <w:numId w:val="2"/>
+        </w:numPr>
+        <w:spacing w:before="100" w:beforeAutospacing="1" w:after="100" w:afterAutospacing="1"/>
+        <w:rPr>
+          <w:rFonts w:cs="Lucida grande"/>
+          <w:color w:val="000000"/>
+          <w:shd w:val="clear" w:color="auto" w:fill="FFFFFF"/>
+        </w:rPr>
+      </w:pPr>
+      <w:r>
+        <w:rPr>
+          <w:rFonts w:cs="Lucida grande"/>
+          <w:color w:val="000000"/>
+          <w:shd w:val="clear" w:color="auto" w:fill="FFFFFF"/>
+        </w:rPr>
+        <w:t>I</w:t>
+      </w:r>
+      <w:r>
+        <w:rPr>
+          <w:rFonts w:cs="Lucida grande"/>
+          <w:color w:val="000000"/>
+          <w:shd w:val="clear" w:color="auto" w:fill="FFFFFF"/>
+        </w:rPr>
+        <w:t xml:space="preserve">n ranking the relevance of development languages for </w:t>
+      </w:r>
+      <w:r>
+        <w:rPr>
+          <w:rFonts w:cs="Lucida grande"/>
+          <w:color w:val="000000"/>
+          <w:highlight w:val="green"/>
+          <w:shd w:val="clear" w:color="auto" w:fill="FFFFFF"/>
+        </w:rPr>
+        <w:t>mobil</w:t>
+      </w:r>
+      <w:r>
+        <w:rPr>
+          <w:rFonts w:cs="Lucida grande"/>
+          <w:color w:val="000000"/>
+          <w:shd w:val="clear" w:color="auto" w:fill="FFFFFF"/>
+        </w:rPr>
+        <w:t xml:space="preserve">e app development, </w:t>
+      </w:r>
+      <w:r>
+        <w:rPr>
+          <w:rFonts w:cs="Lucida grande"/>
+          <w:color w:val="000000"/>
+          <w:highlight w:val="yellow"/>
+          <w:shd w:val="clear" w:color="auto" w:fill="FFFFFF"/>
+        </w:rPr>
+        <w:t>JavaScript</w:t>
+      </w:r>
+      <w:r>
+        <w:rPr>
+          <w:rFonts w:cs="Lucida grande"/>
+          <w:color w:val="000000"/>
+          <w:shd w:val="clear" w:color="auto" w:fill="FFFFFF"/>
+        </w:rPr>
+        <w:t xml:space="preserve"> emerges as the clear winner. 47.2% of respondents ranked it first, more than ten percentage points ahead of the next closest language, Java (35%). Objective-C was third at 32%.</w:t>
+      </w:r>
+    </w:p>
+    <w:p>
+      <w:pPr>
+        <w:pStyle w:val="ListParagraph"/>
+        <w:numPr>
+          <w:ilvl w:val="3"/>
+          <w:numId w:val="2"/>
+        </w:numPr>
+        <w:spacing w:before="100" w:beforeAutospacing="1" w:after="100" w:afterAutospacing="1"/>
+        <w:rPr>
+          <w:rFonts w:cs="Lucida grande"/>
+          <w:color w:val="000000"/>
+          <w:shd w:val="clear" w:color="auto" w:fill="FFFFFF"/>
+        </w:rPr>
+      </w:pPr>
+      <w:r>
+        <w:rPr>
+          <w:rFonts w:cs="Lucida grande"/>
+          <w:color w:val="000000"/>
+          <w:shd w:val="clear" w:color="auto" w:fill="FFFFFF"/>
+        </w:rPr>
+        <w:t xml:space="preserve">Originally developed as a browser-agnostic scripting language, </w:t>
+      </w:r>
+      <w:r>
+        <w:rPr>
+          <w:rFonts w:cs="Lucida grande"/>
+          <w:color w:val="000000"/>
+          <w:highlight w:val="yellow"/>
+          <w:shd w:val="clear" w:color="auto" w:fill="FFFFFF"/>
+        </w:rPr>
+        <w:t>JavaScript</w:t>
+      </w:r>
+      <w:r>
+        <w:rPr>
+          <w:rFonts w:cs="Lucida grande"/>
+          <w:color w:val="000000"/>
+          <w:shd w:val="clear" w:color="auto" w:fill="FFFFFF"/>
+        </w:rPr>
+        <w:t xml:space="preserve"> appears to becoming the lingua franca for </w:t>
+      </w:r>
+      <w:r>
+        <w:rPr>
+          <w:rFonts w:cs="Lucida grande"/>
+          <w:color w:val="000000"/>
+          <w:highlight w:val="green"/>
+          <w:shd w:val="clear" w:color="auto" w:fill="FFFFFF"/>
+        </w:rPr>
+        <w:t>mobil</w:t>
+      </w:r>
+      <w:r>
+        <w:rPr>
+          <w:rFonts w:cs="Lucida grande"/>
+          <w:color w:val="000000"/>
+          <w:shd w:val="clear" w:color="auto" w:fill="FFFFFF"/>
+        </w:rPr>
+        <w:t xml:space="preserve">e development. It’s ability to render rich results from </w:t>
+      </w:r>
+      <w:proofErr w:type="gramStart"/>
+      <w:r>
+        <w:rPr>
+          <w:rFonts w:cs="Lucida grande"/>
+          <w:color w:val="000000"/>
+          <w:shd w:val="clear" w:color="auto" w:fill="FFFFFF"/>
+        </w:rPr>
+        <w:t>lightweight,</w:t>
+      </w:r>
+      <w:proofErr w:type="gramEnd"/>
+      <w:r>
+        <w:rPr>
+          <w:rFonts w:cs="Lucida grande"/>
+          <w:color w:val="000000"/>
+          <w:shd w:val="clear" w:color="auto" w:fill="FFFFFF"/>
+        </w:rPr>
+        <w:t xml:space="preserve"> simple-to-learn language has made it a natural fit for </w:t>
+      </w:r>
+      <w:r>
+        <w:rPr>
+          <w:rFonts w:cs="Lucida grande"/>
+          <w:color w:val="000000"/>
+          <w:highlight w:val="green"/>
+          <w:shd w:val="clear" w:color="auto" w:fill="FFFFFF"/>
+        </w:rPr>
+        <w:t>mobil</w:t>
+      </w:r>
+      <w:r>
+        <w:rPr>
+          <w:rFonts w:cs="Lucida grande"/>
+          <w:color w:val="000000"/>
+          <w:shd w:val="clear" w:color="auto" w:fill="FFFFFF"/>
+        </w:rPr>
+        <w:t xml:space="preserve">e’s speed of development. There is also </w:t>
+      </w:r>
+      <w:r>
+        <w:rPr>
+          <w:rFonts w:cs="Lucida grande"/>
+          <w:color w:val="000000"/>
+          <w:highlight w:val="green"/>
+          <w:shd w:val="clear" w:color="auto" w:fill="FFFFFF"/>
+        </w:rPr>
+        <w:t>mobil</w:t>
+      </w:r>
+      <w:r>
+        <w:rPr>
+          <w:rFonts w:cs="Lucida grande"/>
+          <w:color w:val="000000"/>
+          <w:shd w:val="clear" w:color="auto" w:fill="FFFFFF"/>
+        </w:rPr>
+        <w:t xml:space="preserve">e’s partner in crime, the cloud, where </w:t>
+      </w:r>
+      <w:r>
+        <w:rPr>
+          <w:rFonts w:cs="Lucida grande"/>
+          <w:color w:val="000000"/>
+          <w:highlight w:val="yellow"/>
+          <w:shd w:val="clear" w:color="auto" w:fill="FFFFFF"/>
+        </w:rPr>
+        <w:t>JavaScript</w:t>
+      </w:r>
+      <w:r>
+        <w:rPr>
+          <w:rFonts w:cs="Lucida grande"/>
+          <w:color w:val="000000"/>
+          <w:shd w:val="clear" w:color="auto" w:fill="FFFFFF"/>
+        </w:rPr>
+        <w:t xml:space="preserve">’s role is fast becoming just as central: witness its swift adoption as a backend technology platform via Node.js. More than 88% of developers found it “likely” or “very likely” that in 2014 </w:t>
+      </w:r>
+      <w:r>
+        <w:rPr>
+          <w:rFonts w:cs="Lucida grande"/>
+          <w:color w:val="000000"/>
+          <w:highlight w:val="yellow"/>
+          <w:shd w:val="clear" w:color="auto" w:fill="FFFFFF"/>
+        </w:rPr>
+        <w:t>JavaScript</w:t>
+      </w:r>
+      <w:r>
+        <w:rPr>
+          <w:rFonts w:cs="Lucida grande"/>
+          <w:color w:val="000000"/>
+          <w:shd w:val="clear" w:color="auto" w:fill="FFFFFF"/>
+        </w:rPr>
+        <w:t xml:space="preserve"> would increasingly dominate both client- and server-side development.</w:t>
+      </w:r>
+    </w:p>
+    <w:p>
+      <w:pPr>
+        <w:pStyle w:val="ListParagraph"/>
+        <w:numPr>
+          <w:ilvl w:val="0"/>
+          <w:numId w:val="2"/>
+        </w:numPr>
+        <w:spacing w:before="100" w:beforeAutospacing="1" w:after="100" w:afterAutospacing="1"/>
+        <w:rPr>
+          <w:rFonts w:cs="Lucida grande"/>
+          <w:color w:val="000000"/>
+          <w:shd w:val="clear" w:color="auto" w:fill="FFFFFF"/>
+        </w:rPr>
+      </w:pPr>
+      <w:r>
+        <w:rPr>
+          <w:rFonts w:cs="Lucida grande"/>
+          <w:color w:val="000000"/>
+          <w:shd w:val="clear" w:color="auto" w:fill="FFFFFF"/>
+        </w:rPr>
+        <w:t>Justification 8</w:t>
+      </w:r>
+    </w:p>
+    <w:p>
+      <w:pPr>
+        <w:pStyle w:val="ListParagraph"/>
+        <w:numPr>
+          <w:ilvl w:val="1"/>
+          <w:numId w:val="2"/>
+        </w:numPr>
+        <w:spacing w:before="100" w:beforeAutospacing="1" w:after="100" w:afterAutospacing="1"/>
+        <w:rPr>
+          <w:rFonts w:cs="Lucida grande"/>
+          <w:color w:val="000000"/>
+          <w:shd w:val="clear" w:color="auto" w:fill="FFFFFF"/>
+        </w:rPr>
+      </w:pPr>
+      <w:proofErr w:type="spellStart"/>
+      <w:r>
+        <w:rPr>
+          <w:rFonts w:cs="Lucida grande"/>
+          <w:color w:val="000000"/>
+          <w:shd w:val="clear" w:color="auto" w:fill="FFFFFF"/>
+        </w:rPr>
+        <w:t>Roggio</w:t>
+      </w:r>
+      <w:proofErr w:type="spellEnd"/>
+      <w:r>
+        <w:rPr>
+          <w:rFonts w:cs="Lucida grande"/>
+          <w:color w:val="000000"/>
+          <w:shd w:val="clear" w:color="auto" w:fill="FFFFFF"/>
+        </w:rPr>
+        <w:t>, 2014</w:t>
       </w:r>
     </w:p>
     <w:p>
@@ -999,7 +3130,58 @@
           <w:color w:val="000000"/>
           <w:shd w:val="clear" w:color="auto" w:fill="FFFFFF"/>
         </w:rPr>
-        <w:t>Now, these trends may provide some idea but as we all know, both HTML and JavaScript are used together. As a web developer, just one is not going to help you. You must know and use both.</w:t>
+        <w:t xml:space="preserve">The bottom line is that retailers, both online and multichannel, have three basic strategies to employ for producing and distributing a </w:t>
+      </w:r>
+      <w:r>
+        <w:rPr>
+          <w:rFonts w:cs="Lucida grande"/>
+          <w:color w:val="000000"/>
+          <w:highlight w:val="green"/>
+          <w:shd w:val="clear" w:color="auto" w:fill="FFFFFF"/>
+        </w:rPr>
+        <w:t>mobil</w:t>
+      </w:r>
+      <w:r>
+        <w:rPr>
+          <w:rFonts w:cs="Lucida grande"/>
+          <w:color w:val="000000"/>
+          <w:shd w:val="clear" w:color="auto" w:fill="FFFFFF"/>
+        </w:rPr>
+        <w:t xml:space="preserve">e app. They can build so-called native apps, use HTML5 and </w:t>
+      </w:r>
+      <w:r>
+        <w:rPr>
+          <w:rFonts w:cs="Lucida grande"/>
+          <w:color w:val="000000"/>
+          <w:highlight w:val="yellow"/>
+          <w:shd w:val="clear" w:color="auto" w:fill="FFFFFF"/>
+        </w:rPr>
+        <w:t>JavaScript</w:t>
+      </w:r>
+      <w:r>
+        <w:rPr>
+          <w:rFonts w:cs="Lucida grande"/>
+          <w:color w:val="000000"/>
+          <w:shd w:val="clear" w:color="auto" w:fill="FFFFFF"/>
+        </w:rPr>
+        <w:t xml:space="preserve"> with a wrapper, or, choose not to have an app and focus on the </w:t>
+      </w:r>
+      <w:r>
+        <w:rPr>
+          <w:rFonts w:cs="Lucida grande"/>
+          <w:color w:val="000000"/>
+          <w:highlight w:val="green"/>
+          <w:shd w:val="clear" w:color="auto" w:fill="FFFFFF"/>
+        </w:rPr>
+        <w:t>mobil</w:t>
+      </w:r>
+      <w:r>
+        <w:rPr>
+          <w:rFonts w:cs="Lucida grande"/>
+          <w:color w:val="000000"/>
+          <w:shd w:val="clear" w:color="auto" w:fill="FFFFFF"/>
+        </w:rPr>
+        <w:t>e web instead.</w:t>
       </w:r>
     </w:p>
     <w:p>
@@ -1022,7 +3204,58 @@
           <w:color w:val="000000"/>
           <w:shd w:val="clear" w:color="auto" w:fill="FFFFFF"/>
         </w:rPr>
-        <w:t>There are 6.587 billion mobile devices in the world, according to mobiThinking.com.</w:t>
+        <w:t xml:space="preserve">Together HTML5, CSS, and </w:t>
+      </w:r>
+      <w:r>
+        <w:rPr>
+          <w:rFonts w:cs="Lucida grande"/>
+          <w:color w:val="000000"/>
+          <w:highlight w:val="yellow"/>
+          <w:shd w:val="clear" w:color="auto" w:fill="FFFFFF"/>
+        </w:rPr>
+        <w:t>JavaScript</w:t>
+      </w:r>
+      <w:r>
+        <w:rPr>
+          <w:rFonts w:cs="Lucida grande"/>
+          <w:color w:val="000000"/>
+          <w:shd w:val="clear" w:color="auto" w:fill="FFFFFF"/>
+        </w:rPr>
+        <w:t xml:space="preserve"> are the web stack — i.e., the markup and languages that are behind almost everything done in a web browser. And, it turns out, they can also be used to develop </w:t>
+      </w:r>
+      <w:r>
+        <w:rPr>
+          <w:rFonts w:cs="Lucida grande"/>
+          <w:color w:val="000000"/>
+          <w:highlight w:val="green"/>
+          <w:shd w:val="clear" w:color="auto" w:fill="FFFFFF"/>
+        </w:rPr>
+        <w:t>mobil</w:t>
+      </w:r>
+      <w:r>
+        <w:rPr>
+          <w:rFonts w:cs="Lucida grande"/>
+          <w:color w:val="000000"/>
+          <w:shd w:val="clear" w:color="auto" w:fill="FFFFFF"/>
+        </w:rPr>
+        <w:t xml:space="preserve">e applications that may be included in native application stores and loaded on </w:t>
+      </w:r>
+      <w:r>
+        <w:rPr>
+          <w:rFonts w:cs="Lucida grande"/>
+          <w:color w:val="000000"/>
+          <w:highlight w:val="green"/>
+          <w:shd w:val="clear" w:color="auto" w:fill="FFFFFF"/>
+        </w:rPr>
+        <w:t>mobil</w:t>
+      </w:r>
+      <w:r>
+        <w:rPr>
+          <w:rFonts w:cs="Lucida grande"/>
+          <w:color w:val="000000"/>
+          <w:shd w:val="clear" w:color="auto" w:fill="FFFFFF"/>
+        </w:rPr>
+        <w:t>e devices just like native applications.</w:t>
       </w:r>
     </w:p>
     <w:p>
@@ -1045,7 +3278,41 @@
           <w:color w:val="000000"/>
           <w:shd w:val="clear" w:color="auto" w:fill="FFFFFF"/>
         </w:rPr>
-        <w:t>Today, software development is changing rapidly. The software industry is ready to disrupt the way we think about software. Not only the businesses but the consumers and the developers think differently as a result of the way software is built, maintained and consumed.</w:t>
+        <w:t xml:space="preserve">Using HTML5, CSS, and </w:t>
+      </w:r>
+      <w:r>
+        <w:rPr>
+          <w:rFonts w:cs="Lucida grande"/>
+          <w:color w:val="000000"/>
+          <w:highlight w:val="yellow"/>
+          <w:shd w:val="clear" w:color="auto" w:fill="FFFFFF"/>
+        </w:rPr>
+        <w:t>JavaScript</w:t>
+      </w:r>
+      <w:r>
+        <w:rPr>
+          <w:rFonts w:cs="Lucida grande"/>
+          <w:color w:val="000000"/>
+          <w:shd w:val="clear" w:color="auto" w:fill="FFFFFF"/>
+        </w:rPr>
+        <w:t xml:space="preserve"> for developing </w:t>
+      </w:r>
+      <w:r>
+        <w:rPr>
+          <w:rFonts w:cs="Lucida grande"/>
+          <w:color w:val="000000"/>
+          <w:highlight w:val="green"/>
+          <w:shd w:val="clear" w:color="auto" w:fill="FFFFFF"/>
+        </w:rPr>
+        <w:t>mobil</w:t>
+      </w:r>
+      <w:r>
+        <w:rPr>
+          <w:rFonts w:cs="Lucida grande"/>
+          <w:color w:val="000000"/>
+          <w:shd w:val="clear" w:color="auto" w:fill="FFFFFF"/>
+        </w:rPr>
+        <w:t>e applications offers two basic advantages over producing native applications.</w:t>
       </w:r>
     </w:p>
     <w:p>
@@ -1068,7 +3335,70 @@
           <w:color w:val="000000"/>
           <w:shd w:val="clear" w:color="auto" w:fill="FFFFFF"/>
         </w:rPr>
-        <w:t>Mobiles and apps are the trends today. Every business wants to move to mobile. Every person wants to consume information and service via his/her mobile.</w:t>
+        <w:t xml:space="preserve">First, HTML5, CSS, and </w:t>
+      </w:r>
+      <w:r>
+        <w:rPr>
+          <w:rFonts w:cs="Lucida grande"/>
+          <w:color w:val="000000"/>
+          <w:highlight w:val="yellow"/>
+          <w:shd w:val="clear" w:color="auto" w:fill="FFFFFF"/>
+        </w:rPr>
+        <w:t>JavaScript</w:t>
+      </w:r>
+      <w:r>
+        <w:rPr>
+          <w:rFonts w:cs="Lucida grande"/>
+          <w:color w:val="000000"/>
+          <w:shd w:val="clear" w:color="auto" w:fill="FFFFFF"/>
+        </w:rPr>
+        <w:t xml:space="preserve"> developers are more common and, usually, less expensive. Put another way, many more folks know how to write HTML5 than know how to write Objective-C.</w:t>
+      </w:r>
+    </w:p>
+    <w:p>
+      <w:pPr>
+        <w:pStyle w:val="ListParagraph"/>
+        <w:numPr>
+          <w:ilvl w:val="0"/>
+          <w:numId w:val="2"/>
+        </w:numPr>
+        <w:spacing w:before="100" w:beforeAutospacing="1" w:after="100" w:afterAutospacing="1"/>
+        <w:rPr>
+          <w:rFonts w:cs="Lucida grande"/>
+          <w:color w:val="000000"/>
+          <w:shd w:val="clear" w:color="auto" w:fill="FFFFFF"/>
+        </w:rPr>
+      </w:pPr>
+      <w:r>
+        <w:rPr>
+          <w:rFonts w:cs="Lucida grande"/>
+          <w:color w:val="000000"/>
+          <w:shd w:val="clear" w:color="auto" w:fill="FFFFFF"/>
+        </w:rPr>
+        <w:t>Justification 9</w:t>
+      </w:r>
+    </w:p>
+    <w:p>
+      <w:pPr>
+        <w:pStyle w:val="ListParagraph"/>
+        <w:numPr>
+          <w:ilvl w:val="1"/>
+          <w:numId w:val="2"/>
+        </w:numPr>
+        <w:spacing w:before="100" w:beforeAutospacing="1" w:after="100" w:afterAutospacing="1"/>
+        <w:rPr>
+          <w:rFonts w:cs="Lucida grande"/>
+          <w:color w:val="000000"/>
+          <w:shd w:val="clear" w:color="auto" w:fill="FFFFFF"/>
+        </w:rPr>
+      </w:pPr>
+      <w:r>
+        <w:rPr>
+          <w:rFonts w:cs="Lucida grande"/>
+          <w:color w:val="000000"/>
+          <w:shd w:val="clear" w:color="auto" w:fill="FFFFFF"/>
+        </w:rPr>
+        <w:t>Tucker, 2013</w:t>
       </w:r>
     </w:p>
     <w:p>
@@ -1091,7 +3421,93 @@
           <w:color w:val="000000"/>
           <w:shd w:val="clear" w:color="auto" w:fill="FFFFFF"/>
         </w:rPr>
-        <w:t>Both the Google Play store and Apple iTunes Store have over 1 Million apps and over billons of downloads. Even Microsoft’s new baby, Windows Store has over 200,000 apps. An average US smartphone user has 41 apps downloads.</w:t>
+        <w:t xml:space="preserve">I would not have recommended </w:t>
+      </w:r>
+      <w:proofErr w:type="gramStart"/>
+      <w:r>
+        <w:rPr>
+          <w:rFonts w:cs="Lucida grande"/>
+          <w:color w:val="000000"/>
+          <w:shd w:val="clear" w:color="auto" w:fill="FFFFFF"/>
+        </w:rPr>
+        <w:t>this</w:t>
+      </w:r>
+      <w:proofErr w:type="gramEnd"/>
+      <w:r>
+        <w:rPr>
+          <w:rFonts w:cs="Lucida grande"/>
+          <w:color w:val="000000"/>
+          <w:shd w:val="clear" w:color="auto" w:fill="FFFFFF"/>
+        </w:rPr>
+        <w:t xml:space="preserve"> three years ago, but </w:t>
+      </w:r>
+      <w:r>
+        <w:rPr>
+          <w:rFonts w:cs="Lucida grande"/>
+          <w:color w:val="000000"/>
+          <w:highlight w:val="yellow"/>
+          <w:shd w:val="clear" w:color="auto" w:fill="FFFFFF"/>
+        </w:rPr>
+        <w:t>JavaScript</w:t>
+      </w:r>
+      <w:r>
+        <w:rPr>
+          <w:rFonts w:cs="Lucida grande"/>
+          <w:color w:val="000000"/>
+          <w:shd w:val="clear" w:color="auto" w:fill="FFFFFF"/>
+        </w:rPr>
+        <w:t xml:space="preserve"> is truly becoming universal. There is not any tier that </w:t>
+      </w:r>
+      <w:r>
+        <w:rPr>
+          <w:rFonts w:cs="Lucida grande"/>
+          <w:color w:val="000000"/>
+          <w:highlight w:val="yellow"/>
+          <w:shd w:val="clear" w:color="auto" w:fill="FFFFFF"/>
+        </w:rPr>
+        <w:t>JavaScript</w:t>
+      </w:r>
+      <w:r>
+        <w:rPr>
+          <w:rFonts w:cs="Lucida grande"/>
+          <w:color w:val="000000"/>
+          <w:shd w:val="clear" w:color="auto" w:fill="FFFFFF"/>
+        </w:rPr>
+        <w:t xml:space="preserve"> cannot touch to some extent. Currently you can utilize </w:t>
+      </w:r>
+      <w:r>
+        <w:rPr>
+          <w:rFonts w:cs="Lucida grande"/>
+          <w:color w:val="000000"/>
+          <w:highlight w:val="yellow"/>
+          <w:shd w:val="clear" w:color="auto" w:fill="FFFFFF"/>
+        </w:rPr>
+        <w:t>JavaScript</w:t>
+      </w:r>
+      <w:r>
+        <w:rPr>
+          <w:rFonts w:cs="Lucida grande"/>
+          <w:color w:val="000000"/>
+          <w:shd w:val="clear" w:color="auto" w:fill="FFFFFF"/>
+        </w:rPr>
+        <w:t xml:space="preserve"> to write </w:t>
+      </w:r>
+      <w:r>
+        <w:rPr>
+          <w:rFonts w:cs="Lucida grande"/>
+          <w:color w:val="000000"/>
+          <w:highlight w:val="green"/>
+          <w:shd w:val="clear" w:color="auto" w:fill="FFFFFF"/>
+        </w:rPr>
+        <w:t>mobil</w:t>
+      </w:r>
+      <w:r>
+        <w:rPr>
+          <w:rFonts w:cs="Lucida grande"/>
+          <w:color w:val="000000"/>
+          <w:shd w:val="clear" w:color="auto" w:fill="FFFFFF"/>
+        </w:rPr>
+        <w:t>e applications, server applications, program the data tier, create a blogging engine, develop and execute a custom workflow and pretty much anything else you can think of.</w:t>
       </w:r>
     </w:p>
     <w:p>
@@ -1114,7 +3530,164 @@
           <w:color w:val="000000"/>
           <w:shd w:val="clear" w:color="auto" w:fill="FFFFFF"/>
         </w:rPr>
-        <w:t>That means, both iOS and Android developers are in and will be in high demand.</w:t>
+        <w:t xml:space="preserve">One of the big shifts that </w:t>
+      </w:r>
+      <w:proofErr w:type="gramStart"/>
+      <w:r>
+        <w:rPr>
+          <w:rFonts w:cs="Lucida grande"/>
+          <w:color w:val="000000"/>
+          <w:shd w:val="clear" w:color="auto" w:fill="FFFFFF"/>
+        </w:rPr>
+        <w:t>has</w:t>
+      </w:r>
+      <w:proofErr w:type="gramEnd"/>
+      <w:r>
+        <w:rPr>
+          <w:rFonts w:cs="Lucida grande"/>
+          <w:color w:val="000000"/>
+          <w:shd w:val="clear" w:color="auto" w:fill="FFFFFF"/>
+        </w:rPr>
+        <w:t xml:space="preserve"> been slowly happening is the ability to use </w:t>
+      </w:r>
+      <w:r>
+        <w:rPr>
+          <w:rFonts w:cs="Lucida grande"/>
+          <w:color w:val="000000"/>
+          <w:highlight w:val="yellow"/>
+          <w:shd w:val="clear" w:color="auto" w:fill="FFFFFF"/>
+        </w:rPr>
+        <w:t>JavaScript</w:t>
+      </w:r>
+      <w:r>
+        <w:rPr>
+          <w:rFonts w:cs="Lucida grande"/>
+          <w:color w:val="000000"/>
+          <w:shd w:val="clear" w:color="auto" w:fill="FFFFFF"/>
+        </w:rPr>
+        <w:t xml:space="preserve"> as a shared logic layer between native experiences. For example, recently in </w:t>
+      </w:r>
+      <w:proofErr w:type="spellStart"/>
+      <w:r>
+        <w:rPr>
+          <w:rFonts w:cs="Lucida grande"/>
+          <w:color w:val="000000"/>
+          <w:shd w:val="clear" w:color="auto" w:fill="FFFFFF"/>
+        </w:rPr>
+        <w:t>iOS</w:t>
+      </w:r>
+      <w:proofErr w:type="spellEnd"/>
+      <w:r>
+        <w:rPr>
+          <w:rFonts w:cs="Lucida grande"/>
+          <w:color w:val="000000"/>
+          <w:shd w:val="clear" w:color="auto" w:fill="FFFFFF"/>
+        </w:rPr>
+        <w:t xml:space="preserve"> 7 Apple included a true </w:t>
+      </w:r>
+      <w:r>
+        <w:rPr>
+          <w:rFonts w:cs="Lucida grande"/>
+          <w:color w:val="000000"/>
+          <w:highlight w:val="yellow"/>
+          <w:shd w:val="clear" w:color="auto" w:fill="FFFFFF"/>
+        </w:rPr>
+        <w:t>JavaScript</w:t>
+      </w:r>
+      <w:r>
+        <w:rPr>
+          <w:rFonts w:cs="Lucida grande"/>
+          <w:color w:val="000000"/>
+          <w:shd w:val="clear" w:color="auto" w:fill="FFFFFF"/>
+        </w:rPr>
+        <w:t xml:space="preserve"> bridge within the SDK. This means that it is possible to use </w:t>
+      </w:r>
+      <w:r>
+        <w:rPr>
+          <w:rFonts w:cs="Lucida grande"/>
+          <w:color w:val="000000"/>
+          <w:highlight w:val="yellow"/>
+          <w:shd w:val="clear" w:color="auto" w:fill="FFFFFF"/>
+        </w:rPr>
+        <w:t>JavaScript</w:t>
+      </w:r>
+      <w:r>
+        <w:rPr>
+          <w:rFonts w:cs="Lucida grande"/>
+          <w:color w:val="000000"/>
+          <w:shd w:val="clear" w:color="auto" w:fill="FFFFFF"/>
+        </w:rPr>
+        <w:t xml:space="preserve"> as a shared logic layer (for example between </w:t>
+      </w:r>
+      <w:proofErr w:type="spellStart"/>
+      <w:r>
+        <w:rPr>
+          <w:rFonts w:cs="Lucida grande"/>
+          <w:color w:val="000000"/>
+          <w:shd w:val="clear" w:color="auto" w:fill="FFFFFF"/>
+        </w:rPr>
+        <w:t>iOS</w:t>
+      </w:r>
+      <w:proofErr w:type="spellEnd"/>
+      <w:r>
+        <w:rPr>
+          <w:rFonts w:cs="Lucida grande"/>
+          <w:color w:val="000000"/>
+          <w:shd w:val="clear" w:color="auto" w:fill="FFFFFF"/>
+        </w:rPr>
+        <w:t xml:space="preserve"> and Android). As the ubiquity of web technologies grows, I expect that the ability to use </w:t>
+      </w:r>
+      <w:r>
+        <w:rPr>
+          <w:rFonts w:cs="Lucida grande"/>
+          <w:color w:val="000000"/>
+          <w:highlight w:val="yellow"/>
+          <w:shd w:val="clear" w:color="auto" w:fill="FFFFFF"/>
+        </w:rPr>
+        <w:t>JavaScript</w:t>
+      </w:r>
+      <w:r>
+        <w:rPr>
+          <w:rFonts w:cs="Lucida grande"/>
+          <w:color w:val="000000"/>
+          <w:shd w:val="clear" w:color="auto" w:fill="FFFFFF"/>
+        </w:rPr>
+        <w:t xml:space="preserve"> in this manner will grow to include most </w:t>
+      </w:r>
+      <w:proofErr w:type="gramStart"/>
+      <w:r>
+        <w:rPr>
+          <w:rFonts w:cs="Lucida grande"/>
+          <w:color w:val="000000"/>
+          <w:shd w:val="clear" w:color="auto" w:fill="FFFFFF"/>
+        </w:rPr>
+        <w:t>platform</w:t>
+      </w:r>
+      <w:proofErr w:type="gramEnd"/>
+      <w:r>
+        <w:rPr>
+          <w:rFonts w:cs="Lucida grande"/>
+          <w:color w:val="000000"/>
+          <w:shd w:val="clear" w:color="auto" w:fill="FFFFFF"/>
+        </w:rPr>
+        <w:t xml:space="preserve"> (included non-</w:t>
+      </w:r>
+      <w:r>
+        <w:rPr>
+          <w:rFonts w:cs="Lucida grande"/>
+          <w:color w:val="000000"/>
+          <w:highlight w:val="green"/>
+          <w:shd w:val="clear" w:color="auto" w:fill="FFFFFF"/>
+        </w:rPr>
+        <w:t>mobil</w:t>
+      </w:r>
+      <w:r>
+        <w:rPr>
+          <w:rFonts w:cs="Lucida grande"/>
+          <w:color w:val="000000"/>
+          <w:shd w:val="clear" w:color="auto" w:fill="FFFFFF"/>
+        </w:rPr>
+        <w:t>e ones).</w:t>
       </w:r>
     </w:p>
     <w:p>
@@ -1131,13 +3704,51 @@
           <w:shd w:val="clear" w:color="auto" w:fill="FFFFFF"/>
         </w:rPr>
       </w:pPr>
-      <w:r>
-        <w:rPr>
-          <w:rFonts w:cs="Lucida grande"/>
-          <w:color w:val="000000"/>
-          <w:shd w:val="clear" w:color="auto" w:fill="FFFFFF"/>
-        </w:rPr>
-        <w:t>Android app development has grown much faster in 2013 compared to iOS and Windows Phone. Google Trends in Figure 5 present the following graph trends for iOS vs Android vs Windows Phone.</w:t>
+    </w:p>
+    <w:p>
+      <w:pPr>
+        <w:pStyle w:val="ListParagraph"/>
+        <w:numPr>
+          <w:ilvl w:val="0"/>
+          <w:numId w:val="2"/>
+        </w:numPr>
+        <w:spacing w:before="100" w:beforeAutospacing="1" w:after="100" w:afterAutospacing="1"/>
+        <w:rPr>
+          <w:rFonts w:cs="Lucida grande"/>
+          <w:color w:val="000000"/>
+          <w:shd w:val="clear" w:color="auto" w:fill="FFFFFF"/>
+        </w:rPr>
+      </w:pPr>
+      <w:r>
+        <w:rPr>
+          <w:rFonts w:cs="Lucida grande"/>
+          <w:color w:val="000000"/>
+          <w:shd w:val="clear" w:color="auto" w:fill="FFFFFF"/>
+        </w:rPr>
+        <w:t>Conclusion</w:t>
+      </w:r>
+    </w:p>
+    <w:p>
+      <w:pPr>
+        <w:pStyle w:val="ListParagraph"/>
+        <w:numPr>
+          <w:ilvl w:val="1"/>
+          <w:numId w:val="2"/>
+        </w:numPr>
+        <w:spacing w:before="100" w:beforeAutospacing="1" w:after="100" w:afterAutospacing="1"/>
+        <w:rPr>
+          <w:rFonts w:cs="Lucida grande"/>
+          <w:color w:val="000000"/>
+          <w:shd w:val="clear" w:color="auto" w:fill="FFFFFF"/>
+        </w:rPr>
+      </w:pPr>
+      <w:r>
+        <w:rPr>
+          <w:rFonts w:cs="Lucida grande"/>
+          <w:color w:val="000000"/>
+          <w:shd w:val="clear" w:color="auto" w:fill="FFFFFF"/>
+        </w:rPr>
+        <w:t>Tucker, 2013</w:t>
       </w:r>
     </w:p>
     <w:p>
@@ -1160,491 +3771,93 @@
           <w:color w:val="000000"/>
           <w:shd w:val="clear" w:color="auto" w:fill="FFFFFF"/>
         </w:rPr>
-        <w:t>“We’re seeing a tremendous disruption by mobile” as huge numbers of people move from the traditional web to mobile devices, Prashant Fuloria, Chief Product Officer of Flurry said. That’s being driven by the large number of mobile devices around the world, and there’s plenty of room for more growth.</w:t>
-      </w:r>
-    </w:p>
-    <w:p>
-      <w:pPr>
-        <w:pStyle w:val="ListParagraph"/>
-        <w:numPr>
-          <w:ilvl w:val="0"/>
-          <w:numId w:val="2"/>
-        </w:numPr>
-        <w:spacing w:before="100" w:beforeAutospacing="1" w:after="100" w:afterAutospacing="1"/>
-        <w:rPr>
-          <w:rFonts w:cs="Lucida grande"/>
-          <w:color w:val="000000"/>
-          <w:shd w:val="clear" w:color="auto" w:fill="FFFFFF"/>
-        </w:rPr>
-      </w:pPr>
-      <w:r>
-        <w:rPr>
-          <w:rFonts w:cs="Lucida grande"/>
-          <w:color w:val="000000"/>
-          <w:shd w:val="clear" w:color="auto" w:fill="FFFFFF"/>
-        </w:rPr>
-        <w:t>Justification 7</w:t>
-      </w:r>
-    </w:p>
-    <w:p>
-      <w:pPr>
-        <w:pStyle w:val="ListParagraph"/>
-        <w:numPr>
-          <w:ilvl w:val="1"/>
-          <w:numId w:val="2"/>
-        </w:numPr>
-        <w:spacing w:before="100" w:beforeAutospacing="1" w:after="100" w:afterAutospacing="1"/>
-        <w:rPr>
-          <w:rFonts w:cs="Lucida grande"/>
-          <w:color w:val="000000"/>
-          <w:shd w:val="clear" w:color="auto" w:fill="FFFFFF"/>
-        </w:rPr>
-      </w:pPr>
-      <w:r>
-        <w:rPr>
-          <w:rFonts w:cs="Lucida grande"/>
-          <w:color w:val="000000"/>
-          <w:shd w:val="clear" w:color="auto" w:fill="FFFFFF"/>
-        </w:rPr>
-        <w:t>Appcelerator, 2013</w:t>
-      </w:r>
-    </w:p>
-    <w:p>
-      <w:pPr>
-        <w:pStyle w:val="ListParagraph"/>
-        <w:numPr>
-          <w:ilvl w:val="2"/>
-          <w:numId w:val="2"/>
-        </w:numPr>
-        <w:spacing w:before="100" w:beforeAutospacing="1" w:after="100" w:afterAutospacing="1"/>
-        <w:rPr>
-          <w:rFonts w:cs="Lucida grande"/>
-          <w:color w:val="000000"/>
-          <w:shd w:val="clear" w:color="auto" w:fill="FFFFFF"/>
-        </w:rPr>
-      </w:pPr>
-      <w:r>
-        <w:rPr>
-          <w:rFonts w:cs="Lucida grande"/>
-          <w:color w:val="000000"/>
-          <w:shd w:val="clear" w:color="auto" w:fill="FFFFFF"/>
-        </w:rPr>
-        <w:t>THE FUTURE WILL BE WRITTEN IN JAVASCRIPT</w:t>
-      </w:r>
-    </w:p>
-    <w:p>
-      <w:pPr>
-        <w:pStyle w:val="ListParagraph"/>
-        <w:numPr>
-          <w:ilvl w:val="3"/>
-          <w:numId w:val="2"/>
-        </w:numPr>
-        <w:spacing w:before="100" w:beforeAutospacing="1" w:after="100" w:afterAutospacing="1"/>
-        <w:rPr>
-          <w:rFonts w:cs="Lucida grande"/>
-          <w:color w:val="000000"/>
-          <w:shd w:val="clear" w:color="auto" w:fill="FFFFFF"/>
-        </w:rPr>
-      </w:pPr>
-      <w:r>
-        <w:rPr>
-          <w:rFonts w:cs="Lucida grande"/>
-          <w:color w:val="000000"/>
-          <w:shd w:val="clear" w:color="auto" w:fill="FFFFFF"/>
-        </w:rPr>
-        <w:t>In ranking the relevance of development languages for mobile app development, JavaScript emerges as</w:t>
-      </w:r>
-      <w:r>
-        <w:rPr>
-          <w:rFonts w:cs="Lucida grande"/>
-          <w:color w:val="000000"/>
-          <w:shd w:val="clear" w:color="auto" w:fill="FFFFFF"/>
-        </w:rPr>
-        <w:t xml:space="preserve"> </w:t>
-      </w:r>
-      <w:r>
-        <w:rPr>
-          <w:rFonts w:cs="Lucida grande"/>
-          <w:color w:val="000000"/>
-          <w:shd w:val="clear" w:color="auto" w:fill="FFFFFF"/>
-        </w:rPr>
-        <w:t>the clear winner: 47.2% of respondents ranked it first, more than ten percentage points ahead of the next closest language</w:t>
-      </w:r>
-      <w:r>
-        <w:rPr>
-          <w:rFonts w:cs="Lucida grande"/>
-          <w:color w:val="000000"/>
-          <w:shd w:val="clear" w:color="auto" w:fill="FFFFFF"/>
-        </w:rPr>
-        <w:t>.</w:t>
-      </w:r>
-    </w:p>
-    <w:p>
-      <w:pPr>
-        <w:pStyle w:val="ListParagraph"/>
-        <w:numPr>
-          <w:ilvl w:val="3"/>
-          <w:numId w:val="2"/>
-        </w:numPr>
-        <w:spacing w:before="100" w:beforeAutospacing="1" w:after="100" w:afterAutospacing="1"/>
-        <w:rPr>
-          <w:rFonts w:cs="Lucida grande"/>
-          <w:color w:val="000000"/>
-          <w:shd w:val="clear" w:color="auto" w:fill="FFFFFF"/>
-        </w:rPr>
-      </w:pPr>
-      <w:r>
-        <w:rPr>
-          <w:rFonts w:cs="Lucida grande"/>
-          <w:color w:val="000000"/>
-          <w:shd w:val="clear" w:color="auto" w:fill="FFFFFF"/>
-        </w:rPr>
-        <w:t>I</w:t>
-      </w:r>
-      <w:r>
-        <w:rPr>
-          <w:rFonts w:cs="Lucida grande"/>
-          <w:color w:val="000000"/>
-          <w:shd w:val="clear" w:color="auto" w:fill="FFFFFF"/>
-        </w:rPr>
-        <w:t>n ranking the relevance of development languages for mobile app development, JavaScript emerges as the clear winner. 47.2% of respondents ranked it first, more than ten percentage points ahead of the next closest language, Java (35%). Objective-C was third at 32%.</w:t>
-      </w:r>
-    </w:p>
-    <w:p>
-      <w:pPr>
-        <w:pStyle w:val="ListParagraph"/>
-        <w:numPr>
-          <w:ilvl w:val="3"/>
-          <w:numId w:val="2"/>
-        </w:numPr>
-        <w:spacing w:before="100" w:beforeAutospacing="1" w:after="100" w:afterAutospacing="1"/>
-        <w:rPr>
-          <w:rFonts w:cs="Lucida grande"/>
-          <w:color w:val="000000"/>
-          <w:shd w:val="clear" w:color="auto" w:fill="FFFFFF"/>
-        </w:rPr>
-      </w:pPr>
-      <w:r>
-        <w:rPr>
-          <w:rFonts w:cs="Lucida grande"/>
-          <w:color w:val="000000"/>
-          <w:shd w:val="clear" w:color="auto" w:fill="FFFFFF"/>
-        </w:rPr>
-        <w:t>Originally developed as a browser-agnostic scripting language, JavaScript appears to becoming the lingua franca for mobile development. It’s ability to render rich results from lightweight, simple-to-learn language has made it a natural fit for mobile’s speed of development. There is also mobile’s partner in crime, the cloud, where JavaScript’s role is fast becoming just as central: witness its swift adoption as a backend technology platform via Node.js. More than 88% of developers found it “likely” or “very likely” that in 2014 JavaScript would increasingly dominate both client- and server-side development.</w:t>
-      </w:r>
-    </w:p>
-    <w:p>
-      <w:pPr>
-        <w:pStyle w:val="ListParagraph"/>
-        <w:numPr>
-          <w:ilvl w:val="0"/>
-          <w:numId w:val="2"/>
-        </w:numPr>
-        <w:spacing w:before="100" w:beforeAutospacing="1" w:after="100" w:afterAutospacing="1"/>
-        <w:rPr>
-          <w:rFonts w:cs="Lucida grande"/>
-          <w:color w:val="000000"/>
-          <w:shd w:val="clear" w:color="auto" w:fill="FFFFFF"/>
-        </w:rPr>
-      </w:pPr>
-      <w:r>
-        <w:rPr>
-          <w:rFonts w:cs="Lucida grande"/>
-          <w:color w:val="000000"/>
-          <w:shd w:val="clear" w:color="auto" w:fill="FFFFFF"/>
-        </w:rPr>
-        <w:t>Justification 8</w:t>
-      </w:r>
-    </w:p>
-    <w:p>
-      <w:pPr>
-        <w:pStyle w:val="ListParagraph"/>
-        <w:numPr>
-          <w:ilvl w:val="1"/>
-          <w:numId w:val="2"/>
-        </w:numPr>
-        <w:spacing w:before="100" w:beforeAutospacing="1" w:after="100" w:afterAutospacing="1"/>
-        <w:rPr>
-          <w:rFonts w:cs="Lucida grande"/>
-          <w:color w:val="000000"/>
-          <w:shd w:val="clear" w:color="auto" w:fill="FFFFFF"/>
-        </w:rPr>
-      </w:pPr>
-      <w:r>
-        <w:rPr>
-          <w:rFonts w:cs="Lucida grande"/>
-          <w:color w:val="000000"/>
-          <w:shd w:val="clear" w:color="auto" w:fill="FFFFFF"/>
-        </w:rPr>
-        <w:t>Roggio, 2014</w:t>
-      </w:r>
-    </w:p>
-    <w:p>
-      <w:pPr>
-        <w:pStyle w:val="ListParagraph"/>
-        <w:numPr>
-          <w:ilvl w:val="2"/>
-          <w:numId w:val="2"/>
-        </w:numPr>
-        <w:spacing w:before="100" w:beforeAutospacing="1" w:after="100" w:afterAutospacing="1"/>
-        <w:rPr>
-          <w:rFonts w:cs="Lucida grande"/>
-          <w:color w:val="000000"/>
-          <w:shd w:val="clear" w:color="auto" w:fill="FFFFFF"/>
-        </w:rPr>
-      </w:pPr>
-      <w:r>
-        <w:rPr>
-          <w:rFonts w:cs="Lucida grande"/>
-          <w:color w:val="000000"/>
-          <w:shd w:val="clear" w:color="auto" w:fill="FFFFFF"/>
-        </w:rPr>
-        <w:t>The bottom line is that retailers, both online and multichannel, have three basic strategies to employ for producing and distributing a mobile app. They can build so-called native apps, use HTML5 and JavaScript with a wrapper, or, choose not to have an app and focus on the mobile web instead.</w:t>
-      </w:r>
-    </w:p>
-    <w:p>
-      <w:pPr>
-        <w:pStyle w:val="ListParagraph"/>
-        <w:numPr>
-          <w:ilvl w:val="2"/>
-          <w:numId w:val="2"/>
-        </w:numPr>
-        <w:spacing w:before="100" w:beforeAutospacing="1" w:after="100" w:afterAutospacing="1"/>
-        <w:rPr>
-          <w:rFonts w:cs="Lucida grande"/>
-          <w:color w:val="000000"/>
-          <w:shd w:val="clear" w:color="auto" w:fill="FFFFFF"/>
-        </w:rPr>
-      </w:pPr>
-      <w:r>
-        <w:rPr>
-          <w:rFonts w:cs="Lucida grande"/>
-          <w:color w:val="000000"/>
-          <w:shd w:val="clear" w:color="auto" w:fill="FFFFFF"/>
-        </w:rPr>
-        <w:t>Together HTML5, CSS, and JavaScript are the web stack — i.e., the markup and languages that are behind almost everything done in a web browser. And, it turns out, they can also be used to develop mobile applications that may be included in native application stores and loaded on mobile devices just like native applications.</w:t>
-      </w:r>
-    </w:p>
-    <w:p>
-      <w:pPr>
-        <w:pStyle w:val="ListParagraph"/>
-        <w:numPr>
-          <w:ilvl w:val="2"/>
-          <w:numId w:val="2"/>
-        </w:numPr>
-        <w:spacing w:before="100" w:beforeAutospacing="1" w:after="100" w:afterAutospacing="1"/>
-        <w:rPr>
-          <w:rFonts w:cs="Lucida grande"/>
-          <w:color w:val="000000"/>
-          <w:shd w:val="clear" w:color="auto" w:fill="FFFFFF"/>
-        </w:rPr>
-      </w:pPr>
-      <w:r>
-        <w:rPr>
-          <w:rFonts w:cs="Lucida grande"/>
-          <w:color w:val="000000"/>
-          <w:shd w:val="clear" w:color="auto" w:fill="FFFFFF"/>
-        </w:rPr>
-        <w:t>Using HTML5, CSS, and JavaScript for developing mobile applications offers two basic advantages over producing native applications.</w:t>
-      </w:r>
-    </w:p>
-    <w:p>
-      <w:pPr>
-        <w:pStyle w:val="ListParagraph"/>
-        <w:numPr>
-          <w:ilvl w:val="2"/>
-          <w:numId w:val="2"/>
-        </w:numPr>
-        <w:spacing w:before="100" w:beforeAutospacing="1" w:after="100" w:afterAutospacing="1"/>
-        <w:rPr>
-          <w:rFonts w:cs="Lucida grande"/>
-          <w:color w:val="000000"/>
-          <w:shd w:val="clear" w:color="auto" w:fill="FFFFFF"/>
-        </w:rPr>
-      </w:pPr>
-      <w:r>
-        <w:rPr>
-          <w:rFonts w:cs="Lucida grande"/>
-          <w:color w:val="000000"/>
-          <w:shd w:val="clear" w:color="auto" w:fill="FFFFFF"/>
-        </w:rPr>
-        <w:t>First, HTML5, CSS, and JavaScript developers are more common and, usually, less expensive. Put another way, many more folks know how to write HTML5 than know how to write Objective-C.</w:t>
-      </w:r>
-    </w:p>
-    <w:p>
-      <w:pPr>
-        <w:pStyle w:val="ListParagraph"/>
-        <w:numPr>
-          <w:ilvl w:val="0"/>
-          <w:numId w:val="2"/>
-        </w:numPr>
-        <w:spacing w:before="100" w:beforeAutospacing="1" w:after="100" w:afterAutospacing="1"/>
-        <w:rPr>
-          <w:rFonts w:cs="Lucida grande"/>
-          <w:color w:val="000000"/>
-          <w:shd w:val="clear" w:color="auto" w:fill="FFFFFF"/>
-        </w:rPr>
-      </w:pPr>
-      <w:r>
-        <w:rPr>
-          <w:rFonts w:cs="Lucida grande"/>
-          <w:color w:val="000000"/>
-          <w:shd w:val="clear" w:color="auto" w:fill="FFFFFF"/>
-        </w:rPr>
-        <w:t>Justification 9</w:t>
-      </w:r>
-    </w:p>
-    <w:p>
-      <w:pPr>
-        <w:pStyle w:val="ListParagraph"/>
-        <w:numPr>
-          <w:ilvl w:val="1"/>
-          <w:numId w:val="2"/>
-        </w:numPr>
-        <w:spacing w:before="100" w:beforeAutospacing="1" w:after="100" w:afterAutospacing="1"/>
-        <w:rPr>
-          <w:rFonts w:cs="Lucida grande"/>
-          <w:color w:val="000000"/>
-          <w:shd w:val="clear" w:color="auto" w:fill="FFFFFF"/>
-        </w:rPr>
-      </w:pPr>
-      <w:r>
-        <w:rPr>
-          <w:rFonts w:cs="Lucida grande"/>
-          <w:color w:val="000000"/>
-          <w:shd w:val="clear" w:color="auto" w:fill="FFFFFF"/>
-        </w:rPr>
-        <w:t>Tucker, 2013</w:t>
-      </w:r>
-    </w:p>
-    <w:p>
-      <w:pPr>
-        <w:pStyle w:val="ListParagraph"/>
-        <w:numPr>
-          <w:ilvl w:val="2"/>
-          <w:numId w:val="2"/>
-        </w:numPr>
-        <w:spacing w:before="100" w:beforeAutospacing="1" w:after="100" w:afterAutospacing="1"/>
-        <w:rPr>
-          <w:rFonts w:cs="Lucida grande"/>
-          <w:color w:val="000000"/>
-          <w:shd w:val="clear" w:color="auto" w:fill="FFFFFF"/>
-        </w:rPr>
-      </w:pPr>
-      <w:r>
-        <w:rPr>
-          <w:rFonts w:cs="Lucida grande"/>
-          <w:color w:val="000000"/>
-          <w:shd w:val="clear" w:color="auto" w:fill="FFFFFF"/>
-        </w:rPr>
-        <w:t>I would not have recommended this three years ago, but JavaScript is truly becoming universal. There is not any tier that JavaScript cannot touch to some extent. Currently you can utilize JavaScript to write mobile applications, server applications, program the data tier, create a blogging engine, develop and execute a custom workflow and pretty much anything else you can think of.</w:t>
-      </w:r>
-    </w:p>
-    <w:p>
-      <w:pPr>
-        <w:pStyle w:val="ListParagraph"/>
-        <w:numPr>
-          <w:ilvl w:val="2"/>
-          <w:numId w:val="2"/>
-        </w:numPr>
-        <w:spacing w:before="100" w:beforeAutospacing="1" w:after="100" w:afterAutospacing="1"/>
-        <w:rPr>
-          <w:rFonts w:cs="Lucida grande"/>
-          <w:color w:val="000000"/>
-          <w:shd w:val="clear" w:color="auto" w:fill="FFFFFF"/>
-        </w:rPr>
-      </w:pPr>
-      <w:r>
-        <w:rPr>
-          <w:rFonts w:cs="Lucida grande"/>
-          <w:color w:val="000000"/>
-          <w:shd w:val="clear" w:color="auto" w:fill="FFFFFF"/>
-        </w:rPr>
-        <w:t>One of the big shifts that has been slowly happening is the ability to use JavaScript as a shared logic layer between native experiences. For example, recently in iOS 7 Apple included a true JavaScript bridge within the SDK. This means that it is possible to use JavaScript as a shared logic layer (for example between iOS and Android). As the ubiquity of web technologies grows, I expect that the ability to use JavaScript in this manner will grow to include most platform (included non-mobile ones).</w:t>
-      </w:r>
-    </w:p>
-    <w:p>
-      <w:pPr>
-        <w:pStyle w:val="ListParagraph"/>
-        <w:numPr>
-          <w:ilvl w:val="2"/>
-          <w:numId w:val="2"/>
-        </w:numPr>
-        <w:spacing w:before="100" w:beforeAutospacing="1" w:after="100" w:afterAutospacing="1"/>
-        <w:rPr>
-          <w:rFonts w:cs="Lucida grande"/>
-          <w:color w:val="000000"/>
-          <w:shd w:val="clear" w:color="auto" w:fill="FFFFFF"/>
-        </w:rPr>
-      </w:pPr>
-    </w:p>
-    <w:p>
-      <w:pPr>
-        <w:pStyle w:val="ListParagraph"/>
-        <w:numPr>
-          <w:ilvl w:val="0"/>
-          <w:numId w:val="2"/>
-        </w:numPr>
-        <w:spacing w:before="100" w:beforeAutospacing="1" w:after="100" w:afterAutospacing="1"/>
-        <w:rPr>
-          <w:rFonts w:cs="Lucida grande"/>
-          <w:color w:val="000000"/>
-          <w:shd w:val="clear" w:color="auto" w:fill="FFFFFF"/>
-        </w:rPr>
-      </w:pPr>
-      <w:r>
-        <w:rPr>
-          <w:rFonts w:cs="Lucida grande"/>
-          <w:color w:val="000000"/>
-          <w:shd w:val="clear" w:color="auto" w:fill="FFFFFF"/>
-        </w:rPr>
-        <w:t>Conclusion</w:t>
-      </w:r>
-    </w:p>
-    <w:p>
-      <w:pPr>
-        <w:pStyle w:val="ListParagraph"/>
-        <w:numPr>
-          <w:ilvl w:val="1"/>
-          <w:numId w:val="2"/>
-        </w:numPr>
-        <w:spacing w:before="100" w:beforeAutospacing="1" w:after="100" w:afterAutospacing="1"/>
-        <w:rPr>
-          <w:rFonts w:cs="Lucida grande"/>
-          <w:color w:val="000000"/>
-          <w:shd w:val="clear" w:color="auto" w:fill="FFFFFF"/>
-        </w:rPr>
-      </w:pPr>
-      <w:r>
-        <w:rPr>
-          <w:rFonts w:cs="Lucida grande"/>
-          <w:color w:val="000000"/>
-          <w:shd w:val="clear" w:color="auto" w:fill="FFFFFF"/>
-        </w:rPr>
-        <w:t>Tucker, 2013</w:t>
-      </w:r>
-    </w:p>
-    <w:p>
-      <w:pPr>
-        <w:pStyle w:val="ListParagraph"/>
-        <w:numPr>
-          <w:ilvl w:val="2"/>
-          <w:numId w:val="2"/>
-        </w:numPr>
-        <w:spacing w:before="100" w:beforeAutospacing="1" w:after="100" w:afterAutospacing="1"/>
-        <w:rPr>
-          <w:rFonts w:cs="Lucida grande"/>
-          <w:color w:val="000000"/>
-          <w:shd w:val="clear" w:color="auto" w:fill="FFFFFF"/>
-        </w:rPr>
-      </w:pPr>
-      <w:r>
-        <w:rPr>
-          <w:rFonts w:cs="Lucida grande"/>
-          <w:color w:val="000000"/>
-          <w:shd w:val="clear" w:color="auto" w:fill="FFFFFF"/>
-        </w:rPr>
-        <w:t>I would not have recommended this three years ago, but JavaScript is truly becoming universal. There is not any tier that JavaScript cannot touch to some extent. Currently you can utilize JavaScript to write mobile applications, server applications, program the data tier, create a blogging engine, develop and execute a custom workflow and pretty much anything else you can think of.</w:t>
+        <w:t xml:space="preserve">I would not have recommended </w:t>
+      </w:r>
+      <w:proofErr w:type="gramStart"/>
+      <w:r>
+        <w:rPr>
+          <w:rFonts w:cs="Lucida grande"/>
+          <w:color w:val="000000"/>
+          <w:shd w:val="clear" w:color="auto" w:fill="FFFFFF"/>
+        </w:rPr>
+        <w:t>this</w:t>
+      </w:r>
+      <w:proofErr w:type="gramEnd"/>
+      <w:r>
+        <w:rPr>
+          <w:rFonts w:cs="Lucida grande"/>
+          <w:color w:val="000000"/>
+          <w:shd w:val="clear" w:color="auto" w:fill="FFFFFF"/>
+        </w:rPr>
+        <w:t xml:space="preserve"> three years ago, but </w:t>
+      </w:r>
+      <w:r>
+        <w:rPr>
+          <w:rFonts w:cs="Lucida grande"/>
+          <w:color w:val="000000"/>
+          <w:highlight w:val="yellow"/>
+          <w:shd w:val="clear" w:color="auto" w:fill="FFFFFF"/>
+        </w:rPr>
+        <w:t>JavaScript</w:t>
+      </w:r>
+      <w:r>
+        <w:rPr>
+          <w:rFonts w:cs="Lucida grande"/>
+          <w:color w:val="000000"/>
+          <w:shd w:val="clear" w:color="auto" w:fill="FFFFFF"/>
+        </w:rPr>
+        <w:t xml:space="preserve"> is truly becoming universal. There is not any tier that </w:t>
+      </w:r>
+      <w:r>
+        <w:rPr>
+          <w:rFonts w:cs="Lucida grande"/>
+          <w:color w:val="000000"/>
+          <w:highlight w:val="yellow"/>
+          <w:shd w:val="clear" w:color="auto" w:fill="FFFFFF"/>
+        </w:rPr>
+        <w:t>JavaScript</w:t>
+      </w:r>
+      <w:r>
+        <w:rPr>
+          <w:rFonts w:cs="Lucida grande"/>
+          <w:color w:val="000000"/>
+          <w:shd w:val="clear" w:color="auto" w:fill="FFFFFF"/>
+        </w:rPr>
+        <w:t xml:space="preserve"> cannot touch to some extent. Currently you can utilize </w:t>
+      </w:r>
+      <w:r>
+        <w:rPr>
+          <w:rFonts w:cs="Lucida grande"/>
+          <w:color w:val="000000"/>
+          <w:highlight w:val="yellow"/>
+          <w:shd w:val="clear" w:color="auto" w:fill="FFFFFF"/>
+        </w:rPr>
+        <w:t>JavaScript</w:t>
+      </w:r>
+      <w:r>
+        <w:rPr>
+          <w:rFonts w:cs="Lucida grande"/>
+          <w:color w:val="000000"/>
+          <w:shd w:val="clear" w:color="auto" w:fill="FFFFFF"/>
+        </w:rPr>
+        <w:t xml:space="preserve"> to write </w:t>
+      </w:r>
+      <w:r>
+        <w:rPr>
+          <w:rFonts w:cs="Lucida grande"/>
+          <w:color w:val="000000"/>
+          <w:highlight w:val="green"/>
+          <w:shd w:val="clear" w:color="auto" w:fill="FFFFFF"/>
+        </w:rPr>
+        <w:t>mobil</w:t>
+      </w:r>
+      <w:r>
+        <w:rPr>
+          <w:rFonts w:cs="Lucida grande"/>
+          <w:color w:val="000000"/>
+          <w:shd w:val="clear" w:color="auto" w:fill="FFFFFF"/>
+        </w:rPr>
+        <w:t>e applications, server applications, program the data tier, create a blogging engine, develop and execute a custom workflow and pretty much anything else you can think of.</w:t>
       </w:r>
     </w:p>
     <w:p>
@@ -1684,29 +3897,66 @@
           <w:shd w:val="clear" w:color="auto" w:fill="FFFFFF"/>
         </w:rPr>
       </w:pPr>
-      <w:r>
-        <w:rPr>
-          <w:rFonts w:cs="Lucida grande"/>
-          <w:color w:val="000000"/>
-          <w:shd w:val="clear" w:color="auto" w:fill="FFFFFF"/>
-        </w:rPr>
-        <w:t xml:space="preserve">Appcelerator (2013) </w:t>
-      </w:r>
-      <w:r>
-        <w:rPr>
-          <w:rFonts w:cs="Lucida grande"/>
-          <w:color w:val="000000"/>
-          <w:shd w:val="clear" w:color="auto" w:fill="FFFFFF"/>
-        </w:rPr>
-        <w:t>Q4 2013 MOBILE TRENDS REPORT</w:t>
-      </w:r>
-      <w:r>
-        <w:rPr>
-          <w:rFonts w:cs="Lucida grande"/>
-          <w:color w:val="000000"/>
-          <w:shd w:val="clear" w:color="auto" w:fill="FFFFFF"/>
-        </w:rPr>
-        <w:t xml:space="preserve"> [Online]. Available from: </w:t>
+      <w:proofErr w:type="spellStart"/>
+      <w:proofErr w:type="gramStart"/>
+      <w:r>
+        <w:rPr>
+          <w:rFonts w:cs="Lucida grande"/>
+          <w:color w:val="000000"/>
+          <w:shd w:val="clear" w:color="auto" w:fill="FFFFFF"/>
+        </w:rPr>
+        <w:t>Appcelerator</w:t>
+      </w:r>
+      <w:proofErr w:type="spellEnd"/>
+      <w:r>
+        <w:rPr>
+          <w:rFonts w:cs="Lucida grande"/>
+          <w:color w:val="000000"/>
+          <w:shd w:val="clear" w:color="auto" w:fill="FFFFFF"/>
+        </w:rPr>
+        <w:t xml:space="preserve"> (2013) </w:t>
+      </w:r>
+      <w:r>
+        <w:rPr>
+          <w:rFonts w:cs="Lucida grande"/>
+          <w:color w:val="000000"/>
+          <w:shd w:val="clear" w:color="auto" w:fill="FFFFFF"/>
+        </w:rPr>
+        <w:t xml:space="preserve">Q4 2013 </w:t>
+      </w:r>
+      <w:r>
+        <w:rPr>
+          <w:rFonts w:cs="Lucida grande"/>
+          <w:color w:val="000000"/>
+          <w:highlight w:val="green"/>
+          <w:shd w:val="clear" w:color="auto" w:fill="FFFFFF"/>
+        </w:rPr>
+        <w:t>MOBIL</w:t>
+      </w:r>
+      <w:r>
+        <w:rPr>
+          <w:rFonts w:cs="Lucida grande"/>
+          <w:color w:val="000000"/>
+          <w:shd w:val="clear" w:color="auto" w:fill="FFFFFF"/>
+        </w:rPr>
+        <w:t>E TRENDS REPORT</w:t>
+      </w:r>
+      <w:r>
+        <w:rPr>
+          <w:rFonts w:cs="Lucida grande"/>
+          <w:color w:val="000000"/>
+          <w:shd w:val="clear" w:color="auto" w:fill="FFFFFF"/>
+        </w:rPr>
+        <w:t xml:space="preserve"> [Online].</w:t>
+      </w:r>
+      <w:proofErr w:type="gramEnd"/>
+      <w:r>
+        <w:rPr>
+          <w:rFonts w:cs="Lucida grande"/>
+          <w:color w:val="000000"/>
+          <w:shd w:val="clear" w:color="auto" w:fill="FFFFFF"/>
+        </w:rPr>
+        <w:t xml:space="preserve"> Available from: </w:t>
       </w:r>
       <w:hyperlink r:id="rId6" w:history="1">
         <w:r>
@@ -1736,29 +3986,93 @@
           <w:shd w:val="clear" w:color="auto" w:fill="FFFFFF"/>
         </w:rPr>
       </w:pPr>
-      <w:r>
-        <w:rPr>
-          <w:rFonts w:cs="Lucida grande"/>
-          <w:color w:val="000000"/>
-          <w:shd w:val="clear" w:color="auto" w:fill="FFFFFF"/>
-        </w:rPr>
-        <w:t>Bubinas , C. (2014) ‘</w:t>
-      </w:r>
-      <w:r>
-        <w:rPr>
-          <w:rFonts w:cs="Lucida grande"/>
-          <w:color w:val="000000"/>
-          <w:shd w:val="clear" w:color="auto" w:fill="FFFFFF"/>
-        </w:rPr>
-        <w:t>Mobile developer trends show interest in JavaScript, emphasis on scale</w:t>
-      </w:r>
-      <w:r>
-        <w:rPr>
-          <w:rFonts w:cs="Lucida grande"/>
-          <w:color w:val="000000"/>
-          <w:shd w:val="clear" w:color="auto" w:fill="FFFFFF"/>
-        </w:rPr>
-        <w:t xml:space="preserve">’, Klockwork [Online]. Available from: </w:t>
+      <w:proofErr w:type="spellStart"/>
+      <w:proofErr w:type="gramStart"/>
+      <w:r>
+        <w:rPr>
+          <w:rFonts w:cs="Lucida grande"/>
+          <w:color w:val="000000"/>
+          <w:shd w:val="clear" w:color="auto" w:fill="FFFFFF"/>
+        </w:rPr>
+        <w:t>Bubinas</w:t>
+      </w:r>
+      <w:proofErr w:type="spellEnd"/>
+      <w:r>
+        <w:rPr>
+          <w:rFonts w:cs="Lucida grande"/>
+          <w:color w:val="000000"/>
+          <w:shd w:val="clear" w:color="auto" w:fill="FFFFFF"/>
+        </w:rPr>
+        <w:t xml:space="preserve"> ,</w:t>
+      </w:r>
+      <w:proofErr w:type="gramEnd"/>
+      <w:r>
+        <w:rPr>
+          <w:rFonts w:cs="Lucida grande"/>
+          <w:color w:val="000000"/>
+          <w:shd w:val="clear" w:color="auto" w:fill="FFFFFF"/>
+        </w:rPr>
+        <w:t xml:space="preserve"> C. (2014) ‘</w:t>
+      </w:r>
+      <w:r>
+        <w:rPr>
+          <w:rFonts w:cs="Lucida grande"/>
+          <w:color w:val="000000"/>
+          <w:highlight w:val="green"/>
+          <w:shd w:val="clear" w:color="auto" w:fill="FFFFFF"/>
+        </w:rPr>
+        <w:t>Mobil</w:t>
+      </w:r>
+      <w:r>
+        <w:rPr>
+          <w:rFonts w:cs="Lucida grande"/>
+          <w:color w:val="000000"/>
+          <w:shd w:val="clear" w:color="auto" w:fill="FFFFFF"/>
+        </w:rPr>
+        <w:t xml:space="preserve">e developer trends show interest in </w:t>
+      </w:r>
+      <w:r>
+        <w:rPr>
+          <w:rFonts w:cs="Lucida grande"/>
+          <w:color w:val="000000"/>
+          <w:highlight w:val="yellow"/>
+          <w:shd w:val="clear" w:color="auto" w:fill="FFFFFF"/>
+        </w:rPr>
+        <w:t>JavaScript</w:t>
+      </w:r>
+      <w:r>
+        <w:rPr>
+          <w:rFonts w:cs="Lucida grande"/>
+          <w:color w:val="000000"/>
+          <w:shd w:val="clear" w:color="auto" w:fill="FFFFFF"/>
+        </w:rPr>
+        <w:t>, emphasis on scale</w:t>
+      </w:r>
+      <w:r>
+        <w:rPr>
+          <w:rFonts w:cs="Lucida grande"/>
+          <w:color w:val="000000"/>
+          <w:shd w:val="clear" w:color="auto" w:fill="FFFFFF"/>
+        </w:rPr>
+        <w:t xml:space="preserve">’, </w:t>
+      </w:r>
+      <w:proofErr w:type="spellStart"/>
+      <w:r>
+        <w:rPr>
+          <w:rFonts w:cs="Lucida grande"/>
+          <w:color w:val="000000"/>
+          <w:shd w:val="clear" w:color="auto" w:fill="FFFFFF"/>
+        </w:rPr>
+        <w:t>Klockwork</w:t>
+      </w:r>
+      <w:proofErr w:type="spellEnd"/>
+      <w:r>
+        <w:rPr>
+          <w:rFonts w:cs="Lucida grande"/>
+          <w:color w:val="000000"/>
+          <w:shd w:val="clear" w:color="auto" w:fill="FFFFFF"/>
+        </w:rPr>
+        <w:t xml:space="preserve"> [Online]. Available from: </w:t>
       </w:r>
       <w:hyperlink r:id="rId7" w:history="1">
         <w:r>
@@ -1767,7 +4081,41 @@
             <w:rFonts w:cs="Lucida grande"/>
             <w:shd w:val="clear" w:color="auto" w:fill="FFFFFF"/>
           </w:rPr>
-          <w:t>http://www.klocwork.com/blog/static-analysis/mobile-developer-trends-show-interest-in-javascript-emphasis-on-scale/</w:t>
+          <w:t>http://www.klocwork.com/blog/static-analysis/</w:t>
+        </w:r>
+        <w:r>
+          <w:rPr>
+            <w:rStyle w:val="Hyperlink"/>
+            <w:rFonts w:cs="Lucida grande"/>
+            <w:highlight w:val="green"/>
+            <w:shd w:val="clear" w:color="auto" w:fill="FFFFFF"/>
+          </w:rPr>
+          <w:t>mobil</w:t>
+        </w:r>
+        <w:r>
+          <w:rPr>
+            <w:rStyle w:val="Hyperlink"/>
+            <w:rFonts w:cs="Lucida grande"/>
+            <w:shd w:val="clear" w:color="auto" w:fill="FFFFFF"/>
+          </w:rPr>
+          <w:t>e-developer-trends-show-interest-in-</w:t>
+        </w:r>
+        <w:r>
+          <w:rPr>
+            <w:rStyle w:val="Hyperlink"/>
+            <w:rFonts w:cs="Lucida grande"/>
+            <w:highlight w:val="yellow"/>
+            <w:shd w:val="clear" w:color="auto" w:fill="FFFFFF"/>
+          </w:rPr>
+          <w:t>javascript</w:t>
+        </w:r>
+        <w:r>
+          <w:rPr>
+            <w:rStyle w:val="Hyperlink"/>
+            <w:rFonts w:cs="Lucida grande"/>
+            <w:shd w:val="clear" w:color="auto" w:fill="FFFFFF"/>
+          </w:rPr>
+          <w:t>-emphasis-on-scale/</w:t>
         </w:r>
       </w:hyperlink>
       <w:r>
@@ -1788,6 +4136,7 @@
           <w:shd w:val="clear" w:color="auto" w:fill="FFFFFF"/>
         </w:rPr>
       </w:pPr>
+      <w:proofErr w:type="gramStart"/>
       <w:r>
         <w:rPr>
           <w:rFonts w:cs="Lucida grande"/>
@@ -1812,6 +4161,7 @@
         </w:rPr>
         <w:t xml:space="preserve">’, </w:t>
       </w:r>
+      <w:proofErr w:type="spellStart"/>
       <w:r>
         <w:rPr>
           <w:rFonts w:cs="Lucida grande"/>
@@ -1819,15 +4169,34 @@
           <w:color w:val="000000"/>
           <w:shd w:val="clear" w:color="auto" w:fill="FFFFFF"/>
         </w:rPr>
-        <w:t xml:space="preserve">C#Corner </w:t>
-      </w:r>
-      <w:r>
-        <w:rPr>
-          <w:rFonts w:cs="Lucida grande"/>
-          <w:color w:val="000000"/>
-          <w:shd w:val="clear" w:color="auto" w:fill="FFFFFF"/>
-        </w:rPr>
-        <w:t xml:space="preserve">[Online]. Available from: </w:t>
+        <w:t>C#Corner</w:t>
+      </w:r>
+      <w:proofErr w:type="spellEnd"/>
+      <w:r>
+        <w:rPr>
+          <w:rFonts w:cs="Lucida grande"/>
+          <w:i/>
+          <w:color w:val="000000"/>
+          <w:shd w:val="clear" w:color="auto" w:fill="FFFFFF"/>
+        </w:rPr>
+        <w:t xml:space="preserve"> </w:t>
+      </w:r>
+      <w:r>
+        <w:rPr>
+          <w:rFonts w:cs="Lucida grande"/>
+          <w:color w:val="000000"/>
+          <w:shd w:val="clear" w:color="auto" w:fill="FFFFFF"/>
+        </w:rPr>
+        <w:t>[Online].</w:t>
+      </w:r>
+      <w:proofErr w:type="gramEnd"/>
+      <w:r>
+        <w:rPr>
+          <w:rFonts w:cs="Lucida grande"/>
+          <w:color w:val="000000"/>
+          <w:shd w:val="clear" w:color="auto" w:fill="FFFFFF"/>
+        </w:rPr>
+        <w:t xml:space="preserve"> Available from: </w:t>
       </w:r>
       <w:hyperlink r:id="rId8" w:history="1">
         <w:r>
@@ -1857,21 +4226,102 @@
           <w:shd w:val="clear" w:color="auto" w:fill="FFFFFF"/>
         </w:rPr>
       </w:pPr>
-      <w:r>
-        <w:rPr>
-          <w:rFonts w:cs="Lucida grande"/>
-          <w:color w:val="000000"/>
-          <w:shd w:val="clear" w:color="auto" w:fill="FFFFFF"/>
-        </w:rPr>
-        <w:t>Hardawar, D. (2013) ‘</w:t>
-      </w:r>
-      <w:r>
-        <w:rPr>
-          <w:rFonts w:cs="Lucida grande"/>
-          <w:color w:val="000000"/>
-          <w:shd w:val="clear" w:color="auto" w:fill="FFFFFF"/>
-        </w:rPr>
-        <w:t>Latest mobile dev trends: Facebook’s mobile API &amp; Javascript are hot; HTML5 &amp; old web architecture are not</w:t>
+      <w:proofErr w:type="spellStart"/>
+      <w:r>
+        <w:rPr>
+          <w:rFonts w:cs="Lucida grande"/>
+          <w:color w:val="000000"/>
+          <w:shd w:val="clear" w:color="auto" w:fill="FFFFFF"/>
+        </w:rPr>
+        <w:t>Hardawar</w:t>
+      </w:r>
+      <w:proofErr w:type="spellEnd"/>
+      <w:r>
+        <w:rPr>
+          <w:rFonts w:cs="Lucida grande"/>
+          <w:color w:val="000000"/>
+          <w:shd w:val="clear" w:color="auto" w:fill="FFFFFF"/>
+        </w:rPr>
+        <w:t>, D. (2013) ‘</w:t>
+      </w:r>
+      <w:r>
+        <w:rPr>
+          <w:rFonts w:cs="Lucida grande"/>
+          <w:color w:val="000000"/>
+          <w:shd w:val="clear" w:color="auto" w:fill="FFFFFF"/>
+        </w:rPr>
+        <w:t xml:space="preserve">Latest </w:t>
+      </w:r>
+      <w:r>
+        <w:rPr>
+          <w:rFonts w:cs="Lucida grande"/>
+          <w:color w:val="000000"/>
+          <w:highlight w:val="green"/>
+          <w:shd w:val="clear" w:color="auto" w:fill="FFFFFF"/>
+        </w:rPr>
+        <w:t>mobil</w:t>
+      </w:r>
+      <w:r>
+        <w:rPr>
+          <w:rFonts w:cs="Lucida grande"/>
+          <w:color w:val="000000"/>
+          <w:shd w:val="clear" w:color="auto" w:fill="FFFFFF"/>
+        </w:rPr>
+        <w:t xml:space="preserve">e </w:t>
+      </w:r>
+      <w:proofErr w:type="spellStart"/>
+      <w:r>
+        <w:rPr>
+          <w:rFonts w:cs="Lucida grande"/>
+          <w:color w:val="000000"/>
+          <w:shd w:val="clear" w:color="auto" w:fill="FFFFFF"/>
+        </w:rPr>
+        <w:t>dev</w:t>
+      </w:r>
+      <w:proofErr w:type="spellEnd"/>
+      <w:r>
+        <w:rPr>
+          <w:rFonts w:cs="Lucida grande"/>
+          <w:color w:val="000000"/>
+          <w:shd w:val="clear" w:color="auto" w:fill="FFFFFF"/>
+        </w:rPr>
+        <w:t xml:space="preserve"> trends: Facebook’s </w:t>
+      </w:r>
+      <w:r>
+        <w:rPr>
+          <w:rFonts w:cs="Lucida grande"/>
+          <w:color w:val="000000"/>
+          <w:highlight w:val="green"/>
+          <w:shd w:val="clear" w:color="auto" w:fill="FFFFFF"/>
+        </w:rPr>
+        <w:t>mobil</w:t>
+      </w:r>
+      <w:r>
+        <w:rPr>
+          <w:rFonts w:cs="Lucida grande"/>
+          <w:color w:val="000000"/>
+          <w:shd w:val="clear" w:color="auto" w:fill="FFFFFF"/>
+        </w:rPr>
+        <w:t xml:space="preserve">e API &amp; </w:t>
+      </w:r>
+      <w:proofErr w:type="spellStart"/>
+      <w:r>
+        <w:rPr>
+          <w:rFonts w:cs="Lucida grande"/>
+          <w:color w:val="000000"/>
+          <w:highlight w:val="yellow"/>
+          <w:shd w:val="clear" w:color="auto" w:fill="FFFFFF"/>
+        </w:rPr>
+        <w:t>Javascript</w:t>
+      </w:r>
+      <w:proofErr w:type="spellEnd"/>
+      <w:r>
+        <w:rPr>
+          <w:rFonts w:cs="Lucida grande"/>
+          <w:color w:val="000000"/>
+          <w:shd w:val="clear" w:color="auto" w:fill="FFFFFF"/>
+        </w:rPr>
+        <w:t xml:space="preserve"> are hot; HTML5 &amp; old web architecture are not</w:t>
       </w:r>
       <w:r>
         <w:rPr>
@@ -1881,6 +4331,7 @@
         </w:rPr>
         <w:t xml:space="preserve">’, </w:t>
       </w:r>
+      <w:proofErr w:type="spellStart"/>
       <w:r>
         <w:rPr>
           <w:rFonts w:cs="Lucida grande"/>
@@ -1888,7 +4339,17 @@
           <w:color w:val="000000"/>
           <w:shd w:val="clear" w:color="auto" w:fill="FFFFFF"/>
         </w:rPr>
-        <w:t xml:space="preserve">VentureBeat </w:t>
+        <w:t>VentureBeat</w:t>
+      </w:r>
+      <w:proofErr w:type="spellEnd"/>
+      <w:r>
+        <w:rPr>
+          <w:rFonts w:cs="Lucida grande"/>
+          <w:i/>
+          <w:color w:val="000000"/>
+          <w:shd w:val="clear" w:color="auto" w:fill="FFFFFF"/>
+        </w:rPr>
+        <w:t xml:space="preserve"> </w:t>
       </w:r>
       <w:r>
         <w:rPr>
@@ -1905,7 +4366,58 @@
             <w:rFonts w:cs="Lucida grande"/>
             <w:shd w:val="clear" w:color="auto" w:fill="FFFFFF"/>
           </w:rPr>
-          <w:t>http://venturebeat.com/2013/12/19/latest-mobile-dev-trends-facebooks-mobile-api-javascript-are-hot-html5-old-web-architecture-are-not/</w:t>
+          <w:t>http://venturebeat.com/2013/12/19/latest-</w:t>
+        </w:r>
+        <w:r>
+          <w:rPr>
+            <w:rStyle w:val="Hyperlink"/>
+            <w:rFonts w:cs="Lucida grande"/>
+            <w:highlight w:val="green"/>
+            <w:shd w:val="clear" w:color="auto" w:fill="FFFFFF"/>
+          </w:rPr>
+          <w:t>mobil</w:t>
+        </w:r>
+        <w:r>
+          <w:rPr>
+            <w:rStyle w:val="Hyperlink"/>
+            <w:rFonts w:cs="Lucida grande"/>
+            <w:shd w:val="clear" w:color="auto" w:fill="FFFFFF"/>
+          </w:rPr>
+          <w:t>e-dev-trends-facebooks-</w:t>
+        </w:r>
+        <w:r>
+          <w:rPr>
+            <w:rStyle w:val="Hyperlink"/>
+            <w:rFonts w:cs="Lucida grande"/>
+            <w:highlight w:val="green"/>
+            <w:shd w:val="clear" w:color="auto" w:fill="FFFFFF"/>
+          </w:rPr>
+          <w:t>mobil</w:t>
+        </w:r>
+        <w:r>
+          <w:rPr>
+            <w:rStyle w:val="Hyperlink"/>
+            <w:rFonts w:cs="Lucida grande"/>
+            <w:shd w:val="clear" w:color="auto" w:fill="FFFFFF"/>
+          </w:rPr>
+          <w:t>e-api-</w:t>
+        </w:r>
+        <w:r>
+          <w:rPr>
+            <w:rStyle w:val="Hyperlink"/>
+            <w:rFonts w:cs="Lucida grande"/>
+            <w:highlight w:val="yellow"/>
+            <w:shd w:val="clear" w:color="auto" w:fill="FFFFFF"/>
+          </w:rPr>
+          <w:t>javascript</w:t>
+        </w:r>
+        <w:r>
+          <w:rPr>
+            <w:rStyle w:val="Hyperlink"/>
+            <w:rFonts w:cs="Lucida grande"/>
+            <w:shd w:val="clear" w:color="auto" w:fill="FFFFFF"/>
+          </w:rPr>
+          <w:t>-are-hot-html5-old-web-architecture-are-not/</w:t>
         </w:r>
       </w:hyperlink>
       <w:r>
@@ -1940,15 +4452,42 @@
           <w:color w:val="000000"/>
           <w:shd w:val="clear" w:color="auto" w:fill="FFFFFF"/>
         </w:rPr>
-        <w:t>Will the future be written entirely in JavaScript?</w:t>
-      </w:r>
-      <w:r>
-        <w:rPr>
-          <w:rFonts w:cs="Lucida grande"/>
-          <w:color w:val="000000"/>
-          <w:shd w:val="clear" w:color="auto" w:fill="FFFFFF"/>
-        </w:rPr>
-        <w:t xml:space="preserve">’, </w:t>
+        <w:t xml:space="preserve">Will the future be written entirely in </w:t>
+      </w:r>
+      <w:r>
+        <w:rPr>
+          <w:rFonts w:cs="Lucida grande"/>
+          <w:color w:val="000000"/>
+          <w:highlight w:val="yellow"/>
+          <w:shd w:val="clear" w:color="auto" w:fill="FFFFFF"/>
+        </w:rPr>
+        <w:t>JavaScript</w:t>
+      </w:r>
+      <w:r>
+        <w:rPr>
+          <w:rFonts w:cs="Lucida grande"/>
+          <w:color w:val="000000"/>
+          <w:shd w:val="clear" w:color="auto" w:fill="FFFFFF"/>
+        </w:rPr>
+        <w:t>?</w:t>
+      </w:r>
+      <w:proofErr w:type="gramStart"/>
+      <w:r>
+        <w:rPr>
+          <w:rFonts w:cs="Lucida grande"/>
+          <w:color w:val="000000"/>
+          <w:shd w:val="clear" w:color="auto" w:fill="FFFFFF"/>
+        </w:rPr>
+        <w:t>’,</w:t>
+      </w:r>
+      <w:proofErr w:type="gramEnd"/>
+      <w:r>
+        <w:rPr>
+          <w:rFonts w:cs="Lucida grande"/>
+          <w:color w:val="000000"/>
+          <w:shd w:val="clear" w:color="auto" w:fill="FFFFFF"/>
+        </w:rPr>
+        <w:t xml:space="preserve"> </w:t>
       </w:r>
       <w:r>
         <w:rPr>
@@ -1974,7 +4513,24 @@
             <w:rFonts w:cs="Lucida grande"/>
             <w:shd w:val="clear" w:color="auto" w:fill="FFFFFF"/>
           </w:rPr>
-          <w:t>http://www.infoworld.com/d/application-development/will-the-future-be-written-entirely-in-javascript-205095</w:t>
+          <w:t>http://www.infoworld.com/d/application-development/will-the-future-be-written-entirely-in-</w:t>
+        </w:r>
+        <w:r>
+          <w:rPr>
+            <w:rStyle w:val="Hyperlink"/>
+            <w:rFonts w:cs="Lucida grande"/>
+            <w:highlight w:val="yellow"/>
+            <w:shd w:val="clear" w:color="auto" w:fill="FFFFFF"/>
+          </w:rPr>
+          <w:t>javascript</w:t>
+        </w:r>
+        <w:r>
+          <w:rPr>
+            <w:rStyle w:val="Hyperlink"/>
+            <w:rFonts w:cs="Lucida grande"/>
+            <w:shd w:val="clear" w:color="auto" w:fill="FFFFFF"/>
+          </w:rPr>
+          <w:t>-205095</w:t>
         </w:r>
       </w:hyperlink>
       <w:r>
@@ -2009,7 +4565,41 @@
           <w:color w:val="000000"/>
           <w:shd w:val="clear" w:color="auto" w:fill="FFFFFF"/>
         </w:rPr>
-        <w:t>The JavaScript and HTML5 trend continues for mobile development</w:t>
+        <w:t xml:space="preserve">The </w:t>
+      </w:r>
+      <w:r>
+        <w:rPr>
+          <w:rFonts w:cs="Lucida grande"/>
+          <w:color w:val="000000"/>
+          <w:highlight w:val="yellow"/>
+          <w:shd w:val="clear" w:color="auto" w:fill="FFFFFF"/>
+        </w:rPr>
+        <w:t>JavaScript</w:t>
+      </w:r>
+      <w:r>
+        <w:rPr>
+          <w:rFonts w:cs="Lucida grande"/>
+          <w:color w:val="000000"/>
+          <w:shd w:val="clear" w:color="auto" w:fill="FFFFFF"/>
+        </w:rPr>
+        <w:t xml:space="preserve"> and HTML5 trend continues for </w:t>
+      </w:r>
+      <w:r>
+        <w:rPr>
+          <w:rFonts w:cs="Lucida grande"/>
+          <w:color w:val="000000"/>
+          <w:highlight w:val="green"/>
+          <w:shd w:val="clear" w:color="auto" w:fill="FFFFFF"/>
+        </w:rPr>
+        <w:t>mobil</w:t>
+      </w:r>
+      <w:r>
+        <w:rPr>
+          <w:rFonts w:cs="Lucida grande"/>
+          <w:color w:val="000000"/>
+          <w:shd w:val="clear" w:color="auto" w:fill="FFFFFF"/>
+        </w:rPr>
+        <w:t>e development</w:t>
       </w:r>
       <w:r>
         <w:rPr>
@@ -2043,7 +4633,41 @@
             <w:rFonts w:cs="Lucida grande"/>
             <w:shd w:val="clear" w:color="auto" w:fill="FFFFFF"/>
           </w:rPr>
-          <w:t>http://www.theserverside.com/feature/The-JavaScript-and-HTML5-trend-continues-for-mobile-development</w:t>
+          <w:t>http://www.theserverside.com/feature/The-</w:t>
+        </w:r>
+        <w:r>
+          <w:rPr>
+            <w:rStyle w:val="Hyperlink"/>
+            <w:rFonts w:cs="Lucida grande"/>
+            <w:highlight w:val="yellow"/>
+            <w:shd w:val="clear" w:color="auto" w:fill="FFFFFF"/>
+          </w:rPr>
+          <w:t>JavaScript</w:t>
+        </w:r>
+        <w:r>
+          <w:rPr>
+            <w:rStyle w:val="Hyperlink"/>
+            <w:rFonts w:cs="Lucida grande"/>
+            <w:shd w:val="clear" w:color="auto" w:fill="FFFFFF"/>
+          </w:rPr>
+          <w:t>-and-HTML5-trend-continues-for-</w:t>
+        </w:r>
+        <w:r>
+          <w:rPr>
+            <w:rStyle w:val="Hyperlink"/>
+            <w:rFonts w:cs="Lucida grande"/>
+            <w:highlight w:val="green"/>
+            <w:shd w:val="clear" w:color="auto" w:fill="FFFFFF"/>
+          </w:rPr>
+          <w:t>mobil</w:t>
+        </w:r>
+        <w:r>
+          <w:rPr>
+            <w:rStyle w:val="Hyperlink"/>
+            <w:rFonts w:cs="Lucida grande"/>
+            <w:shd w:val="clear" w:color="auto" w:fill="FFFFFF"/>
+          </w:rPr>
+          <w:t>e-development</w:t>
         </w:r>
       </w:hyperlink>
       <w:r>
@@ -2139,25 +4763,34 @@
         </w:rPr>
         <w:t xml:space="preserve"> (Accessed: 7 June 2014)</w:t>
       </w:r>
-      <w:bookmarkStart w:id="0" w:name="_GoBack"/>
-      <w:bookmarkEnd w:id="0"/>
-    </w:p>
-    <w:p>
-      <w:pPr>
-        <w:spacing w:before="100" w:beforeAutospacing="1" w:after="100" w:afterAutospacing="1"/>
-        <w:rPr>
-          <w:rFonts w:cs="Lucida grande"/>
-          <w:color w:val="000000"/>
-          <w:shd w:val="clear" w:color="auto" w:fill="FFFFFF"/>
-        </w:rPr>
-      </w:pPr>
-      <w:r>
-        <w:rPr>
-          <w:rFonts w:cs="Lucida grande"/>
-          <w:color w:val="000000"/>
-          <w:shd w:val="clear" w:color="auto" w:fill="FFFFFF"/>
-        </w:rPr>
-        <w:t>Wayner, P. (2014) ‘</w:t>
+    </w:p>
+    <w:p>
+      <w:pPr>
+        <w:spacing w:before="100" w:beforeAutospacing="1" w:after="100" w:afterAutospacing="1"/>
+        <w:rPr>
+          <w:rFonts w:cs="Lucida grande"/>
+          <w:color w:val="000000"/>
+          <w:shd w:val="clear" w:color="auto" w:fill="FFFFFF"/>
+        </w:rPr>
+      </w:pPr>
+      <w:proofErr w:type="spellStart"/>
+      <w:proofErr w:type="gramStart"/>
+      <w:r>
+        <w:rPr>
+          <w:rFonts w:cs="Lucida grande"/>
+          <w:color w:val="000000"/>
+          <w:shd w:val="clear" w:color="auto" w:fill="FFFFFF"/>
+        </w:rPr>
+        <w:t>Wayner</w:t>
+      </w:r>
+      <w:proofErr w:type="spellEnd"/>
+      <w:r>
+        <w:rPr>
+          <w:rFonts w:cs="Lucida grande"/>
+          <w:color w:val="000000"/>
+          <w:shd w:val="clear" w:color="auto" w:fill="FFFFFF"/>
+        </w:rPr>
+        <w:t>, P. (2014) ‘</w:t>
       </w:r>
       <w:r>
         <w:rPr>
@@ -2175,6 +4808,7 @@
         </w:rPr>
         <w:t xml:space="preserve">’, </w:t>
       </w:r>
+      <w:proofErr w:type="spellStart"/>
       <w:r>
         <w:rPr>
           <w:rFonts w:cs="Lucida grande"/>
@@ -2182,15 +4816,34 @@
           <w:color w:val="000000"/>
           <w:shd w:val="clear" w:color="auto" w:fill="FFFFFF"/>
         </w:rPr>
-        <w:t xml:space="preserve">JavaWorld </w:t>
-      </w:r>
-      <w:r>
-        <w:rPr>
-          <w:rFonts w:cs="Lucida grande"/>
-          <w:color w:val="000000"/>
-          <w:shd w:val="clear" w:color="auto" w:fill="FFFFFF"/>
-        </w:rPr>
-        <w:t xml:space="preserve">[Online]. Available from: </w:t>
+        <w:t>JavaWorld</w:t>
+      </w:r>
+      <w:proofErr w:type="spellEnd"/>
+      <w:r>
+        <w:rPr>
+          <w:rFonts w:cs="Lucida grande"/>
+          <w:i/>
+          <w:color w:val="000000"/>
+          <w:shd w:val="clear" w:color="auto" w:fill="FFFFFF"/>
+        </w:rPr>
+        <w:t xml:space="preserve"> </w:t>
+      </w:r>
+      <w:r>
+        <w:rPr>
+          <w:rFonts w:cs="Lucida grande"/>
+          <w:color w:val="000000"/>
+          <w:shd w:val="clear" w:color="auto" w:fill="FFFFFF"/>
+        </w:rPr>
+        <w:t>[Online].</w:t>
+      </w:r>
+      <w:proofErr w:type="gramEnd"/>
+      <w:r>
+        <w:rPr>
+          <w:rFonts w:cs="Lucida grande"/>
+          <w:color w:val="000000"/>
+          <w:shd w:val="clear" w:color="auto" w:fill="FFFFFF"/>
+        </w:rPr>
+        <w:t xml:space="preserve"> Available from: </w:t>
       </w:r>
       <w:hyperlink r:id="rId13" w:history="1">
         <w:r>
@@ -2233,7 +4886,45 @@
         <w:t>“</w:t>
       </w:r>
       <w:r>
-        <w:t>By what you said, I guess I would recommend you to start with HTML 5 and Javascript. Both are growing, well stabishled, not very hard to learn and very usefull (for desktop, mobile and even server-side using node.js).</w:t>
+        <w:t xml:space="preserve">By what you said, I guess I would recommend you to start with HTML 5 and </w:t>
+      </w:r>
+      <w:proofErr w:type="spellStart"/>
+      <w:r>
+        <w:rPr>
+          <w:highlight w:val="yellow"/>
+        </w:rPr>
+        <w:t>Javascript</w:t>
+      </w:r>
+      <w:proofErr w:type="spellEnd"/>
+      <w:r>
+        <w:t xml:space="preserve">. Both are growing, well </w:t>
+      </w:r>
+      <w:proofErr w:type="spellStart"/>
+      <w:r>
+        <w:t>stabishled</w:t>
+      </w:r>
+      <w:proofErr w:type="spellEnd"/>
+      <w:r>
+        <w:t xml:space="preserve">, not very hard to learn and very </w:t>
+      </w:r>
+      <w:proofErr w:type="spellStart"/>
+      <w:r>
+        <w:t>usefull</w:t>
+      </w:r>
+      <w:proofErr w:type="spellEnd"/>
+      <w:r>
+        <w:t xml:space="preserve"> (for desktop, </w:t>
+      </w:r>
+      <w:r>
+        <w:rPr>
+          <w:highlight w:val="green"/>
+        </w:rPr>
+        <w:t>mobil</w:t>
+      </w:r>
+      <w:bookmarkStart w:id="0" w:name="_GoBack"/>
+      <w:bookmarkEnd w:id="0"/>
+      <w:r>
+        <w:t>e and even server-side using node.js).</w:t>
       </w:r>
       <w:r>
         <w:t>”</w:t>
@@ -2244,7 +4935,18 @@
         <w:pStyle w:val="NoSpacing"/>
       </w:pPr>
       <w:r>
-        <w:t>Learn Javascript. It's everywhere:</w:t>
+        <w:t xml:space="preserve">Learn </w:t>
+      </w:r>
+      <w:proofErr w:type="spellStart"/>
+      <w:r>
+        <w:rPr>
+          <w:highlight w:val="yellow"/>
+        </w:rPr>
+        <w:t>Javascript</w:t>
+      </w:r>
+      <w:proofErr w:type="spellEnd"/>
+      <w:r>
+        <w:t>. It's everywhere:</w:t>
       </w:r>
     </w:p>
     <w:p>
@@ -2252,15 +4954,36 @@
         <w:pStyle w:val="NoSpacing"/>
       </w:pPr>
       <w:r>
-        <w:t>* client-side in browsers as little helper fragments attached to buttons, etc</w:t>
-      </w:r>
+        <w:t xml:space="preserve">* </w:t>
+      </w:r>
+      <w:proofErr w:type="gramStart"/>
+      <w:r>
+        <w:t>client</w:t>
+      </w:r>
+      <w:proofErr w:type="gramEnd"/>
+      <w:r>
+        <w:t xml:space="preserve">-side in browsers as little helper fragments attached to buttons, </w:t>
+      </w:r>
+      <w:proofErr w:type="spellStart"/>
+      <w:r>
+        <w:t>etc</w:t>
+      </w:r>
+      <w:proofErr w:type="spellEnd"/>
     </w:p>
     <w:p>
       <w:pPr>
         <w:pStyle w:val="NoSpacing"/>
       </w:pPr>
       <w:r>
-        <w:t>* used for building rich client applications within browsers</w:t>
+        <w:t xml:space="preserve">* </w:t>
+      </w:r>
+      <w:proofErr w:type="gramStart"/>
+      <w:r>
+        <w:t>used</w:t>
+      </w:r>
+      <w:proofErr w:type="gramEnd"/>
+      <w:r>
+        <w:t xml:space="preserve"> for building rich client applications within browsers</w:t>
       </w:r>
     </w:p>
     <w:p>
@@ -2268,7 +4991,15 @@
         <w:pStyle w:val="NoSpacing"/>
       </w:pPr>
       <w:r>
-        <w:t>* can be used server-side with things like Node.js</w:t>
+        <w:t xml:space="preserve">* </w:t>
+      </w:r>
+      <w:proofErr w:type="gramStart"/>
+      <w:r>
+        <w:t>can</w:t>
+      </w:r>
+      <w:proofErr w:type="gramEnd"/>
+      <w:r>
+        <w:t xml:space="preserve"> be used server-side with things like Node.js</w:t>
       </w:r>
     </w:p>
     <w:p>
@@ -2276,7 +5007,15 @@
         <w:pStyle w:val="NoSpacing"/>
       </w:pPr>
       <w:r>
-        <w:t>* is embedded as a scripting language into various tools</w:t>
+        <w:t xml:space="preserve">* </w:t>
+      </w:r>
+      <w:proofErr w:type="gramStart"/>
+      <w:r>
+        <w:t>is</w:t>
+      </w:r>
+      <w:proofErr w:type="gramEnd"/>
+      <w:r>
+        <w:t xml:space="preserve"> embedded as a scripting language into various tools</w:t>
       </w:r>
     </w:p>
     <w:p>
@@ -2289,7 +5028,15 @@
         <w:pStyle w:val="NoSpacing"/>
       </w:pPr>
       <w:r>
-        <w:t>And it's actually not a bad language. The underlying concepts are simple and elegant, although some features for large-scale programming are lacking (no module system, etc).</w:t>
+        <w:t xml:space="preserve">And it's actually not a bad language. The underlying concepts are simple and elegant, although some features for large-scale programming are lacking (no module system, </w:t>
+      </w:r>
+      <w:proofErr w:type="spellStart"/>
+      <w:r>
+        <w:t>etc</w:t>
+      </w:r>
+      <w:proofErr w:type="spellEnd"/>
+      <w:r>
+        <w:t>).</w:t>
       </w:r>
     </w:p>
     <w:p>
@@ -2302,7 +5049,18 @@
         <w:pStyle w:val="NoSpacing"/>
       </w:pPr>
       <w:r>
-        <w:t>It's also fun to learn, because you can achieve interesting/amusing results within a browser with just a few lines of javascript.</w:t>
+        <w:t xml:space="preserve">It's also fun to learn, because you can achieve interesting/amusing results within a browser with just a few lines of </w:t>
+      </w:r>
+      <w:proofErr w:type="spellStart"/>
+      <w:r>
+        <w:rPr>
+          <w:highlight w:val="yellow"/>
+        </w:rPr>
+        <w:t>javascript</w:t>
+      </w:r>
+      <w:proofErr w:type="spellEnd"/>
+      <w:r>
+        <w:t>.</w:t>
       </w:r>
     </w:p>
     <w:p>
@@ -2315,7 +5073,29 @@
         <w:pStyle w:val="NoSpacing"/>
       </w:pPr>
       <w:r>
-        <w:t>With some solid javascript knowledge for both client and server-side style code, a lot of job opportunities will open. Learning something like Python is an alternative, but even then employers who look for Python programmers for web-based apps will usually also want javascript skills...</w:t>
+        <w:t xml:space="preserve">With some solid </w:t>
+      </w:r>
+      <w:proofErr w:type="spellStart"/>
+      <w:r>
+        <w:rPr>
+          <w:highlight w:val="yellow"/>
+        </w:rPr>
+        <w:t>javascript</w:t>
+      </w:r>
+      <w:proofErr w:type="spellEnd"/>
+      <w:r>
+        <w:t xml:space="preserve"> knowledge for both client and server-side style code, a lot of job opportunities will open. Learning something like Python is an alternative, but even then employers who look for Python programmers for web-based apps will usually also want </w:t>
+      </w:r>
+      <w:proofErr w:type="spellStart"/>
+      <w:r>
+        <w:rPr>
+          <w:highlight w:val="yellow"/>
+        </w:rPr>
+        <w:t>javascript</w:t>
+      </w:r>
+      <w:proofErr w:type="spellEnd"/>
+      <w:r>
+        <w:t xml:space="preserve"> skills...</w:t>
       </w:r>
     </w:p>
     <w:p>
@@ -2335,7 +5115,20 @@
           <w:rPr>
             <w:rStyle w:val="Hyperlink"/>
           </w:rPr>
-          <w:t>http://ravibail.wordpress.com/2013/02/16/growing-importance-of-javascript/</w:t>
+          <w:t>http://ravibail.wordpress.com/2013/02/16/growing-importance-of-</w:t>
+        </w:r>
+        <w:r>
+          <w:rPr>
+            <w:rStyle w:val="Hyperlink"/>
+            <w:highlight w:val="yellow"/>
+          </w:rPr>
+          <w:t>javascript</w:t>
+        </w:r>
+        <w:r>
+          <w:rPr>
+            <w:rStyle w:val="Hyperlink"/>
+          </w:rPr>
+          <w:t>/</w:t>
         </w:r>
       </w:hyperlink>
       <w:r>
@@ -2358,7 +5151,22 @@
             <w:rStyle w:val="Hyperlink"/>
             <w:rFonts w:cs="Times New Roman"/>
           </w:rPr>
-          <w:t>http://www.quora.com/What-are-the-reasons-for-the-decline-of-JavaScripts-TIOBE-score-during-2010</w:t>
+          <w:t>http://www.quora.com/What-are-the-reasons-for-the-decline-of-</w:t>
+        </w:r>
+        <w:r>
+          <w:rPr>
+            <w:rStyle w:val="Hyperlink"/>
+            <w:rFonts w:cs="Times New Roman"/>
+            <w:highlight w:val="yellow"/>
+          </w:rPr>
+          <w:t>JavaScript</w:t>
+        </w:r>
+        <w:r>
+          <w:rPr>
+            <w:rStyle w:val="Hyperlink"/>
+            <w:rFonts w:cs="Times New Roman"/>
+          </w:rPr>
+          <w:t>s-TIOBE-score-during-2010</w:t>
         </w:r>
       </w:hyperlink>
     </w:p>
@@ -2392,7 +5200,22 @@
             <w:rStyle w:val="Hyperlink"/>
             <w:rFonts w:cs="Times New Roman"/>
           </w:rPr>
-          <w:t>http://techcrunch.com/2013/03/15/the-future-of-javascript/</w:t>
+          <w:t>http://techcrunch.com/2013/03/15/the-future-of-</w:t>
+        </w:r>
+        <w:r>
+          <w:rPr>
+            <w:rStyle w:val="Hyperlink"/>
+            <w:rFonts w:cs="Times New Roman"/>
+            <w:highlight w:val="yellow"/>
+          </w:rPr>
+          <w:t>javascript</w:t>
+        </w:r>
+        <w:r>
+          <w:rPr>
+            <w:rStyle w:val="Hyperlink"/>
+            <w:rFonts w:cs="Times New Roman"/>
+          </w:rPr>
+          <w:t>/</w:t>
         </w:r>
       </w:hyperlink>
     </w:p>
@@ -2409,7 +5232,22 @@
             <w:rStyle w:val="Hyperlink"/>
             <w:rFonts w:cs="Times New Roman"/>
           </w:rPr>
-          <w:t>http://ocpsoft.org/opensource/javascript-is-the-new-perl/</w:t>
+          <w:t>http://ocpsoft.org/opensource/</w:t>
+        </w:r>
+        <w:r>
+          <w:rPr>
+            <w:rStyle w:val="Hyperlink"/>
+            <w:rFonts w:cs="Times New Roman"/>
+            <w:highlight w:val="yellow"/>
+          </w:rPr>
+          <w:t>javascript</w:t>
+        </w:r>
+        <w:r>
+          <w:rPr>
+            <w:rStyle w:val="Hyperlink"/>
+            <w:rFonts w:cs="Times New Roman"/>
+          </w:rPr>
+          <w:t>-is-the-new-perl/</w:t>
         </w:r>
       </w:hyperlink>
     </w:p>
@@ -2437,24 +5275,61 @@
           <w:rFonts w:cs="Times New Roman"/>
         </w:rPr>
       </w:pPr>
+      <w:proofErr w:type="spellStart"/>
       <w:r>
         <w:rPr>
           <w:rFonts w:cs="Times New Roman"/>
         </w:rPr>
-        <w:t xml:space="preserve">Fankhauser, D. (2012) </w:t>
+        <w:t>Fankhauser</w:t>
+      </w:r>
+      <w:proofErr w:type="spellEnd"/>
+      <w:r>
+        <w:rPr>
+          <w:rFonts w:cs="Times New Roman"/>
+        </w:rPr>
+        <w:t xml:space="preserve">, D. (2012) </w:t>
       </w:r>
       <w:r>
         <w:rPr>
           <w:rFonts w:cs="Times New Roman"/>
           <w:i/>
         </w:rPr>
-        <w:t>Is JavaScript the Future of Programming?</w:t>
+        <w:t xml:space="preserve">Is </w:t>
       </w:r>
       <w:r>
         <w:rPr>
           <w:rFonts w:cs="Times New Roman"/>
-        </w:rPr>
-        <w:t xml:space="preserve"> [Online]. Available from: </w:t>
+          <w:i/>
+          <w:highlight w:val="yellow"/>
+        </w:rPr>
+        <w:t>JavaScript</w:t>
+      </w:r>
+      <w:r>
+        <w:rPr>
+          <w:rFonts w:cs="Times New Roman"/>
+          <w:i/>
+        </w:rPr>
+        <w:t xml:space="preserve"> the Future of Programming?</w:t>
+      </w:r>
+      <w:r>
+        <w:rPr>
+          <w:rFonts w:cs="Times New Roman"/>
+        </w:rPr>
+        <w:t xml:space="preserve"> </w:t>
+      </w:r>
+      <w:proofErr w:type="gramStart"/>
+      <w:r>
+        <w:rPr>
+          <w:rFonts w:cs="Times New Roman"/>
+        </w:rPr>
+        <w:t>[Online].</w:t>
+      </w:r>
+      <w:proofErr w:type="gramEnd"/>
+      <w:r>
+        <w:rPr>
+          <w:rFonts w:cs="Times New Roman"/>
+        </w:rPr>
+        <w:t xml:space="preserve"> Available from: </w:t>
       </w:r>
       <w:hyperlink r:id="rId20" w:history="1">
         <w:r>
@@ -2462,7 +5337,22 @@
             <w:rStyle w:val="Hyperlink"/>
             <w:rFonts w:cs="Times New Roman"/>
           </w:rPr>
-          <w:t>http://mashable.com/2012/11/12/javascript/</w:t>
+          <w:t>http://mashable.com/2012/11/12/</w:t>
+        </w:r>
+        <w:r>
+          <w:rPr>
+            <w:rStyle w:val="Hyperlink"/>
+            <w:rFonts w:cs="Times New Roman"/>
+            <w:highlight w:val="yellow"/>
+          </w:rPr>
+          <w:t>javascript</w:t>
+        </w:r>
+        <w:r>
+          <w:rPr>
+            <w:rStyle w:val="Hyperlink"/>
+            <w:rFonts w:cs="Times New Roman"/>
+          </w:rPr>
+          <w:t>/</w:t>
         </w:r>
       </w:hyperlink>
       <w:r>

</xml_diff>

<commit_message>
Finished draft of week 4 DQ1
Still need to proof-read.
</commit_message>
<xml_diff>
--- a/week4_dir/DQ1_dir/DQ1_notes.docx
+++ b/week4_dir/DQ1_dir/DQ1_notes.docx
@@ -668,7 +668,25 @@
           <w:color w:val="000000"/>
           <w:shd w:val="clear" w:color="auto" w:fill="FFFFFF"/>
         </w:rPr>
-        <w:t xml:space="preserve"> is considered acceptable. Users now demand a great user experience, and the overall success and adoption of an app is highly correlated to it. In the enterprise, trends like Bring Your Own Device and Bring Your Own App are driving consumer-like behavior regarding the adoption of </w:t>
+        <w:t xml:space="preserve"> is considered acceptable. Users now demand a great user experience, and the overall success and adoption of an app is highly correlated to it. In the </w:t>
+      </w:r>
+      <w:bookmarkStart w:id="0" w:name="_GoBack"/>
+      <w:r>
+        <w:rPr>
+          <w:rFonts w:cs="Lucida grande"/>
+          <w:color w:val="000000"/>
+          <w:shd w:val="clear" w:color="auto" w:fill="FFFFFF"/>
+        </w:rPr>
+        <w:t>enterprise</w:t>
+      </w:r>
+      <w:bookmarkEnd w:id="0"/>
+      <w:r>
+        <w:rPr>
+          <w:rFonts w:cs="Lucida grande"/>
+          <w:color w:val="000000"/>
+          <w:shd w:val="clear" w:color="auto" w:fill="FFFFFF"/>
+        </w:rPr>
+        <w:t xml:space="preserve">, trends like Bring Your Own Device and Bring Your Own App are driving consumer-like behavior regarding the adoption of </w:t>
       </w:r>
       <w:r>
         <w:rPr>
@@ -4555,65 +4573,17 @@
         <w:rPr>
           <w:rFonts w:cs="Lucida grande"/>
           <w:color w:val="000000"/>
-          <w:shd w:val="clear" w:color="auto" w:fill="FFFFFF"/>
-        </w:rPr>
-        <w:t>Tee, J. (2013) ‘</w:t>
-      </w:r>
-      <w:r>
-        <w:rPr>
-          <w:rFonts w:cs="Lucida grande"/>
-          <w:color w:val="000000"/>
-          <w:shd w:val="clear" w:color="auto" w:fill="FFFFFF"/>
-        </w:rPr>
-        <w:t xml:space="preserve">The </w:t>
-      </w:r>
-      <w:r>
-        <w:rPr>
-          <w:rFonts w:cs="Lucida grande"/>
-          <w:color w:val="000000"/>
-          <w:highlight w:val="yellow"/>
-          <w:shd w:val="clear" w:color="auto" w:fill="FFFFFF"/>
-        </w:rPr>
-        <w:t>JavaScript</w:t>
-      </w:r>
-      <w:r>
-        <w:rPr>
-          <w:rFonts w:cs="Lucida grande"/>
-          <w:color w:val="000000"/>
-          <w:shd w:val="clear" w:color="auto" w:fill="FFFFFF"/>
-        </w:rPr>
-        <w:t xml:space="preserve"> and HTML5 trend continues for </w:t>
-      </w:r>
-      <w:r>
-        <w:rPr>
-          <w:rFonts w:cs="Lucida grande"/>
-          <w:color w:val="000000"/>
-          <w:highlight w:val="green"/>
-          <w:shd w:val="clear" w:color="auto" w:fill="FFFFFF"/>
-        </w:rPr>
-        <w:t>mobil</w:t>
-      </w:r>
-      <w:r>
-        <w:rPr>
-          <w:rFonts w:cs="Lucida grande"/>
-          <w:color w:val="000000"/>
-          <w:shd w:val="clear" w:color="auto" w:fill="FFFFFF"/>
-        </w:rPr>
-        <w:t>e development</w:t>
-      </w:r>
-      <w:r>
-        <w:rPr>
-          <w:rFonts w:cs="Lucida grande"/>
-          <w:color w:val="000000"/>
-          <w:shd w:val="clear" w:color="auto" w:fill="FFFFFF"/>
-        </w:rPr>
-        <w:t xml:space="preserve">’, </w:t>
+          <w:highlight w:val="red"/>
+          <w:shd w:val="clear" w:color="auto" w:fill="FFFFFF"/>
+        </w:rPr>
+        <w:t xml:space="preserve">Tee, J. (2013) ‘The JavaScript and HTML5 trend continues for mobile development’, </w:t>
       </w:r>
       <w:r>
         <w:rPr>
           <w:rFonts w:cs="Lucida grande"/>
           <w:i/>
           <w:color w:val="000000"/>
+          <w:highlight w:val="red"/>
           <w:shd w:val="clear" w:color="auto" w:fill="FFFFFF"/>
         </w:rPr>
         <w:t xml:space="preserve">TheServerSide.com </w:t>
@@ -4622,6 +4592,7 @@
         <w:rPr>
           <w:rFonts w:cs="Lucida grande"/>
           <w:color w:val="000000"/>
+          <w:highlight w:val="red"/>
           <w:shd w:val="clear" w:color="auto" w:fill="FFFFFF"/>
         </w:rPr>
         <w:t xml:space="preserve">[Online]. Available from: </w:t>
@@ -4631,52 +4602,28 @@
           <w:rPr>
             <w:rStyle w:val="Hyperlink"/>
             <w:rFonts w:cs="Lucida grande"/>
+            <w:highlight w:val="red"/>
             <w:shd w:val="clear" w:color="auto" w:fill="FFFFFF"/>
           </w:rPr>
-          <w:t>http://www.theserverside.com/feature/The-</w:t>
-        </w:r>
-        <w:r>
-          <w:rPr>
-            <w:rStyle w:val="Hyperlink"/>
-            <w:rFonts w:cs="Lucida grande"/>
-            <w:highlight w:val="yellow"/>
-            <w:shd w:val="clear" w:color="auto" w:fill="FFFFFF"/>
-          </w:rPr>
-          <w:t>JavaScript</w:t>
-        </w:r>
-        <w:r>
-          <w:rPr>
-            <w:rStyle w:val="Hyperlink"/>
-            <w:rFonts w:cs="Lucida grande"/>
-            <w:shd w:val="clear" w:color="auto" w:fill="FFFFFF"/>
-          </w:rPr>
-          <w:t>-and-HTML5-trend-continues-for-</w:t>
-        </w:r>
-        <w:r>
-          <w:rPr>
-            <w:rStyle w:val="Hyperlink"/>
-            <w:rFonts w:cs="Lucida grande"/>
-            <w:highlight w:val="green"/>
-            <w:shd w:val="clear" w:color="auto" w:fill="FFFFFF"/>
-          </w:rPr>
-          <w:t>mobil</w:t>
-        </w:r>
-        <w:r>
-          <w:rPr>
-            <w:rStyle w:val="Hyperlink"/>
-            <w:rFonts w:cs="Lucida grande"/>
-            <w:shd w:val="clear" w:color="auto" w:fill="FFFFFF"/>
-          </w:rPr>
-          <w:t>e-development</w:t>
+          <w:t>http://www.theserverside.com/feature/The-JavaScript-and-HTML5-trend-continues-for-mobile-development</w:t>
         </w:r>
       </w:hyperlink>
       <w:r>
         <w:rPr>
           <w:rFonts w:cs="Lucida grande"/>
           <w:color w:val="000000"/>
-          <w:shd w:val="clear" w:color="auto" w:fill="FFFFFF"/>
-        </w:rPr>
-        <w:t xml:space="preserve"> (Accessed: 7 June 2014)</w:t>
+          <w:highlight w:val="red"/>
+          <w:shd w:val="clear" w:color="auto" w:fill="FFFFFF"/>
+        </w:rPr>
+        <w:t xml:space="preserve"> (Accessed: 7 June 2014</w:t>
+      </w:r>
+      <w:r>
+        <w:rPr>
+          <w:rFonts w:cs="Lucida grande"/>
+          <w:color w:val="000000"/>
+          <w:shd w:val="clear" w:color="auto" w:fill="FFFFFF"/>
+        </w:rPr>
+        <w:t>)</w:t>
       </w:r>
     </w:p>
     <w:p>
@@ -4921,8 +4868,6 @@
         </w:rPr>
         <w:t>mobil</w:t>
       </w:r>
-      <w:bookmarkStart w:id="0" w:name="_GoBack"/>
-      <w:bookmarkEnd w:id="0"/>
       <w:r>
         <w:t>e and even server-side using node.js).</w:t>
       </w:r>

</xml_diff>